<commit_message>
Vaatimusmäärittelydok.luvut 1 ja 4 täydennystä
</commit_message>
<xml_diff>
--- a/Dokumentit/Product Backlog.docx
+++ b/Dokumentit/Product Backlog.docx
@@ -18,27 +18,7 @@
           <w:sz w:val="36"/>
           <w:szCs w:val="36"/>
         </w:rPr>
-        <w:t xml:space="preserve">Product </w:t>
-      </w:r>
-      <w:proofErr w:type="spellStart"/>
-      <w:r>
-        <w:rPr>
-          <w:b/>
-          <w:bCs/>
-          <w:sz w:val="36"/>
-          <w:szCs w:val="36"/>
-        </w:rPr>
-        <w:t>Backlog</w:t>
-      </w:r>
-      <w:proofErr w:type="spellEnd"/>
-      <w:r>
-        <w:rPr>
-          <w:b/>
-          <w:bCs/>
-          <w:sz w:val="36"/>
-          <w:szCs w:val="36"/>
-        </w:rPr>
-        <w:t>: Laskutus</w:t>
+        <w:t>Product Backlog: Laskutus</w:t>
       </w:r>
     </w:p>
     <w:tbl>
@@ -114,21 +94,12 @@
                 <w:szCs w:val="24"/>
               </w:rPr>
             </w:pPr>
-            <w:proofErr w:type="spellStart"/>
-            <w:r>
-              <w:rPr>
-                <w:sz w:val="24"/>
-                <w:szCs w:val="24"/>
-              </w:rPr>
-              <w:t>Github</w:t>
-            </w:r>
-            <w:proofErr w:type="spellEnd"/>
-            <w:r>
-              <w:rPr>
-                <w:sz w:val="24"/>
-                <w:szCs w:val="24"/>
-              </w:rPr>
-              <w:t xml:space="preserve"> -projektin perustaminen</w:t>
+            <w:r>
+              <w:rPr>
+                <w:sz w:val="24"/>
+                <w:szCs w:val="24"/>
+              </w:rPr>
+              <w:t>Github -projektin perustaminen</w:t>
             </w:r>
           </w:p>
         </w:tc>
@@ -188,23 +159,7 @@
                 <w:sz w:val="24"/>
                 <w:szCs w:val="24"/>
               </w:rPr>
-              <w:t xml:space="preserve">User </w:t>
-            </w:r>
-            <w:proofErr w:type="spellStart"/>
-            <w:r>
-              <w:rPr>
-                <w:sz w:val="24"/>
-                <w:szCs w:val="24"/>
-              </w:rPr>
-              <w:t>storyt</w:t>
-            </w:r>
-            <w:proofErr w:type="spellEnd"/>
-            <w:r>
-              <w:rPr>
-                <w:sz w:val="24"/>
-                <w:szCs w:val="24"/>
-              </w:rPr>
-              <w:t xml:space="preserve"> / projektin toimintojen suunnittelu</w:t>
+              <w:t>User storyt / projektin toimintojen suunnittelu</w:t>
             </w:r>
           </w:p>
         </w:tc>
@@ -260,23 +215,7 @@
                 <w:sz w:val="24"/>
                 <w:szCs w:val="24"/>
               </w:rPr>
-              <w:t xml:space="preserve">Product </w:t>
-            </w:r>
-            <w:proofErr w:type="spellStart"/>
-            <w:r>
-              <w:rPr>
-                <w:sz w:val="24"/>
-                <w:szCs w:val="24"/>
-              </w:rPr>
-              <w:t>Backlogin</w:t>
-            </w:r>
-            <w:proofErr w:type="spellEnd"/>
-            <w:r>
-              <w:rPr>
-                <w:sz w:val="24"/>
-                <w:szCs w:val="24"/>
-              </w:rPr>
-              <w:t xml:space="preserve"> muodostaminen</w:t>
+              <w:t>Product Backlogin muodostaminen</w:t>
             </w:r>
           </w:p>
         </w:tc>
@@ -417,27 +356,7 @@
           <w:sz w:val="36"/>
           <w:szCs w:val="36"/>
         </w:rPr>
-        <w:t xml:space="preserve">Sprint </w:t>
-      </w:r>
-      <w:proofErr w:type="spellStart"/>
-      <w:r>
-        <w:rPr>
-          <w:b/>
-          <w:bCs/>
-          <w:sz w:val="36"/>
-          <w:szCs w:val="36"/>
-        </w:rPr>
-        <w:t>Backlog</w:t>
-      </w:r>
-      <w:proofErr w:type="spellEnd"/>
-      <w:r>
-        <w:rPr>
-          <w:b/>
-          <w:bCs/>
-          <w:sz w:val="36"/>
-          <w:szCs w:val="36"/>
-        </w:rPr>
-        <w:t>: Sprint 1</w:t>
+        <w:t>Sprint Backlog: Sprint 1</w:t>
       </w:r>
     </w:p>
     <w:tbl>
@@ -513,21 +432,12 @@
                 <w:szCs w:val="24"/>
               </w:rPr>
             </w:pPr>
-            <w:proofErr w:type="spellStart"/>
-            <w:r>
-              <w:rPr>
-                <w:sz w:val="24"/>
-                <w:szCs w:val="24"/>
-              </w:rPr>
-              <w:t>Github</w:t>
-            </w:r>
-            <w:proofErr w:type="spellEnd"/>
-            <w:r>
-              <w:rPr>
-                <w:sz w:val="24"/>
-                <w:szCs w:val="24"/>
-              </w:rPr>
-              <w:t xml:space="preserve"> -projektin perustaminen</w:t>
+            <w:r>
+              <w:rPr>
+                <w:sz w:val="24"/>
+                <w:szCs w:val="24"/>
+              </w:rPr>
+              <w:t>Github -projektin perustaminen</w:t>
             </w:r>
           </w:p>
         </w:tc>
@@ -594,23 +504,7 @@
                 <w:sz w:val="24"/>
                 <w:szCs w:val="24"/>
               </w:rPr>
-              <w:t xml:space="preserve">User </w:t>
-            </w:r>
-            <w:proofErr w:type="spellStart"/>
-            <w:r>
-              <w:rPr>
-                <w:sz w:val="24"/>
-                <w:szCs w:val="24"/>
-              </w:rPr>
-              <w:t>storyt</w:t>
-            </w:r>
-            <w:proofErr w:type="spellEnd"/>
-            <w:r>
-              <w:rPr>
-                <w:sz w:val="24"/>
-                <w:szCs w:val="24"/>
-              </w:rPr>
-              <w:t xml:space="preserve"> / projektin toimintojen suunnittelu</w:t>
+              <w:t>User storyt / projektin toimintojen suunnittelu</w:t>
             </w:r>
           </w:p>
         </w:tc>
@@ -666,23 +560,7 @@
                 <w:sz w:val="24"/>
                 <w:szCs w:val="24"/>
               </w:rPr>
-              <w:t xml:space="preserve">Product </w:t>
-            </w:r>
-            <w:proofErr w:type="spellStart"/>
-            <w:r>
-              <w:rPr>
-                <w:sz w:val="24"/>
-                <w:szCs w:val="24"/>
-              </w:rPr>
-              <w:t>Backlogin</w:t>
-            </w:r>
-            <w:proofErr w:type="spellEnd"/>
-            <w:r>
-              <w:rPr>
-                <w:sz w:val="24"/>
-                <w:szCs w:val="24"/>
-              </w:rPr>
-              <w:t xml:space="preserve"> muodostaminen</w:t>
+              <w:t>Product Backlogin muodostaminen</w:t>
             </w:r>
           </w:p>
         </w:tc>
@@ -718,7 +596,11 @@
           <w:tcPr>
             <w:tcW w:w="4671" w:type="dxa"/>
           </w:tcPr>
-          <w:p/>
+          <w:p>
+            <w:r>
+              <w:t>4.2.2023</w:t>
+            </w:r>
+          </w:p>
         </w:tc>
       </w:tr>
       <w:tr>

</xml_diff>

<commit_message>
Palaverimuistio 23022023 Sprint 2 planning
</commit_message>
<xml_diff>
--- a/Dokumentit/Product Backlog.docx
+++ b/Dokumentit/Product Backlog.docx
@@ -18,7 +18,27 @@
           <w:sz w:val="36"/>
           <w:szCs w:val="36"/>
         </w:rPr>
-        <w:t>Product Backlog: Laskutus</w:t>
+        <w:t xml:space="preserve">Product </w:t>
+      </w:r>
+      <w:proofErr w:type="spellStart"/>
+      <w:r>
+        <w:rPr>
+          <w:b/>
+          <w:bCs/>
+          <w:sz w:val="36"/>
+          <w:szCs w:val="36"/>
+        </w:rPr>
+        <w:t>Backlog</w:t>
+      </w:r>
+      <w:proofErr w:type="spellEnd"/>
+      <w:r>
+        <w:rPr>
+          <w:b/>
+          <w:bCs/>
+          <w:sz w:val="36"/>
+          <w:szCs w:val="36"/>
+        </w:rPr>
+        <w:t>: Laskutus</w:t>
       </w:r>
     </w:p>
     <w:tbl>
@@ -29,13 +49,14 @@
         <w:tblLook w:val="04A0" w:firstRow="1" w:lastRow="0" w:firstColumn="1" w:lastColumn="0" w:noHBand="0" w:noVBand="1"/>
       </w:tblPr>
       <w:tblGrid>
-        <w:gridCol w:w="4962"/>
-        <w:gridCol w:w="4671"/>
+        <w:gridCol w:w="3756"/>
+        <w:gridCol w:w="2773"/>
+        <w:gridCol w:w="3104"/>
       </w:tblGrid>
       <w:tr>
         <w:tc>
           <w:tcPr>
-            <w:tcW w:w="4962" w:type="dxa"/>
+            <w:tcW w:w="3756" w:type="dxa"/>
           </w:tcPr>
           <w:p>
             <w:pPr>
@@ -59,7 +80,7 @@
         </w:tc>
         <w:tc>
           <w:tcPr>
-            <w:tcW w:w="4671" w:type="dxa"/>
+            <w:tcW w:w="2773" w:type="dxa"/>
           </w:tcPr>
           <w:p>
             <w:pPr>
@@ -77,6 +98,30 @@
                 <w:sz w:val="28"/>
                 <w:szCs w:val="28"/>
               </w:rPr>
+              <w:t>Prioriteetti</w:t>
+            </w:r>
+          </w:p>
+        </w:tc>
+        <w:tc>
+          <w:tcPr>
+            <w:tcW w:w="3104" w:type="dxa"/>
+          </w:tcPr>
+          <w:p>
+            <w:pPr>
+              <w:rPr>
+                <w:b/>
+                <w:bCs/>
+                <w:sz w:val="28"/>
+                <w:szCs w:val="28"/>
+              </w:rPr>
+            </w:pPr>
+            <w:r>
+              <w:rPr>
+                <w:b/>
+                <w:bCs/>
+                <w:sz w:val="28"/>
+                <w:szCs w:val="28"/>
+              </w:rPr>
               <w:t>Valmis</w:t>
             </w:r>
           </w:p>
@@ -85,27 +130,46 @@
       <w:tr>
         <w:tc>
           <w:tcPr>
-            <w:tcW w:w="4962" w:type="dxa"/>
-          </w:tcPr>
-          <w:p>
-            <w:pPr>
-              <w:rPr>
-                <w:sz w:val="24"/>
-                <w:szCs w:val="24"/>
-              </w:rPr>
-            </w:pPr>
-            <w:r>
-              <w:rPr>
-                <w:sz w:val="24"/>
-                <w:szCs w:val="24"/>
-              </w:rPr>
-              <w:t>Github -projektin perustaminen</w:t>
-            </w:r>
-          </w:p>
-        </w:tc>
-        <w:tc>
-          <w:tcPr>
-            <w:tcW w:w="4671" w:type="dxa"/>
+            <w:tcW w:w="3756" w:type="dxa"/>
+          </w:tcPr>
+          <w:p>
+            <w:pPr>
+              <w:rPr>
+                <w:sz w:val="24"/>
+                <w:szCs w:val="24"/>
+              </w:rPr>
+            </w:pPr>
+            <w:proofErr w:type="spellStart"/>
+            <w:r>
+              <w:rPr>
+                <w:sz w:val="24"/>
+                <w:szCs w:val="24"/>
+              </w:rPr>
+              <w:t>Github</w:t>
+            </w:r>
+            <w:proofErr w:type="spellEnd"/>
+            <w:r>
+              <w:rPr>
+                <w:sz w:val="24"/>
+                <w:szCs w:val="24"/>
+              </w:rPr>
+              <w:t xml:space="preserve"> -projektin perustaminen</w:t>
+            </w:r>
+          </w:p>
+        </w:tc>
+        <w:tc>
+          <w:tcPr>
+            <w:tcW w:w="2773" w:type="dxa"/>
+          </w:tcPr>
+          <w:p>
+            <w:r>
+              <w:t>1</w:t>
+            </w:r>
+          </w:p>
+        </w:tc>
+        <w:tc>
+          <w:tcPr>
+            <w:tcW w:w="3104" w:type="dxa"/>
           </w:tcPr>
           <w:p>
             <w:r>
@@ -117,7 +181,7 @@
       <w:tr>
         <w:tc>
           <w:tcPr>
-            <w:tcW w:w="4962" w:type="dxa"/>
+            <w:tcW w:w="3756" w:type="dxa"/>
           </w:tcPr>
           <w:p>
             <w:pPr>
@@ -137,7 +201,17 @@
         </w:tc>
         <w:tc>
           <w:tcPr>
-            <w:tcW w:w="4671" w:type="dxa"/>
+            <w:tcW w:w="2773" w:type="dxa"/>
+          </w:tcPr>
+          <w:p>
+            <w:r>
+              <w:t>1</w:t>
+            </w:r>
+          </w:p>
+        </w:tc>
+        <w:tc>
+          <w:tcPr>
+            <w:tcW w:w="3104" w:type="dxa"/>
           </w:tcPr>
           <w:p/>
         </w:tc>
@@ -145,27 +219,53 @@
       <w:tr>
         <w:tc>
           <w:tcPr>
-            <w:tcW w:w="4962" w:type="dxa"/>
-          </w:tcPr>
-          <w:p>
-            <w:pPr>
-              <w:rPr>
-                <w:sz w:val="24"/>
-                <w:szCs w:val="24"/>
-              </w:rPr>
-            </w:pPr>
-            <w:r>
-              <w:rPr>
-                <w:sz w:val="24"/>
-                <w:szCs w:val="24"/>
-              </w:rPr>
-              <w:t>User storyt / projektin toimintojen suunnittelu</w:t>
-            </w:r>
-          </w:p>
-        </w:tc>
-        <w:tc>
-          <w:tcPr>
-            <w:tcW w:w="4671" w:type="dxa"/>
+            <w:tcW w:w="3756" w:type="dxa"/>
+          </w:tcPr>
+          <w:p>
+            <w:pPr>
+              <w:rPr>
+                <w:sz w:val="24"/>
+                <w:szCs w:val="24"/>
+              </w:rPr>
+            </w:pPr>
+            <w:r>
+              <w:rPr>
+                <w:sz w:val="24"/>
+                <w:szCs w:val="24"/>
+              </w:rPr>
+              <w:t xml:space="preserve">User </w:t>
+            </w:r>
+            <w:proofErr w:type="spellStart"/>
+            <w:r>
+              <w:rPr>
+                <w:sz w:val="24"/>
+                <w:szCs w:val="24"/>
+              </w:rPr>
+              <w:t>storyt</w:t>
+            </w:r>
+            <w:proofErr w:type="spellEnd"/>
+            <w:r>
+              <w:rPr>
+                <w:sz w:val="24"/>
+                <w:szCs w:val="24"/>
+              </w:rPr>
+              <w:t xml:space="preserve"> / projektin toimintojen suunnittelu</w:t>
+            </w:r>
+          </w:p>
+        </w:tc>
+        <w:tc>
+          <w:tcPr>
+            <w:tcW w:w="2773" w:type="dxa"/>
+          </w:tcPr>
+          <w:p>
+            <w:r>
+              <w:t>1</w:t>
+            </w:r>
+          </w:p>
+        </w:tc>
+        <w:tc>
+          <w:tcPr>
+            <w:tcW w:w="3104" w:type="dxa"/>
           </w:tcPr>
           <w:p/>
         </w:tc>
@@ -173,7 +273,7 @@
       <w:tr>
         <w:tc>
           <w:tcPr>
-            <w:tcW w:w="4962" w:type="dxa"/>
+            <w:tcW w:w="3756" w:type="dxa"/>
           </w:tcPr>
           <w:p>
             <w:pPr>
@@ -193,7 +293,17 @@
         </w:tc>
         <w:tc>
           <w:tcPr>
-            <w:tcW w:w="4671" w:type="dxa"/>
+            <w:tcW w:w="2773" w:type="dxa"/>
+          </w:tcPr>
+          <w:p>
+            <w:r>
+              <w:t>3</w:t>
+            </w:r>
+          </w:p>
+        </w:tc>
+        <w:tc>
+          <w:tcPr>
+            <w:tcW w:w="3104" w:type="dxa"/>
           </w:tcPr>
           <w:p/>
         </w:tc>
@@ -201,27 +311,53 @@
       <w:tr>
         <w:tc>
           <w:tcPr>
-            <w:tcW w:w="4962" w:type="dxa"/>
-          </w:tcPr>
-          <w:p>
-            <w:pPr>
-              <w:rPr>
-                <w:sz w:val="24"/>
-                <w:szCs w:val="24"/>
-              </w:rPr>
-            </w:pPr>
-            <w:r>
-              <w:rPr>
-                <w:sz w:val="24"/>
-                <w:szCs w:val="24"/>
-              </w:rPr>
-              <w:t>Product Backlogin muodostaminen</w:t>
-            </w:r>
-          </w:p>
-        </w:tc>
-        <w:tc>
-          <w:tcPr>
-            <w:tcW w:w="4671" w:type="dxa"/>
+            <w:tcW w:w="3756" w:type="dxa"/>
+          </w:tcPr>
+          <w:p>
+            <w:pPr>
+              <w:rPr>
+                <w:sz w:val="24"/>
+                <w:szCs w:val="24"/>
+              </w:rPr>
+            </w:pPr>
+            <w:r>
+              <w:rPr>
+                <w:sz w:val="24"/>
+                <w:szCs w:val="24"/>
+              </w:rPr>
+              <w:t xml:space="preserve">Product </w:t>
+            </w:r>
+            <w:proofErr w:type="spellStart"/>
+            <w:r>
+              <w:rPr>
+                <w:sz w:val="24"/>
+                <w:szCs w:val="24"/>
+              </w:rPr>
+              <w:t>Backlogin</w:t>
+            </w:r>
+            <w:proofErr w:type="spellEnd"/>
+            <w:r>
+              <w:rPr>
+                <w:sz w:val="24"/>
+                <w:szCs w:val="24"/>
+              </w:rPr>
+              <w:t xml:space="preserve"> muodostaminen</w:t>
+            </w:r>
+          </w:p>
+        </w:tc>
+        <w:tc>
+          <w:tcPr>
+            <w:tcW w:w="2773" w:type="dxa"/>
+          </w:tcPr>
+          <w:p>
+            <w:r>
+              <w:t>1</w:t>
+            </w:r>
+          </w:p>
+        </w:tc>
+        <w:tc>
+          <w:tcPr>
+            <w:tcW w:w="3104" w:type="dxa"/>
           </w:tcPr>
           <w:p/>
         </w:tc>
@@ -229,7 +365,7 @@
       <w:tr>
         <w:tc>
           <w:tcPr>
-            <w:tcW w:w="4962" w:type="dxa"/>
+            <w:tcW w:w="3756" w:type="dxa"/>
           </w:tcPr>
           <w:p>
             <w:pPr>
@@ -249,7 +385,17 @@
         </w:tc>
         <w:tc>
           <w:tcPr>
-            <w:tcW w:w="4671" w:type="dxa"/>
+            <w:tcW w:w="2773" w:type="dxa"/>
+          </w:tcPr>
+          <w:p>
+            <w:r>
+              <w:t>2</w:t>
+            </w:r>
+          </w:p>
+        </w:tc>
+        <w:tc>
+          <w:tcPr>
+            <w:tcW w:w="3104" w:type="dxa"/>
           </w:tcPr>
           <w:p/>
         </w:tc>
@@ -257,7 +403,7 @@
       <w:tr>
         <w:tc>
           <w:tcPr>
-            <w:tcW w:w="4962" w:type="dxa"/>
+            <w:tcW w:w="3756" w:type="dxa"/>
           </w:tcPr>
           <w:p>
             <w:pPr>
@@ -277,7 +423,59 @@
         </w:tc>
         <w:tc>
           <w:tcPr>
-            <w:tcW w:w="4671" w:type="dxa"/>
+            <w:tcW w:w="2773" w:type="dxa"/>
+          </w:tcPr>
+          <w:p>
+            <w:r>
+              <w:t>1</w:t>
+            </w:r>
+          </w:p>
+        </w:tc>
+        <w:tc>
+          <w:tcPr>
+            <w:tcW w:w="3104" w:type="dxa"/>
+          </w:tcPr>
+          <w:p>
+            <w:r>
+              <w:t>4.2.2023</w:t>
+            </w:r>
+          </w:p>
+        </w:tc>
+      </w:tr>
+      <w:tr>
+        <w:tc>
+          <w:tcPr>
+            <w:tcW w:w="3756" w:type="dxa"/>
+          </w:tcPr>
+          <w:p>
+            <w:pPr>
+              <w:rPr>
+                <w:sz w:val="24"/>
+                <w:szCs w:val="24"/>
+              </w:rPr>
+            </w:pPr>
+            <w:r>
+              <w:rPr>
+                <w:sz w:val="24"/>
+                <w:szCs w:val="24"/>
+              </w:rPr>
+              <w:t>Luokan/luokkien suunnittelu</w:t>
+            </w:r>
+          </w:p>
+        </w:tc>
+        <w:tc>
+          <w:tcPr>
+            <w:tcW w:w="2773" w:type="dxa"/>
+          </w:tcPr>
+          <w:p>
+            <w:r>
+              <w:t>2</w:t>
+            </w:r>
+          </w:p>
+        </w:tc>
+        <w:tc>
+          <w:tcPr>
+            <w:tcW w:w="3104" w:type="dxa"/>
           </w:tcPr>
           <w:p/>
         </w:tc>
@@ -285,35 +483,7 @@
       <w:tr>
         <w:tc>
           <w:tcPr>
-            <w:tcW w:w="4962" w:type="dxa"/>
-          </w:tcPr>
-          <w:p>
-            <w:pPr>
-              <w:rPr>
-                <w:sz w:val="24"/>
-                <w:szCs w:val="24"/>
-              </w:rPr>
-            </w:pPr>
-            <w:r>
-              <w:rPr>
-                <w:sz w:val="24"/>
-                <w:szCs w:val="24"/>
-              </w:rPr>
-              <w:t>Luokan/luokkien suunnittelu</w:t>
-            </w:r>
-          </w:p>
-        </w:tc>
-        <w:tc>
-          <w:tcPr>
-            <w:tcW w:w="4671" w:type="dxa"/>
-          </w:tcPr>
-          <w:p/>
-        </w:tc>
-      </w:tr>
-      <w:tr>
-        <w:tc>
-          <w:tcPr>
-            <w:tcW w:w="4962" w:type="dxa"/>
+            <w:tcW w:w="3756" w:type="dxa"/>
           </w:tcPr>
           <w:p>
             <w:pPr>
@@ -333,7 +503,17 @@
         </w:tc>
         <w:tc>
           <w:tcPr>
-            <w:tcW w:w="4671" w:type="dxa"/>
+            <w:tcW w:w="2773" w:type="dxa"/>
+          </w:tcPr>
+          <w:p>
+            <w:r>
+              <w:t>3</w:t>
+            </w:r>
+          </w:p>
+        </w:tc>
+        <w:tc>
+          <w:tcPr>
+            <w:tcW w:w="3104" w:type="dxa"/>
           </w:tcPr>
           <w:p/>
         </w:tc>
@@ -356,7 +536,27 @@
           <w:sz w:val="36"/>
           <w:szCs w:val="36"/>
         </w:rPr>
-        <w:t>Sprint Backlog: Sprint 1</w:t>
+        <w:t xml:space="preserve">Sprint </w:t>
+      </w:r>
+      <w:proofErr w:type="spellStart"/>
+      <w:r>
+        <w:rPr>
+          <w:b/>
+          <w:bCs/>
+          <w:sz w:val="36"/>
+          <w:szCs w:val="36"/>
+        </w:rPr>
+        <w:t>Backlog</w:t>
+      </w:r>
+      <w:proofErr w:type="spellEnd"/>
+      <w:r>
+        <w:rPr>
+          <w:b/>
+          <w:bCs/>
+          <w:sz w:val="36"/>
+          <w:szCs w:val="36"/>
+        </w:rPr>
+        <w:t>: Sprint 1</w:t>
       </w:r>
     </w:p>
     <w:tbl>
@@ -367,13 +567,14 @@
         <w:tblLook w:val="04A0" w:firstRow="1" w:lastRow="0" w:firstColumn="1" w:lastColumn="0" w:noHBand="0" w:noVBand="1"/>
       </w:tblPr>
       <w:tblGrid>
-        <w:gridCol w:w="4962"/>
-        <w:gridCol w:w="4671"/>
+        <w:gridCol w:w="4177"/>
+        <w:gridCol w:w="2543"/>
+        <w:gridCol w:w="2913"/>
       </w:tblGrid>
       <w:tr>
         <w:tc>
           <w:tcPr>
-            <w:tcW w:w="4962" w:type="dxa"/>
+            <w:tcW w:w="4177" w:type="dxa"/>
           </w:tcPr>
           <w:p>
             <w:pPr>
@@ -397,7 +598,7 @@
         </w:tc>
         <w:tc>
           <w:tcPr>
-            <w:tcW w:w="4671" w:type="dxa"/>
+            <w:tcW w:w="2543" w:type="dxa"/>
           </w:tcPr>
           <w:p>
             <w:pPr>
@@ -415,6 +616,30 @@
                 <w:sz w:val="28"/>
                 <w:szCs w:val="28"/>
               </w:rPr>
+              <w:t>Prioriteetti</w:t>
+            </w:r>
+          </w:p>
+        </w:tc>
+        <w:tc>
+          <w:tcPr>
+            <w:tcW w:w="2913" w:type="dxa"/>
+          </w:tcPr>
+          <w:p>
+            <w:pPr>
+              <w:rPr>
+                <w:b/>
+                <w:bCs/>
+                <w:sz w:val="28"/>
+                <w:szCs w:val="28"/>
+              </w:rPr>
+            </w:pPr>
+            <w:r>
+              <w:rPr>
+                <w:b/>
+                <w:bCs/>
+                <w:sz w:val="28"/>
+                <w:szCs w:val="28"/>
+              </w:rPr>
               <w:t>Valmis</w:t>
             </w:r>
           </w:p>
@@ -423,27 +648,46 @@
       <w:tr>
         <w:tc>
           <w:tcPr>
-            <w:tcW w:w="4962" w:type="dxa"/>
-          </w:tcPr>
-          <w:p>
-            <w:pPr>
-              <w:rPr>
-                <w:sz w:val="24"/>
-                <w:szCs w:val="24"/>
-              </w:rPr>
-            </w:pPr>
-            <w:r>
-              <w:rPr>
-                <w:sz w:val="24"/>
-                <w:szCs w:val="24"/>
-              </w:rPr>
-              <w:t>Github -projektin perustaminen</w:t>
-            </w:r>
-          </w:p>
-        </w:tc>
-        <w:tc>
-          <w:tcPr>
-            <w:tcW w:w="4671" w:type="dxa"/>
+            <w:tcW w:w="4177" w:type="dxa"/>
+          </w:tcPr>
+          <w:p>
+            <w:pPr>
+              <w:rPr>
+                <w:sz w:val="24"/>
+                <w:szCs w:val="24"/>
+              </w:rPr>
+            </w:pPr>
+            <w:proofErr w:type="spellStart"/>
+            <w:r>
+              <w:rPr>
+                <w:sz w:val="24"/>
+                <w:szCs w:val="24"/>
+              </w:rPr>
+              <w:t>Github</w:t>
+            </w:r>
+            <w:proofErr w:type="spellEnd"/>
+            <w:r>
+              <w:rPr>
+                <w:sz w:val="24"/>
+                <w:szCs w:val="24"/>
+              </w:rPr>
+              <w:t xml:space="preserve"> -projektin perustaminen</w:t>
+            </w:r>
+          </w:p>
+        </w:tc>
+        <w:tc>
+          <w:tcPr>
+            <w:tcW w:w="2543" w:type="dxa"/>
+          </w:tcPr>
+          <w:p>
+            <w:r>
+              <w:t>1</w:t>
+            </w:r>
+          </w:p>
+        </w:tc>
+        <w:tc>
+          <w:tcPr>
+            <w:tcW w:w="2913" w:type="dxa"/>
           </w:tcPr>
           <w:p>
             <w:r>
@@ -455,7 +699,7 @@
       <w:tr>
         <w:tc>
           <w:tcPr>
-            <w:tcW w:w="4962" w:type="dxa"/>
+            <w:tcW w:w="4177" w:type="dxa"/>
           </w:tcPr>
           <w:p>
             <w:pPr>
@@ -482,7 +726,117 @@
         </w:tc>
         <w:tc>
           <w:tcPr>
-            <w:tcW w:w="4671" w:type="dxa"/>
+            <w:tcW w:w="2543" w:type="dxa"/>
+          </w:tcPr>
+          <w:p>
+            <w:r>
+              <w:t>1</w:t>
+            </w:r>
+          </w:p>
+        </w:tc>
+        <w:tc>
+          <w:tcPr>
+            <w:tcW w:w="2913" w:type="dxa"/>
+          </w:tcPr>
+          <w:p>
+            <w:r>
+              <w:t>4.2.2023</w:t>
+            </w:r>
+          </w:p>
+        </w:tc>
+      </w:tr>
+      <w:tr>
+        <w:tc>
+          <w:tcPr>
+            <w:tcW w:w="4177" w:type="dxa"/>
+          </w:tcPr>
+          <w:p>
+            <w:pPr>
+              <w:rPr>
+                <w:sz w:val="24"/>
+                <w:szCs w:val="24"/>
+              </w:rPr>
+            </w:pPr>
+            <w:r>
+              <w:rPr>
+                <w:sz w:val="24"/>
+                <w:szCs w:val="24"/>
+              </w:rPr>
+              <w:t xml:space="preserve">User </w:t>
+            </w:r>
+            <w:proofErr w:type="spellStart"/>
+            <w:r>
+              <w:rPr>
+                <w:sz w:val="24"/>
+                <w:szCs w:val="24"/>
+              </w:rPr>
+              <w:t>storyt</w:t>
+            </w:r>
+            <w:proofErr w:type="spellEnd"/>
+            <w:r>
+              <w:rPr>
+                <w:sz w:val="24"/>
+                <w:szCs w:val="24"/>
+              </w:rPr>
+              <w:t xml:space="preserve"> / projektin toimintojen suunnittelu</w:t>
+            </w:r>
+          </w:p>
+        </w:tc>
+        <w:tc>
+          <w:tcPr>
+            <w:tcW w:w="2543" w:type="dxa"/>
+          </w:tcPr>
+          <w:p>
+            <w:r>
+              <w:t>1</w:t>
+            </w:r>
+          </w:p>
+        </w:tc>
+        <w:tc>
+          <w:tcPr>
+            <w:tcW w:w="2913" w:type="dxa"/>
+          </w:tcPr>
+          <w:p>
+            <w:r>
+              <w:t>kesken</w:t>
+            </w:r>
+          </w:p>
+        </w:tc>
+      </w:tr>
+      <w:tr>
+        <w:tc>
+          <w:tcPr>
+            <w:tcW w:w="4177" w:type="dxa"/>
+          </w:tcPr>
+          <w:p>
+            <w:pPr>
+              <w:rPr>
+                <w:sz w:val="24"/>
+                <w:szCs w:val="24"/>
+              </w:rPr>
+            </w:pPr>
+            <w:r>
+              <w:rPr>
+                <w:sz w:val="24"/>
+                <w:szCs w:val="24"/>
+              </w:rPr>
+              <w:t>UML-kaaviot</w:t>
+            </w:r>
+          </w:p>
+        </w:tc>
+        <w:tc>
+          <w:tcPr>
+            <w:tcW w:w="2543" w:type="dxa"/>
+          </w:tcPr>
+          <w:p>
+            <w:r>
+              <w:t>3</w:t>
+            </w:r>
+          </w:p>
+        </w:tc>
+        <w:tc>
+          <w:tcPr>
+            <w:tcW w:w="2913" w:type="dxa"/>
           </w:tcPr>
           <w:p/>
         </w:tc>
@@ -490,91 +844,65 @@
       <w:tr>
         <w:tc>
           <w:tcPr>
-            <w:tcW w:w="4962" w:type="dxa"/>
-          </w:tcPr>
-          <w:p>
-            <w:pPr>
-              <w:rPr>
-                <w:sz w:val="24"/>
-                <w:szCs w:val="24"/>
-              </w:rPr>
-            </w:pPr>
-            <w:r>
-              <w:rPr>
-                <w:sz w:val="24"/>
-                <w:szCs w:val="24"/>
-              </w:rPr>
-              <w:t>User storyt / projektin toimintojen suunnittelu</w:t>
-            </w:r>
-          </w:p>
-        </w:tc>
-        <w:tc>
-          <w:tcPr>
-            <w:tcW w:w="4671" w:type="dxa"/>
-          </w:tcPr>
-          <w:p/>
-        </w:tc>
-      </w:tr>
-      <w:tr>
-        <w:tc>
-          <w:tcPr>
-            <w:tcW w:w="4962" w:type="dxa"/>
-          </w:tcPr>
-          <w:p>
-            <w:pPr>
-              <w:rPr>
-                <w:sz w:val="24"/>
-                <w:szCs w:val="24"/>
-              </w:rPr>
-            </w:pPr>
-            <w:r>
-              <w:rPr>
-                <w:sz w:val="24"/>
-                <w:szCs w:val="24"/>
-              </w:rPr>
-              <w:t>UML-kaaviot</w:t>
-            </w:r>
-          </w:p>
-        </w:tc>
-        <w:tc>
-          <w:tcPr>
-            <w:tcW w:w="4671" w:type="dxa"/>
-          </w:tcPr>
-          <w:p/>
-        </w:tc>
-      </w:tr>
-      <w:tr>
-        <w:tc>
-          <w:tcPr>
-            <w:tcW w:w="4962" w:type="dxa"/>
-          </w:tcPr>
-          <w:p>
-            <w:pPr>
-              <w:rPr>
-                <w:sz w:val="24"/>
-                <w:szCs w:val="24"/>
-              </w:rPr>
-            </w:pPr>
-            <w:r>
-              <w:rPr>
-                <w:sz w:val="24"/>
-                <w:szCs w:val="24"/>
-              </w:rPr>
-              <w:t>Product Backlogin muodostaminen</w:t>
-            </w:r>
-          </w:p>
-        </w:tc>
-        <w:tc>
-          <w:tcPr>
-            <w:tcW w:w="4671" w:type="dxa"/>
-          </w:tcPr>
-          <w:p/>
-        </w:tc>
-      </w:tr>
-      <w:tr>
-        <w:tc>
-          <w:tcPr>
-            <w:tcW w:w="4962" w:type="dxa"/>
+            <w:tcW w:w="4177" w:type="dxa"/>
+          </w:tcPr>
+          <w:p>
+            <w:pPr>
+              <w:rPr>
+                <w:sz w:val="24"/>
+                <w:szCs w:val="24"/>
+              </w:rPr>
+            </w:pPr>
+            <w:r>
+              <w:rPr>
+                <w:sz w:val="24"/>
+                <w:szCs w:val="24"/>
+              </w:rPr>
+              <w:t xml:space="preserve">Product </w:t>
+            </w:r>
+            <w:proofErr w:type="spellStart"/>
+            <w:r>
+              <w:rPr>
+                <w:sz w:val="24"/>
+                <w:szCs w:val="24"/>
+              </w:rPr>
+              <w:t>Backlogin</w:t>
+            </w:r>
+            <w:proofErr w:type="spellEnd"/>
+            <w:r>
+              <w:rPr>
+                <w:sz w:val="24"/>
+                <w:szCs w:val="24"/>
+              </w:rPr>
+              <w:t xml:space="preserve"> muodostaminen</w:t>
+            </w:r>
+          </w:p>
+        </w:tc>
+        <w:tc>
+          <w:tcPr>
+            <w:tcW w:w="2543" w:type="dxa"/>
+          </w:tcPr>
+          <w:p>
+            <w:r>
+              <w:t>2</w:t>
+            </w:r>
+          </w:p>
+        </w:tc>
+        <w:tc>
+          <w:tcPr>
+            <w:tcW w:w="2913" w:type="dxa"/>
+          </w:tcPr>
+          <w:p>
+            <w:r>
+              <w:t>4.2.2023</w:t>
+            </w:r>
+          </w:p>
+        </w:tc>
+      </w:tr>
+      <w:tr>
+        <w:tc>
+          <w:tcPr>
+            <w:tcW w:w="4177" w:type="dxa"/>
           </w:tcPr>
           <w:p>
             <w:pPr>
@@ -594,7 +922,17 @@
         </w:tc>
         <w:tc>
           <w:tcPr>
-            <w:tcW w:w="4671" w:type="dxa"/>
+            <w:tcW w:w="2543" w:type="dxa"/>
+          </w:tcPr>
+          <w:p>
+            <w:r>
+              <w:t>1</w:t>
+            </w:r>
+          </w:p>
+        </w:tc>
+        <w:tc>
+          <w:tcPr>
+            <w:tcW w:w="2913" w:type="dxa"/>
           </w:tcPr>
           <w:p>
             <w:r>
@@ -606,7 +944,7 @@
       <w:tr>
         <w:tc>
           <w:tcPr>
-            <w:tcW w:w="4962" w:type="dxa"/>
+            <w:tcW w:w="4177" w:type="dxa"/>
           </w:tcPr>
           <w:p>
             <w:pPr>
@@ -626,13 +964,519 @@
         </w:tc>
         <w:tc>
           <w:tcPr>
-            <w:tcW w:w="4671" w:type="dxa"/>
-          </w:tcPr>
-          <w:p/>
+            <w:tcW w:w="2543" w:type="dxa"/>
+          </w:tcPr>
+          <w:p>
+            <w:r>
+              <w:t>2</w:t>
+            </w:r>
+          </w:p>
+        </w:tc>
+        <w:tc>
+          <w:tcPr>
+            <w:tcW w:w="2913" w:type="dxa"/>
+          </w:tcPr>
+          <w:p>
+            <w:r>
+              <w:t>kesken</w:t>
+            </w:r>
+          </w:p>
         </w:tc>
       </w:tr>
     </w:tbl>
     <w:p/>
+    <w:p>
+      <w:pPr>
+        <w:rPr>
+          <w:b/>
+          <w:bCs/>
+          <w:sz w:val="36"/>
+          <w:szCs w:val="36"/>
+        </w:rPr>
+      </w:pPr>
+      <w:r>
+        <w:rPr>
+          <w:b/>
+          <w:bCs/>
+          <w:sz w:val="36"/>
+          <w:szCs w:val="36"/>
+        </w:rPr>
+        <w:t xml:space="preserve">Sprint </w:t>
+      </w:r>
+      <w:proofErr w:type="spellStart"/>
+      <w:r>
+        <w:rPr>
+          <w:b/>
+          <w:bCs/>
+          <w:sz w:val="36"/>
+          <w:szCs w:val="36"/>
+        </w:rPr>
+        <w:t>Backlog</w:t>
+      </w:r>
+      <w:proofErr w:type="spellEnd"/>
+      <w:r>
+        <w:rPr>
+          <w:b/>
+          <w:bCs/>
+          <w:sz w:val="36"/>
+          <w:szCs w:val="36"/>
+        </w:rPr>
+        <w:t xml:space="preserve">: Sprint </w:t>
+      </w:r>
+      <w:r>
+        <w:rPr>
+          <w:b/>
+          <w:bCs/>
+          <w:sz w:val="36"/>
+          <w:szCs w:val="36"/>
+        </w:rPr>
+        <w:t>2</w:t>
+      </w:r>
+    </w:p>
+    <w:tbl>
+      <w:tblPr>
+        <w:tblStyle w:val="TaulukkoRuudukko"/>
+        <w:tblW w:w="0" w:type="auto"/>
+        <w:tblInd w:w="-5" w:type="dxa"/>
+        <w:tblLook w:val="04A0" w:firstRow="1" w:lastRow="0" w:firstColumn="1" w:lastColumn="0" w:noHBand="0" w:noVBand="1"/>
+      </w:tblPr>
+      <w:tblGrid>
+        <w:gridCol w:w="4158"/>
+        <w:gridCol w:w="2553"/>
+        <w:gridCol w:w="2922"/>
+      </w:tblGrid>
+      <w:tr>
+        <w:tc>
+          <w:tcPr>
+            <w:tcW w:w="4158" w:type="dxa"/>
+          </w:tcPr>
+          <w:p>
+            <w:pPr>
+              <w:rPr>
+                <w:b/>
+                <w:bCs/>
+                <w:sz w:val="28"/>
+                <w:szCs w:val="28"/>
+              </w:rPr>
+            </w:pPr>
+            <w:r>
+              <w:rPr>
+                <w:b/>
+                <w:bCs/>
+                <w:sz w:val="28"/>
+                <w:szCs w:val="28"/>
+              </w:rPr>
+              <w:t>Tehtävä</w:t>
+            </w:r>
+          </w:p>
+        </w:tc>
+        <w:tc>
+          <w:tcPr>
+            <w:tcW w:w="2553" w:type="dxa"/>
+          </w:tcPr>
+          <w:p>
+            <w:pPr>
+              <w:rPr>
+                <w:b/>
+                <w:bCs/>
+                <w:sz w:val="28"/>
+                <w:szCs w:val="28"/>
+              </w:rPr>
+            </w:pPr>
+            <w:r>
+              <w:rPr>
+                <w:b/>
+                <w:bCs/>
+                <w:sz w:val="28"/>
+                <w:szCs w:val="28"/>
+              </w:rPr>
+              <w:t>Prioriteetti</w:t>
+            </w:r>
+          </w:p>
+        </w:tc>
+        <w:tc>
+          <w:tcPr>
+            <w:tcW w:w="2922" w:type="dxa"/>
+          </w:tcPr>
+          <w:p>
+            <w:pPr>
+              <w:rPr>
+                <w:b/>
+                <w:bCs/>
+                <w:sz w:val="28"/>
+                <w:szCs w:val="28"/>
+              </w:rPr>
+            </w:pPr>
+            <w:r>
+              <w:rPr>
+                <w:b/>
+                <w:bCs/>
+                <w:sz w:val="28"/>
+                <w:szCs w:val="28"/>
+              </w:rPr>
+              <w:t>Valmis</w:t>
+            </w:r>
+          </w:p>
+        </w:tc>
+      </w:tr>
+      <w:tr>
+        <w:tc>
+          <w:tcPr>
+            <w:tcW w:w="4158" w:type="dxa"/>
+          </w:tcPr>
+          <w:p>
+            <w:pPr>
+              <w:rPr>
+                <w:sz w:val="24"/>
+                <w:szCs w:val="24"/>
+              </w:rPr>
+            </w:pPr>
+            <w:r>
+              <w:rPr>
+                <w:sz w:val="24"/>
+                <w:szCs w:val="24"/>
+              </w:rPr>
+              <w:t>Sovelluksen ulkoasun suunnittelu</w:t>
+            </w:r>
+          </w:p>
+        </w:tc>
+        <w:tc>
+          <w:tcPr>
+            <w:tcW w:w="2553" w:type="dxa"/>
+          </w:tcPr>
+          <w:p>
+            <w:r>
+              <w:t>1</w:t>
+            </w:r>
+          </w:p>
+        </w:tc>
+        <w:tc>
+          <w:tcPr>
+            <w:tcW w:w="2922" w:type="dxa"/>
+          </w:tcPr>
+          <w:p/>
+        </w:tc>
+      </w:tr>
+      <w:tr>
+        <w:tc>
+          <w:tcPr>
+            <w:tcW w:w="4158" w:type="dxa"/>
+          </w:tcPr>
+          <w:p>
+            <w:pPr>
+              <w:rPr>
+                <w:sz w:val="24"/>
+                <w:szCs w:val="24"/>
+              </w:rPr>
+            </w:pPr>
+            <w:r>
+              <w:rPr>
+                <w:sz w:val="24"/>
+                <w:szCs w:val="24"/>
+              </w:rPr>
+              <w:t>Vaatimusmäärittely</w:t>
+            </w:r>
+            <w:r>
+              <w:rPr>
+                <w:sz w:val="24"/>
+                <w:szCs w:val="24"/>
+              </w:rPr>
+              <w:t>dokument</w:t>
+            </w:r>
+            <w:r>
+              <w:rPr>
+                <w:sz w:val="24"/>
+                <w:szCs w:val="24"/>
+              </w:rPr>
+              <w:t>ti luvut 2 ja 7</w:t>
+            </w:r>
+          </w:p>
+        </w:tc>
+        <w:tc>
+          <w:tcPr>
+            <w:tcW w:w="2553" w:type="dxa"/>
+          </w:tcPr>
+          <w:p>
+            <w:r>
+              <w:t>2</w:t>
+            </w:r>
+          </w:p>
+        </w:tc>
+        <w:tc>
+          <w:tcPr>
+            <w:tcW w:w="2922" w:type="dxa"/>
+          </w:tcPr>
+          <w:p/>
+        </w:tc>
+      </w:tr>
+      <w:tr>
+        <w:tc>
+          <w:tcPr>
+            <w:tcW w:w="4158" w:type="dxa"/>
+          </w:tcPr>
+          <w:p>
+            <w:pPr>
+              <w:rPr>
+                <w:sz w:val="24"/>
+                <w:szCs w:val="24"/>
+              </w:rPr>
+            </w:pPr>
+            <w:r>
+              <w:rPr>
+                <w:sz w:val="24"/>
+                <w:szCs w:val="24"/>
+              </w:rPr>
+              <w:t xml:space="preserve">User </w:t>
+            </w:r>
+            <w:proofErr w:type="spellStart"/>
+            <w:r>
+              <w:rPr>
+                <w:sz w:val="24"/>
+                <w:szCs w:val="24"/>
+              </w:rPr>
+              <w:t>storyt</w:t>
+            </w:r>
+            <w:proofErr w:type="spellEnd"/>
+            <w:r>
+              <w:rPr>
+                <w:sz w:val="24"/>
+                <w:szCs w:val="24"/>
+              </w:rPr>
+              <w:t xml:space="preserve"> / projektin toimintojen suunnittelu</w:t>
+            </w:r>
+          </w:p>
+        </w:tc>
+        <w:tc>
+          <w:tcPr>
+            <w:tcW w:w="2553" w:type="dxa"/>
+          </w:tcPr>
+          <w:p>
+            <w:r>
+              <w:t>1</w:t>
+            </w:r>
+          </w:p>
+        </w:tc>
+        <w:tc>
+          <w:tcPr>
+            <w:tcW w:w="2922" w:type="dxa"/>
+          </w:tcPr>
+          <w:p/>
+        </w:tc>
+      </w:tr>
+      <w:tr>
+        <w:tc>
+          <w:tcPr>
+            <w:tcW w:w="4158" w:type="dxa"/>
+          </w:tcPr>
+          <w:p>
+            <w:pPr>
+              <w:rPr>
+                <w:sz w:val="24"/>
+                <w:szCs w:val="24"/>
+              </w:rPr>
+            </w:pPr>
+            <w:r>
+              <w:rPr>
+                <w:sz w:val="24"/>
+                <w:szCs w:val="24"/>
+              </w:rPr>
+              <w:t>UML-kaavio</w:t>
+            </w:r>
+          </w:p>
+        </w:tc>
+        <w:tc>
+          <w:tcPr>
+            <w:tcW w:w="2553" w:type="dxa"/>
+          </w:tcPr>
+          <w:p>
+            <w:r>
+              <w:t>3</w:t>
+            </w:r>
+          </w:p>
+        </w:tc>
+        <w:tc>
+          <w:tcPr>
+            <w:tcW w:w="2922" w:type="dxa"/>
+          </w:tcPr>
+          <w:p/>
+        </w:tc>
+      </w:tr>
+      <w:tr>
+        <w:tc>
+          <w:tcPr>
+            <w:tcW w:w="4158" w:type="dxa"/>
+          </w:tcPr>
+          <w:p>
+            <w:pPr>
+              <w:rPr>
+                <w:sz w:val="24"/>
+                <w:szCs w:val="24"/>
+              </w:rPr>
+            </w:pPr>
+            <w:r>
+              <w:rPr>
+                <w:sz w:val="24"/>
+                <w:szCs w:val="24"/>
+              </w:rPr>
+              <w:t xml:space="preserve">Product </w:t>
+            </w:r>
+            <w:proofErr w:type="spellStart"/>
+            <w:r>
+              <w:rPr>
+                <w:sz w:val="24"/>
+                <w:szCs w:val="24"/>
+              </w:rPr>
+              <w:t>Backlogin</w:t>
+            </w:r>
+            <w:proofErr w:type="spellEnd"/>
+            <w:r>
+              <w:rPr>
+                <w:sz w:val="24"/>
+                <w:szCs w:val="24"/>
+              </w:rPr>
+              <w:t xml:space="preserve"> </w:t>
+            </w:r>
+            <w:r>
+              <w:rPr>
+                <w:sz w:val="24"/>
+                <w:szCs w:val="24"/>
+              </w:rPr>
+              <w:t>jatkaminen</w:t>
+            </w:r>
+          </w:p>
+        </w:tc>
+        <w:tc>
+          <w:tcPr>
+            <w:tcW w:w="2553" w:type="dxa"/>
+          </w:tcPr>
+          <w:p>
+            <w:r>
+              <w:t>2</w:t>
+            </w:r>
+          </w:p>
+        </w:tc>
+        <w:tc>
+          <w:tcPr>
+            <w:tcW w:w="2922" w:type="dxa"/>
+          </w:tcPr>
+          <w:p/>
+        </w:tc>
+      </w:tr>
+      <w:tr>
+        <w:tc>
+          <w:tcPr>
+            <w:tcW w:w="4158" w:type="dxa"/>
+          </w:tcPr>
+          <w:p>
+            <w:pPr>
+              <w:rPr>
+                <w:sz w:val="24"/>
+                <w:szCs w:val="24"/>
+              </w:rPr>
+            </w:pPr>
+            <w:r>
+              <w:rPr>
+                <w:sz w:val="24"/>
+                <w:szCs w:val="24"/>
+              </w:rPr>
+              <w:t>Luokan/luokkien suunnittelu</w:t>
+            </w:r>
+          </w:p>
+        </w:tc>
+        <w:tc>
+          <w:tcPr>
+            <w:tcW w:w="2553" w:type="dxa"/>
+          </w:tcPr>
+          <w:p>
+            <w:r>
+              <w:t>1</w:t>
+            </w:r>
+          </w:p>
+        </w:tc>
+        <w:tc>
+          <w:tcPr>
+            <w:tcW w:w="2922" w:type="dxa"/>
+          </w:tcPr>
+          <w:p/>
+        </w:tc>
+      </w:tr>
+      <w:tr>
+        <w:tc>
+          <w:tcPr>
+            <w:tcW w:w="4158" w:type="dxa"/>
+          </w:tcPr>
+          <w:p>
+            <w:pPr>
+              <w:rPr>
+                <w:sz w:val="24"/>
+                <w:szCs w:val="24"/>
+              </w:rPr>
+            </w:pPr>
+          </w:p>
+        </w:tc>
+        <w:tc>
+          <w:tcPr>
+            <w:tcW w:w="2553" w:type="dxa"/>
+          </w:tcPr>
+          <w:p/>
+        </w:tc>
+        <w:tc>
+          <w:tcPr>
+            <w:tcW w:w="2922" w:type="dxa"/>
+          </w:tcPr>
+          <w:p/>
+        </w:tc>
+      </w:tr>
+    </w:tbl>
+    <w:p/>
+    <w:p>
+      <w:pPr>
+        <w:rPr>
+          <w:b/>
+          <w:bCs/>
+          <w:sz w:val="36"/>
+          <w:szCs w:val="36"/>
+        </w:rPr>
+      </w:pPr>
+      <w:r>
+        <w:rPr>
+          <w:b/>
+          <w:bCs/>
+          <w:sz w:val="36"/>
+          <w:szCs w:val="36"/>
+        </w:rPr>
+        <w:t xml:space="preserve">Sprint </w:t>
+      </w:r>
+      <w:proofErr w:type="spellStart"/>
+      <w:r>
+        <w:rPr>
+          <w:b/>
+          <w:bCs/>
+          <w:sz w:val="36"/>
+          <w:szCs w:val="36"/>
+        </w:rPr>
+        <w:t>Backlog</w:t>
+      </w:r>
+      <w:proofErr w:type="spellEnd"/>
+      <w:r>
+        <w:rPr>
+          <w:b/>
+          <w:bCs/>
+          <w:sz w:val="36"/>
+          <w:szCs w:val="36"/>
+        </w:rPr>
+        <w:t xml:space="preserve">: Sprint </w:t>
+      </w:r>
+      <w:r>
+        <w:rPr>
+          <w:b/>
+          <w:bCs/>
+          <w:sz w:val="36"/>
+          <w:szCs w:val="36"/>
+        </w:rPr>
+        <w:t>3</w:t>
+      </w:r>
+    </w:p>
     <w:p/>
     <w:sectPr>
       <w:pgSz w:w="11906" w:h="16838"/>

</xml_diff>

<commit_message>
Scrum daily palaverimuistio ja product backlog muutokset
</commit_message>
<xml_diff>
--- a/Dokumentit/Product Backlog.docx
+++ b/Dokumentit/Product Backlog.docx
@@ -18,27 +18,7 @@
           <w:sz w:val="36"/>
           <w:szCs w:val="36"/>
         </w:rPr>
-        <w:t xml:space="preserve">Product </w:t>
-      </w:r>
-      <w:proofErr w:type="spellStart"/>
-      <w:r>
-        <w:rPr>
-          <w:b/>
-          <w:bCs/>
-          <w:sz w:val="36"/>
-          <w:szCs w:val="36"/>
-        </w:rPr>
-        <w:t>Backlog</w:t>
-      </w:r>
-      <w:proofErr w:type="spellEnd"/>
-      <w:r>
-        <w:rPr>
-          <w:b/>
-          <w:bCs/>
-          <w:sz w:val="36"/>
-          <w:szCs w:val="36"/>
-        </w:rPr>
-        <w:t>: Laskutus</w:t>
+        <w:t>Product Backlog: Laskutus</w:t>
       </w:r>
     </w:p>
     <w:tbl>
@@ -139,21 +119,12 @@
                 <w:szCs w:val="24"/>
               </w:rPr>
             </w:pPr>
-            <w:proofErr w:type="spellStart"/>
-            <w:r>
-              <w:rPr>
-                <w:sz w:val="24"/>
-                <w:szCs w:val="24"/>
-              </w:rPr>
-              <w:t>Github</w:t>
-            </w:r>
-            <w:proofErr w:type="spellEnd"/>
-            <w:r>
-              <w:rPr>
-                <w:sz w:val="24"/>
-                <w:szCs w:val="24"/>
-              </w:rPr>
-              <w:t xml:space="preserve"> -projektin perustaminen</w:t>
+            <w:r>
+              <w:rPr>
+                <w:sz w:val="24"/>
+                <w:szCs w:val="24"/>
+              </w:rPr>
+              <w:t>Github -projektin perustaminen</w:t>
             </w:r>
           </w:p>
         </w:tc>
@@ -233,23 +204,7 @@
                 <w:sz w:val="24"/>
                 <w:szCs w:val="24"/>
               </w:rPr>
-              <w:t xml:space="preserve">User </w:t>
-            </w:r>
-            <w:proofErr w:type="spellStart"/>
-            <w:r>
-              <w:rPr>
-                <w:sz w:val="24"/>
-                <w:szCs w:val="24"/>
-              </w:rPr>
-              <w:t>storyt</w:t>
-            </w:r>
-            <w:proofErr w:type="spellEnd"/>
-            <w:r>
-              <w:rPr>
-                <w:sz w:val="24"/>
-                <w:szCs w:val="24"/>
-              </w:rPr>
-              <w:t xml:space="preserve"> / projektin toimintojen suunnittelu</w:t>
+              <w:t>User storyt / projektin toimintojen suunnittelu</w:t>
             </w:r>
           </w:p>
         </w:tc>
@@ -325,23 +280,7 @@
                 <w:sz w:val="24"/>
                 <w:szCs w:val="24"/>
               </w:rPr>
-              <w:t xml:space="preserve">Product </w:t>
-            </w:r>
-            <w:proofErr w:type="spellStart"/>
-            <w:r>
-              <w:rPr>
-                <w:sz w:val="24"/>
-                <w:szCs w:val="24"/>
-              </w:rPr>
-              <w:t>Backlogin</w:t>
-            </w:r>
-            <w:proofErr w:type="spellEnd"/>
-            <w:r>
-              <w:rPr>
-                <w:sz w:val="24"/>
-                <w:szCs w:val="24"/>
-              </w:rPr>
-              <w:t xml:space="preserve"> muodostaminen</w:t>
+              <w:t>Product Backlogin muodostaminen</w:t>
             </w:r>
           </w:p>
         </w:tc>
@@ -497,7 +436,7 @@
                 <w:sz w:val="24"/>
                 <w:szCs w:val="24"/>
               </w:rPr>
-              <w:t>Luokan/luokkien perustaminen</w:t>
+              <w:t>MainWindown elementtien asemointi</w:t>
             </w:r>
           </w:p>
         </w:tc>
@@ -505,11 +444,470 @@
           <w:tcPr>
             <w:tcW w:w="2773" w:type="dxa"/>
           </w:tcPr>
-          <w:p>
-            <w:r>
-              <w:t>3</w:t>
-            </w:r>
-          </w:p>
+          <w:p/>
+        </w:tc>
+        <w:tc>
+          <w:tcPr>
+            <w:tcW w:w="3104" w:type="dxa"/>
+          </w:tcPr>
+          <w:p/>
+        </w:tc>
+      </w:tr>
+      <w:tr>
+        <w:tc>
+          <w:tcPr>
+            <w:tcW w:w="3756" w:type="dxa"/>
+          </w:tcPr>
+          <w:p>
+            <w:pPr>
+              <w:rPr>
+                <w:sz w:val="24"/>
+                <w:szCs w:val="24"/>
+              </w:rPr>
+            </w:pPr>
+            <w:r>
+              <w:rPr>
+                <w:sz w:val="24"/>
+                <w:szCs w:val="24"/>
+              </w:rPr>
+              <w:t>CustomerWindown elementtien asemointi</w:t>
+            </w:r>
+          </w:p>
+        </w:tc>
+        <w:tc>
+          <w:tcPr>
+            <w:tcW w:w="2773" w:type="dxa"/>
+          </w:tcPr>
+          <w:p/>
+        </w:tc>
+        <w:tc>
+          <w:tcPr>
+            <w:tcW w:w="3104" w:type="dxa"/>
+          </w:tcPr>
+          <w:p/>
+        </w:tc>
+      </w:tr>
+      <w:tr>
+        <w:tc>
+          <w:tcPr>
+            <w:tcW w:w="3756" w:type="dxa"/>
+          </w:tcPr>
+          <w:p>
+            <w:pPr>
+              <w:rPr>
+                <w:sz w:val="24"/>
+                <w:szCs w:val="24"/>
+              </w:rPr>
+            </w:pPr>
+            <w:r>
+              <w:rPr>
+                <w:sz w:val="24"/>
+                <w:szCs w:val="24"/>
+              </w:rPr>
+              <w:t>ServiceLevelWindown elementtien asemointi</w:t>
+            </w:r>
+          </w:p>
+        </w:tc>
+        <w:tc>
+          <w:tcPr>
+            <w:tcW w:w="2773" w:type="dxa"/>
+          </w:tcPr>
+          <w:p/>
+        </w:tc>
+        <w:tc>
+          <w:tcPr>
+            <w:tcW w:w="3104" w:type="dxa"/>
+          </w:tcPr>
+          <w:p/>
+        </w:tc>
+      </w:tr>
+      <w:tr>
+        <w:tc>
+          <w:tcPr>
+            <w:tcW w:w="3756" w:type="dxa"/>
+          </w:tcPr>
+          <w:p>
+            <w:pPr>
+              <w:rPr>
+                <w:sz w:val="24"/>
+                <w:szCs w:val="24"/>
+              </w:rPr>
+            </w:pPr>
+            <w:r>
+              <w:rPr>
+                <w:sz w:val="24"/>
+                <w:szCs w:val="24"/>
+              </w:rPr>
+              <w:t>Customer-luokan perustaminen</w:t>
+            </w:r>
+          </w:p>
+        </w:tc>
+        <w:tc>
+          <w:tcPr>
+            <w:tcW w:w="2773" w:type="dxa"/>
+          </w:tcPr>
+          <w:p/>
+        </w:tc>
+        <w:tc>
+          <w:tcPr>
+            <w:tcW w:w="3104" w:type="dxa"/>
+          </w:tcPr>
+          <w:p/>
+        </w:tc>
+      </w:tr>
+      <w:tr>
+        <w:tc>
+          <w:tcPr>
+            <w:tcW w:w="3756" w:type="dxa"/>
+          </w:tcPr>
+          <w:p>
+            <w:pPr>
+              <w:rPr>
+                <w:sz w:val="24"/>
+                <w:szCs w:val="24"/>
+              </w:rPr>
+            </w:pPr>
+            <w:r>
+              <w:rPr>
+                <w:sz w:val="24"/>
+                <w:szCs w:val="24"/>
+              </w:rPr>
+              <w:t>ServiceLevel-luokan perustaminen</w:t>
+            </w:r>
+          </w:p>
+        </w:tc>
+        <w:tc>
+          <w:tcPr>
+            <w:tcW w:w="2773" w:type="dxa"/>
+          </w:tcPr>
+          <w:p/>
+        </w:tc>
+        <w:tc>
+          <w:tcPr>
+            <w:tcW w:w="3104" w:type="dxa"/>
+          </w:tcPr>
+          <w:p/>
+        </w:tc>
+      </w:tr>
+      <w:tr>
+        <w:tc>
+          <w:tcPr>
+            <w:tcW w:w="3756" w:type="dxa"/>
+          </w:tcPr>
+          <w:p>
+            <w:pPr>
+              <w:rPr>
+                <w:sz w:val="24"/>
+                <w:szCs w:val="24"/>
+              </w:rPr>
+            </w:pPr>
+            <w:r>
+              <w:rPr>
+                <w:sz w:val="24"/>
+                <w:szCs w:val="24"/>
+              </w:rPr>
+              <w:t>MainWindow: Lisää palvelutaso-napin koodi</w:t>
+            </w:r>
+          </w:p>
+        </w:tc>
+        <w:tc>
+          <w:tcPr>
+            <w:tcW w:w="2773" w:type="dxa"/>
+          </w:tcPr>
+          <w:p/>
+        </w:tc>
+        <w:tc>
+          <w:tcPr>
+            <w:tcW w:w="3104" w:type="dxa"/>
+          </w:tcPr>
+          <w:p/>
+        </w:tc>
+      </w:tr>
+      <w:tr>
+        <w:tc>
+          <w:tcPr>
+            <w:tcW w:w="3756" w:type="dxa"/>
+          </w:tcPr>
+          <w:p>
+            <w:pPr>
+              <w:rPr>
+                <w:sz w:val="24"/>
+                <w:szCs w:val="24"/>
+              </w:rPr>
+            </w:pPr>
+            <w:r>
+              <w:rPr>
+                <w:sz w:val="24"/>
+                <w:szCs w:val="24"/>
+              </w:rPr>
+              <w:t>MainWindow: Lisää asiakas-napin koodi</w:t>
+            </w:r>
+          </w:p>
+        </w:tc>
+        <w:tc>
+          <w:tcPr>
+            <w:tcW w:w="2773" w:type="dxa"/>
+          </w:tcPr>
+          <w:p/>
+        </w:tc>
+        <w:tc>
+          <w:tcPr>
+            <w:tcW w:w="3104" w:type="dxa"/>
+          </w:tcPr>
+          <w:p/>
+        </w:tc>
+      </w:tr>
+      <w:tr>
+        <w:tc>
+          <w:tcPr>
+            <w:tcW w:w="3756" w:type="dxa"/>
+          </w:tcPr>
+          <w:p>
+            <w:pPr>
+              <w:rPr>
+                <w:sz w:val="24"/>
+                <w:szCs w:val="24"/>
+              </w:rPr>
+            </w:pPr>
+            <w:r>
+              <w:rPr>
+                <w:sz w:val="24"/>
+                <w:szCs w:val="24"/>
+              </w:rPr>
+              <w:t>CustomerWindow: Tallenna ja Sulje -nappien koodit</w:t>
+            </w:r>
+          </w:p>
+        </w:tc>
+        <w:tc>
+          <w:tcPr>
+            <w:tcW w:w="2773" w:type="dxa"/>
+          </w:tcPr>
+          <w:p/>
+        </w:tc>
+        <w:tc>
+          <w:tcPr>
+            <w:tcW w:w="3104" w:type="dxa"/>
+          </w:tcPr>
+          <w:p/>
+        </w:tc>
+      </w:tr>
+      <w:tr>
+        <w:tc>
+          <w:tcPr>
+            <w:tcW w:w="3756" w:type="dxa"/>
+          </w:tcPr>
+          <w:p>
+            <w:pPr>
+              <w:rPr>
+                <w:sz w:val="24"/>
+                <w:szCs w:val="24"/>
+              </w:rPr>
+            </w:pPr>
+            <w:r>
+              <w:rPr>
+                <w:sz w:val="24"/>
+                <w:szCs w:val="24"/>
+              </w:rPr>
+              <w:t xml:space="preserve">ServiceLevelWindow: </w:t>
+            </w:r>
+            <w:r>
+              <w:rPr>
+                <w:sz w:val="24"/>
+                <w:szCs w:val="24"/>
+              </w:rPr>
+              <w:t>Tallenna ja Sulje -nappien koodit</w:t>
+            </w:r>
+          </w:p>
+        </w:tc>
+        <w:tc>
+          <w:tcPr>
+            <w:tcW w:w="2773" w:type="dxa"/>
+          </w:tcPr>
+          <w:p/>
+        </w:tc>
+        <w:tc>
+          <w:tcPr>
+            <w:tcW w:w="3104" w:type="dxa"/>
+          </w:tcPr>
+          <w:p/>
+        </w:tc>
+      </w:tr>
+      <w:tr>
+        <w:tc>
+          <w:tcPr>
+            <w:tcW w:w="3756" w:type="dxa"/>
+          </w:tcPr>
+          <w:p>
+            <w:pPr>
+              <w:rPr>
+                <w:sz w:val="24"/>
+                <w:szCs w:val="24"/>
+              </w:rPr>
+            </w:pPr>
+            <w:r>
+              <w:rPr>
+                <w:sz w:val="24"/>
+                <w:szCs w:val="24"/>
+              </w:rPr>
+              <w:t>MainWindow: Tulosta maksut -napin koodi</w:t>
+            </w:r>
+          </w:p>
+        </w:tc>
+        <w:tc>
+          <w:tcPr>
+            <w:tcW w:w="2773" w:type="dxa"/>
+          </w:tcPr>
+          <w:p/>
+        </w:tc>
+        <w:tc>
+          <w:tcPr>
+            <w:tcW w:w="3104" w:type="dxa"/>
+          </w:tcPr>
+          <w:p/>
+        </w:tc>
+      </w:tr>
+      <w:tr>
+        <w:tc>
+          <w:tcPr>
+            <w:tcW w:w="3756" w:type="dxa"/>
+          </w:tcPr>
+          <w:p>
+            <w:pPr>
+              <w:rPr>
+                <w:sz w:val="24"/>
+                <w:szCs w:val="24"/>
+              </w:rPr>
+            </w:pPr>
+            <w:r>
+              <w:rPr>
+                <w:sz w:val="24"/>
+                <w:szCs w:val="24"/>
+              </w:rPr>
+              <w:t>MainWindow: Tulosta tiedostoon -napin koodi</w:t>
+            </w:r>
+          </w:p>
+        </w:tc>
+        <w:tc>
+          <w:tcPr>
+            <w:tcW w:w="2773" w:type="dxa"/>
+          </w:tcPr>
+          <w:p/>
+        </w:tc>
+        <w:tc>
+          <w:tcPr>
+            <w:tcW w:w="3104" w:type="dxa"/>
+          </w:tcPr>
+          <w:p/>
+        </w:tc>
+      </w:tr>
+      <w:tr>
+        <w:tc>
+          <w:tcPr>
+            <w:tcW w:w="3756" w:type="dxa"/>
+          </w:tcPr>
+          <w:p>
+            <w:pPr>
+              <w:rPr>
+                <w:sz w:val="24"/>
+                <w:szCs w:val="24"/>
+              </w:rPr>
+            </w:pPr>
+            <w:r>
+              <w:rPr>
+                <w:sz w:val="24"/>
+                <w:szCs w:val="24"/>
+              </w:rPr>
+              <w:t>CustomerWindow: Alennus 6kk toteutus</w:t>
+            </w:r>
+          </w:p>
+        </w:tc>
+        <w:tc>
+          <w:tcPr>
+            <w:tcW w:w="2773" w:type="dxa"/>
+          </w:tcPr>
+          <w:p/>
+        </w:tc>
+        <w:tc>
+          <w:tcPr>
+            <w:tcW w:w="3104" w:type="dxa"/>
+          </w:tcPr>
+          <w:p/>
+        </w:tc>
+      </w:tr>
+      <w:tr>
+        <w:tc>
+          <w:tcPr>
+            <w:tcW w:w="3756" w:type="dxa"/>
+          </w:tcPr>
+          <w:p>
+            <w:pPr>
+              <w:rPr>
+                <w:sz w:val="24"/>
+                <w:szCs w:val="24"/>
+              </w:rPr>
+            </w:pPr>
+            <w:r>
+              <w:rPr>
+                <w:sz w:val="24"/>
+                <w:szCs w:val="24"/>
+              </w:rPr>
+              <w:t xml:space="preserve">CustomerWindow: Alennus </w:t>
+            </w:r>
+            <w:r>
+              <w:rPr>
+                <w:sz w:val="24"/>
+                <w:szCs w:val="24"/>
+              </w:rPr>
+              <w:t>12</w:t>
+            </w:r>
+            <w:r>
+              <w:rPr>
+                <w:sz w:val="24"/>
+                <w:szCs w:val="24"/>
+              </w:rPr>
+              <w:t>kk toteutus</w:t>
+            </w:r>
+          </w:p>
+        </w:tc>
+        <w:tc>
+          <w:tcPr>
+            <w:tcW w:w="2773" w:type="dxa"/>
+          </w:tcPr>
+          <w:p/>
+        </w:tc>
+        <w:tc>
+          <w:tcPr>
+            <w:tcW w:w="3104" w:type="dxa"/>
+          </w:tcPr>
+          <w:p/>
+        </w:tc>
+      </w:tr>
+      <w:tr>
+        <w:tc>
+          <w:tcPr>
+            <w:tcW w:w="3756" w:type="dxa"/>
+          </w:tcPr>
+          <w:p>
+            <w:pPr>
+              <w:rPr>
+                <w:sz w:val="24"/>
+                <w:szCs w:val="24"/>
+              </w:rPr>
+            </w:pPr>
+            <w:r>
+              <w:rPr>
+                <w:sz w:val="24"/>
+                <w:szCs w:val="24"/>
+              </w:rPr>
+              <w:t>CustomerWindow: 30pv kokeilujakso toteutus</w:t>
+            </w:r>
+          </w:p>
+        </w:tc>
+        <w:tc>
+          <w:tcPr>
+            <w:tcW w:w="2773" w:type="dxa"/>
+          </w:tcPr>
+          <w:p/>
         </w:tc>
         <w:tc>
           <w:tcPr>
@@ -536,27 +934,7 @@
           <w:sz w:val="36"/>
           <w:szCs w:val="36"/>
         </w:rPr>
-        <w:t xml:space="preserve">Sprint </w:t>
-      </w:r>
-      <w:proofErr w:type="spellStart"/>
-      <w:r>
-        <w:rPr>
-          <w:b/>
-          <w:bCs/>
-          <w:sz w:val="36"/>
-          <w:szCs w:val="36"/>
-        </w:rPr>
-        <w:t>Backlog</w:t>
-      </w:r>
-      <w:proofErr w:type="spellEnd"/>
-      <w:r>
-        <w:rPr>
-          <w:b/>
-          <w:bCs/>
-          <w:sz w:val="36"/>
-          <w:szCs w:val="36"/>
-        </w:rPr>
-        <w:t>: Sprint 1</w:t>
+        <w:t>Sprint Backlog: Sprint 1</w:t>
       </w:r>
     </w:p>
     <w:tbl>
@@ -657,21 +1035,12 @@
                 <w:szCs w:val="24"/>
               </w:rPr>
             </w:pPr>
-            <w:proofErr w:type="spellStart"/>
-            <w:r>
-              <w:rPr>
-                <w:sz w:val="24"/>
-                <w:szCs w:val="24"/>
-              </w:rPr>
-              <w:t>Github</w:t>
-            </w:r>
-            <w:proofErr w:type="spellEnd"/>
-            <w:r>
-              <w:rPr>
-                <w:sz w:val="24"/>
-                <w:szCs w:val="24"/>
-              </w:rPr>
-              <w:t xml:space="preserve"> -projektin perustaminen</w:t>
+            <w:r>
+              <w:rPr>
+                <w:sz w:val="24"/>
+                <w:szCs w:val="24"/>
+              </w:rPr>
+              <w:t>Github -projektin perustaminen</w:t>
             </w:r>
           </w:p>
         </w:tc>
@@ -713,6 +1082,7 @@
                 <w:sz w:val="24"/>
                 <w:szCs w:val="24"/>
               </w:rPr>
+              <w:lastRenderedPageBreak/>
               <w:t>Vaatimusmäärittely</w:t>
             </w:r>
             <w:r>
@@ -762,23 +1132,7 @@
                 <w:sz w:val="24"/>
                 <w:szCs w:val="24"/>
               </w:rPr>
-              <w:t xml:space="preserve">User </w:t>
-            </w:r>
-            <w:proofErr w:type="spellStart"/>
-            <w:r>
-              <w:rPr>
-                <w:sz w:val="24"/>
-                <w:szCs w:val="24"/>
-              </w:rPr>
-              <w:t>storyt</w:t>
-            </w:r>
-            <w:proofErr w:type="spellEnd"/>
-            <w:r>
-              <w:rPr>
-                <w:sz w:val="24"/>
-                <w:szCs w:val="24"/>
-              </w:rPr>
-              <w:t xml:space="preserve"> / projektin toimintojen suunnittelu</w:t>
+              <w:t>User storyt / projektin toimintojen suunnittelu</w:t>
             </w:r>
           </w:p>
         </w:tc>
@@ -858,23 +1212,7 @@
                 <w:sz w:val="24"/>
                 <w:szCs w:val="24"/>
               </w:rPr>
-              <w:t xml:space="preserve">Product </w:t>
-            </w:r>
-            <w:proofErr w:type="spellStart"/>
-            <w:r>
-              <w:rPr>
-                <w:sz w:val="24"/>
-                <w:szCs w:val="24"/>
-              </w:rPr>
-              <w:t>Backlogin</w:t>
-            </w:r>
-            <w:proofErr w:type="spellEnd"/>
-            <w:r>
-              <w:rPr>
-                <w:sz w:val="24"/>
-                <w:szCs w:val="24"/>
-              </w:rPr>
-              <w:t xml:space="preserve"> muodostaminen</w:t>
+              <w:t>Product Backlogin muodostaminen</w:t>
             </w:r>
           </w:p>
         </w:tc>
@@ -1001,27 +1339,7 @@
           <w:sz w:val="36"/>
           <w:szCs w:val="36"/>
         </w:rPr>
-        <w:t xml:space="preserve">Sprint </w:t>
-      </w:r>
-      <w:proofErr w:type="spellStart"/>
-      <w:r>
-        <w:rPr>
-          <w:b/>
-          <w:bCs/>
-          <w:sz w:val="36"/>
-          <w:szCs w:val="36"/>
-        </w:rPr>
-        <w:t>Backlog</w:t>
-      </w:r>
-      <w:proofErr w:type="spellEnd"/>
-      <w:r>
-        <w:rPr>
-          <w:b/>
-          <w:bCs/>
-          <w:sz w:val="36"/>
-          <w:szCs w:val="36"/>
-        </w:rPr>
-        <w:t xml:space="preserve">: Sprint </w:t>
+        <w:t xml:space="preserve">Sprint Backlog: Sprint </w:t>
       </w:r>
       <w:r>
         <w:rPr>
@@ -1154,7 +1472,11 @@
           <w:tcPr>
             <w:tcW w:w="2922" w:type="dxa"/>
           </w:tcPr>
-          <w:p/>
+          <w:p>
+            <w:r>
+              <w:t>23.2.2023</w:t>
+            </w:r>
+          </w:p>
         </w:tc>
       </w:tr>
       <w:tr>
@@ -1181,14 +1503,7 @@
                 <w:sz w:val="24"/>
                 <w:szCs w:val="24"/>
               </w:rPr>
-              <w:t>dokument</w:t>
-            </w:r>
-            <w:r>
-              <w:rPr>
-                <w:sz w:val="24"/>
-                <w:szCs w:val="24"/>
-              </w:rPr>
-              <w:t>ti luvut 2 ja 7</w:t>
+              <w:t>dokumentti luvut 2 ja 7</w:t>
             </w:r>
           </w:p>
         </w:tc>
@@ -1206,7 +1521,11 @@
           <w:tcPr>
             <w:tcW w:w="2922" w:type="dxa"/>
           </w:tcPr>
-          <w:p/>
+          <w:p>
+            <w:r>
+              <w:t>27.2.2023</w:t>
+            </w:r>
+          </w:p>
         </w:tc>
       </w:tr>
       <w:tr>
@@ -1226,23 +1545,7 @@
                 <w:sz w:val="24"/>
                 <w:szCs w:val="24"/>
               </w:rPr>
-              <w:t xml:space="preserve">User </w:t>
-            </w:r>
-            <w:proofErr w:type="spellStart"/>
-            <w:r>
-              <w:rPr>
-                <w:sz w:val="24"/>
-                <w:szCs w:val="24"/>
-              </w:rPr>
-              <w:t>storyt</w:t>
-            </w:r>
-            <w:proofErr w:type="spellEnd"/>
-            <w:r>
-              <w:rPr>
-                <w:sz w:val="24"/>
-                <w:szCs w:val="24"/>
-              </w:rPr>
-              <w:t xml:space="preserve"> / projektin toimintojen suunnittelu</w:t>
+              <w:t>User storyt / projektin toimintojen suunnittelu</w:t>
             </w:r>
           </w:p>
         </w:tc>
@@ -1260,7 +1563,11 @@
           <w:tcPr>
             <w:tcW w:w="2922" w:type="dxa"/>
           </w:tcPr>
-          <w:p/>
+          <w:p>
+            <w:r>
+              <w:t>27.2.2023</w:t>
+            </w:r>
+          </w:p>
         </w:tc>
       </w:tr>
       <w:tr>
@@ -1318,23 +1625,7 @@
                 <w:sz w:val="24"/>
                 <w:szCs w:val="24"/>
               </w:rPr>
-              <w:t xml:space="preserve">Product </w:t>
-            </w:r>
-            <w:proofErr w:type="spellStart"/>
-            <w:r>
-              <w:rPr>
-                <w:sz w:val="24"/>
-                <w:szCs w:val="24"/>
-              </w:rPr>
-              <w:t>Backlogin</w:t>
-            </w:r>
-            <w:proofErr w:type="spellEnd"/>
-            <w:r>
-              <w:rPr>
-                <w:sz w:val="24"/>
-                <w:szCs w:val="24"/>
-              </w:rPr>
-              <w:t xml:space="preserve"> </w:t>
+              <w:t xml:space="preserve">Product Backlogin </w:t>
             </w:r>
             <w:r>
               <w:rPr>
@@ -1359,7 +1650,11 @@
           <w:tcPr>
             <w:tcW w:w="2922" w:type="dxa"/>
           </w:tcPr>
-          <w:p/>
+          <w:p>
+            <w:r>
+              <w:t>27.2.2023</w:t>
+            </w:r>
+          </w:p>
         </w:tc>
       </w:tr>
       <w:tr>
@@ -1397,7 +1692,11 @@
           <w:tcPr>
             <w:tcW w:w="2922" w:type="dxa"/>
           </w:tcPr>
-          <w:p/>
+          <w:p>
+            <w:r>
+              <w:t>26.2.2023</w:t>
+            </w:r>
+          </w:p>
         </w:tc>
       </w:tr>
       <w:tr>
@@ -1445,27 +1744,7 @@
           <w:sz w:val="36"/>
           <w:szCs w:val="36"/>
         </w:rPr>
-        <w:t xml:space="preserve">Sprint </w:t>
-      </w:r>
-      <w:proofErr w:type="spellStart"/>
-      <w:r>
-        <w:rPr>
-          <w:b/>
-          <w:bCs/>
-          <w:sz w:val="36"/>
-          <w:szCs w:val="36"/>
-        </w:rPr>
-        <w:t>Backlog</w:t>
-      </w:r>
-      <w:proofErr w:type="spellEnd"/>
-      <w:r>
-        <w:rPr>
-          <w:b/>
-          <w:bCs/>
-          <w:sz w:val="36"/>
-          <w:szCs w:val="36"/>
-        </w:rPr>
-        <w:t xml:space="preserve">: Sprint </w:t>
+        <w:t xml:space="preserve">Sprint Backlog: Sprint </w:t>
       </w:r>
       <w:r>
         <w:rPr>

</xml_diff>

<commit_message>
Tyoajanseurannan ja product backlogin paivitys
</commit_message>
<xml_diff>
--- a/Dokumentit/Product Backlog.docx
+++ b/Dokumentit/Product Backlog.docx
@@ -18,7 +18,27 @@
           <w:sz w:val="36"/>
           <w:szCs w:val="36"/>
         </w:rPr>
-        <w:t>Product Backlog: Laskutus</w:t>
+        <w:t xml:space="preserve">Product </w:t>
+      </w:r>
+      <w:proofErr w:type="spellStart"/>
+      <w:r>
+        <w:rPr>
+          <w:b/>
+          <w:bCs/>
+          <w:sz w:val="36"/>
+          <w:szCs w:val="36"/>
+        </w:rPr>
+        <w:t>Backlog</w:t>
+      </w:r>
+      <w:proofErr w:type="spellEnd"/>
+      <w:r>
+        <w:rPr>
+          <w:b/>
+          <w:bCs/>
+          <w:sz w:val="36"/>
+          <w:szCs w:val="36"/>
+        </w:rPr>
+        <w:t>: Laskutus</w:t>
       </w:r>
     </w:p>
     <w:tbl>
@@ -119,12 +139,21 @@
                 <w:szCs w:val="24"/>
               </w:rPr>
             </w:pPr>
-            <w:r>
-              <w:rPr>
-                <w:sz w:val="24"/>
-                <w:szCs w:val="24"/>
-              </w:rPr>
-              <w:t>Github -projektin perustaminen</w:t>
+            <w:proofErr w:type="spellStart"/>
+            <w:r>
+              <w:rPr>
+                <w:sz w:val="24"/>
+                <w:szCs w:val="24"/>
+              </w:rPr>
+              <w:t>Github</w:t>
+            </w:r>
+            <w:proofErr w:type="spellEnd"/>
+            <w:r>
+              <w:rPr>
+                <w:sz w:val="24"/>
+                <w:szCs w:val="24"/>
+              </w:rPr>
+              <w:t xml:space="preserve"> -projektin perustaminen</w:t>
             </w:r>
           </w:p>
         </w:tc>
@@ -204,7 +233,23 @@
                 <w:sz w:val="24"/>
                 <w:szCs w:val="24"/>
               </w:rPr>
-              <w:t>User storyt / projektin toimintojen suunnittelu</w:t>
+              <w:t xml:space="preserve">User </w:t>
+            </w:r>
+            <w:proofErr w:type="spellStart"/>
+            <w:r>
+              <w:rPr>
+                <w:sz w:val="24"/>
+                <w:szCs w:val="24"/>
+              </w:rPr>
+              <w:t>storyt</w:t>
+            </w:r>
+            <w:proofErr w:type="spellEnd"/>
+            <w:r>
+              <w:rPr>
+                <w:sz w:val="24"/>
+                <w:szCs w:val="24"/>
+              </w:rPr>
+              <w:t xml:space="preserve"> / projektin toimintojen suunnittelu</w:t>
             </w:r>
           </w:p>
         </w:tc>
@@ -222,6 +267,48 @@
           <w:tcPr>
             <w:tcW w:w="3104" w:type="dxa"/>
           </w:tcPr>
+          <w:p>
+            <w:r>
+              <w:t>4.2.2023</w:t>
+            </w:r>
+          </w:p>
+        </w:tc>
+      </w:tr>
+      <w:tr>
+        <w:tc>
+          <w:tcPr>
+            <w:tcW w:w="3756" w:type="dxa"/>
+          </w:tcPr>
+          <w:p>
+            <w:pPr>
+              <w:rPr>
+                <w:sz w:val="24"/>
+                <w:szCs w:val="24"/>
+              </w:rPr>
+            </w:pPr>
+            <w:r>
+              <w:rPr>
+                <w:sz w:val="24"/>
+                <w:szCs w:val="24"/>
+              </w:rPr>
+              <w:t>UML-kaaviot</w:t>
+            </w:r>
+          </w:p>
+        </w:tc>
+        <w:tc>
+          <w:tcPr>
+            <w:tcW w:w="2773" w:type="dxa"/>
+          </w:tcPr>
+          <w:p>
+            <w:r>
+              <w:t>3</w:t>
+            </w:r>
+          </w:p>
+        </w:tc>
+        <w:tc>
+          <w:tcPr>
+            <w:tcW w:w="3104" w:type="dxa"/>
+          </w:tcPr>
           <w:p/>
         </w:tc>
       </w:tr>
@@ -242,7 +329,30 @@
                 <w:sz w:val="24"/>
                 <w:szCs w:val="24"/>
               </w:rPr>
-              <w:t>UML-kaaviot</w:t>
+              <w:t xml:space="preserve">Alustavan </w:t>
+            </w:r>
+            <w:r>
+              <w:rPr>
+                <w:sz w:val="24"/>
+                <w:szCs w:val="24"/>
+              </w:rPr>
+              <w:t xml:space="preserve">Product </w:t>
+            </w:r>
+            <w:proofErr w:type="spellStart"/>
+            <w:r>
+              <w:rPr>
+                <w:sz w:val="24"/>
+                <w:szCs w:val="24"/>
+              </w:rPr>
+              <w:t>Backlogin</w:t>
+            </w:r>
+            <w:proofErr w:type="spellEnd"/>
+            <w:r>
+              <w:rPr>
+                <w:sz w:val="24"/>
+                <w:szCs w:val="24"/>
+              </w:rPr>
+              <w:t xml:space="preserve"> muodostaminen</w:t>
             </w:r>
           </w:p>
         </w:tc>
@@ -252,6 +362,650 @@
           </w:tcPr>
           <w:p>
             <w:r>
+              <w:t>1</w:t>
+            </w:r>
+          </w:p>
+        </w:tc>
+        <w:tc>
+          <w:tcPr>
+            <w:tcW w:w="3104" w:type="dxa"/>
+          </w:tcPr>
+          <w:p>
+            <w:r>
+              <w:t>4.2.2023</w:t>
+            </w:r>
+          </w:p>
+        </w:tc>
+      </w:tr>
+      <w:tr>
+        <w:tc>
+          <w:tcPr>
+            <w:tcW w:w="3756" w:type="dxa"/>
+          </w:tcPr>
+          <w:p>
+            <w:pPr>
+              <w:rPr>
+                <w:sz w:val="24"/>
+                <w:szCs w:val="24"/>
+              </w:rPr>
+            </w:pPr>
+            <w:r>
+              <w:rPr>
+                <w:sz w:val="24"/>
+                <w:szCs w:val="24"/>
+              </w:rPr>
+              <w:t>Ulkoasun hahmottelu</w:t>
+            </w:r>
+          </w:p>
+        </w:tc>
+        <w:tc>
+          <w:tcPr>
+            <w:tcW w:w="2773" w:type="dxa"/>
+          </w:tcPr>
+          <w:p>
+            <w:r>
+              <w:t>2</w:t>
+            </w:r>
+          </w:p>
+        </w:tc>
+        <w:tc>
+          <w:tcPr>
+            <w:tcW w:w="3104" w:type="dxa"/>
+          </w:tcPr>
+          <w:p/>
+        </w:tc>
+      </w:tr>
+      <w:tr>
+        <w:tc>
+          <w:tcPr>
+            <w:tcW w:w="3756" w:type="dxa"/>
+          </w:tcPr>
+          <w:p>
+            <w:pPr>
+              <w:rPr>
+                <w:sz w:val="24"/>
+                <w:szCs w:val="24"/>
+              </w:rPr>
+            </w:pPr>
+            <w:r>
+              <w:rPr>
+                <w:sz w:val="24"/>
+                <w:szCs w:val="24"/>
+              </w:rPr>
+              <w:t>Visual Studio-projektin perustaminen</w:t>
+            </w:r>
+          </w:p>
+        </w:tc>
+        <w:tc>
+          <w:tcPr>
+            <w:tcW w:w="2773" w:type="dxa"/>
+          </w:tcPr>
+          <w:p>
+            <w:r>
+              <w:t>1</w:t>
+            </w:r>
+          </w:p>
+        </w:tc>
+        <w:tc>
+          <w:tcPr>
+            <w:tcW w:w="3104" w:type="dxa"/>
+          </w:tcPr>
+          <w:p>
+            <w:r>
+              <w:t>4.2.2023</w:t>
+            </w:r>
+          </w:p>
+        </w:tc>
+      </w:tr>
+      <w:tr>
+        <w:tc>
+          <w:tcPr>
+            <w:tcW w:w="3756" w:type="dxa"/>
+          </w:tcPr>
+          <w:p>
+            <w:pPr>
+              <w:rPr>
+                <w:sz w:val="24"/>
+                <w:szCs w:val="24"/>
+              </w:rPr>
+            </w:pPr>
+            <w:r>
+              <w:rPr>
+                <w:sz w:val="24"/>
+                <w:szCs w:val="24"/>
+              </w:rPr>
+              <w:t>Luokan/luokkien suunnittelu</w:t>
+            </w:r>
+          </w:p>
+        </w:tc>
+        <w:tc>
+          <w:tcPr>
+            <w:tcW w:w="2773" w:type="dxa"/>
+          </w:tcPr>
+          <w:p>
+            <w:r>
+              <w:t>2</w:t>
+            </w:r>
+          </w:p>
+        </w:tc>
+        <w:tc>
+          <w:tcPr>
+            <w:tcW w:w="3104" w:type="dxa"/>
+          </w:tcPr>
+          <w:p>
+            <w:r>
+              <w:t>26.2.2023</w:t>
+            </w:r>
+          </w:p>
+        </w:tc>
+      </w:tr>
+      <w:tr>
+        <w:tc>
+          <w:tcPr>
+            <w:tcW w:w="3756" w:type="dxa"/>
+          </w:tcPr>
+          <w:p>
+            <w:pPr>
+              <w:rPr>
+                <w:sz w:val="24"/>
+                <w:szCs w:val="24"/>
+              </w:rPr>
+            </w:pPr>
+            <w:bookmarkStart w:id="0" w:name="_Hlk128577866"/>
+            <w:proofErr w:type="spellStart"/>
+            <w:r>
+              <w:rPr>
+                <w:sz w:val="24"/>
+                <w:szCs w:val="24"/>
+              </w:rPr>
+              <w:t>MainWindown</w:t>
+            </w:r>
+            <w:proofErr w:type="spellEnd"/>
+            <w:r>
+              <w:rPr>
+                <w:sz w:val="24"/>
+                <w:szCs w:val="24"/>
+              </w:rPr>
+              <w:t xml:space="preserve"> elementtien asemointi</w:t>
+            </w:r>
+          </w:p>
+        </w:tc>
+        <w:tc>
+          <w:tcPr>
+            <w:tcW w:w="2773" w:type="dxa"/>
+          </w:tcPr>
+          <w:p>
+            <w:r>
+              <w:t>1</w:t>
+            </w:r>
+          </w:p>
+        </w:tc>
+        <w:tc>
+          <w:tcPr>
+            <w:tcW w:w="3104" w:type="dxa"/>
+          </w:tcPr>
+          <w:p/>
+        </w:tc>
+      </w:tr>
+      <w:tr>
+        <w:tc>
+          <w:tcPr>
+            <w:tcW w:w="3756" w:type="dxa"/>
+          </w:tcPr>
+          <w:p>
+            <w:pPr>
+              <w:rPr>
+                <w:sz w:val="24"/>
+                <w:szCs w:val="24"/>
+              </w:rPr>
+            </w:pPr>
+            <w:proofErr w:type="spellStart"/>
+            <w:r>
+              <w:rPr>
+                <w:sz w:val="24"/>
+                <w:szCs w:val="24"/>
+              </w:rPr>
+              <w:t>CustomerWindown</w:t>
+            </w:r>
+            <w:proofErr w:type="spellEnd"/>
+            <w:r>
+              <w:rPr>
+                <w:sz w:val="24"/>
+                <w:szCs w:val="24"/>
+              </w:rPr>
+              <w:t xml:space="preserve"> elementtien asemointi</w:t>
+            </w:r>
+          </w:p>
+        </w:tc>
+        <w:tc>
+          <w:tcPr>
+            <w:tcW w:w="2773" w:type="dxa"/>
+          </w:tcPr>
+          <w:p>
+            <w:r>
+              <w:t>1</w:t>
+            </w:r>
+          </w:p>
+        </w:tc>
+        <w:tc>
+          <w:tcPr>
+            <w:tcW w:w="3104" w:type="dxa"/>
+          </w:tcPr>
+          <w:p>
+            <w:r>
+              <w:t>1.3.2023</w:t>
+            </w:r>
+          </w:p>
+        </w:tc>
+      </w:tr>
+      <w:tr>
+        <w:tc>
+          <w:tcPr>
+            <w:tcW w:w="3756" w:type="dxa"/>
+          </w:tcPr>
+          <w:p>
+            <w:pPr>
+              <w:rPr>
+                <w:sz w:val="24"/>
+                <w:szCs w:val="24"/>
+              </w:rPr>
+            </w:pPr>
+            <w:proofErr w:type="spellStart"/>
+            <w:r>
+              <w:rPr>
+                <w:sz w:val="24"/>
+                <w:szCs w:val="24"/>
+              </w:rPr>
+              <w:t>ServiceLevelWindown</w:t>
+            </w:r>
+            <w:proofErr w:type="spellEnd"/>
+            <w:r>
+              <w:rPr>
+                <w:sz w:val="24"/>
+                <w:szCs w:val="24"/>
+              </w:rPr>
+              <w:t xml:space="preserve"> elementtien asemointi</w:t>
+            </w:r>
+          </w:p>
+        </w:tc>
+        <w:tc>
+          <w:tcPr>
+            <w:tcW w:w="2773" w:type="dxa"/>
+          </w:tcPr>
+          <w:p>
+            <w:r>
+              <w:t>1</w:t>
+            </w:r>
+          </w:p>
+        </w:tc>
+        <w:tc>
+          <w:tcPr>
+            <w:tcW w:w="3104" w:type="dxa"/>
+          </w:tcPr>
+          <w:p/>
+        </w:tc>
+      </w:tr>
+      <w:tr>
+        <w:tc>
+          <w:tcPr>
+            <w:tcW w:w="3756" w:type="dxa"/>
+          </w:tcPr>
+          <w:p>
+            <w:pPr>
+              <w:rPr>
+                <w:sz w:val="24"/>
+                <w:szCs w:val="24"/>
+              </w:rPr>
+            </w:pPr>
+            <w:proofErr w:type="spellStart"/>
+            <w:r>
+              <w:rPr>
+                <w:sz w:val="24"/>
+                <w:szCs w:val="24"/>
+              </w:rPr>
+              <w:t>Customer</w:t>
+            </w:r>
+            <w:proofErr w:type="spellEnd"/>
+            <w:r>
+              <w:rPr>
+                <w:sz w:val="24"/>
+                <w:szCs w:val="24"/>
+              </w:rPr>
+              <w:t>-luokan perustaminen</w:t>
+            </w:r>
+          </w:p>
+        </w:tc>
+        <w:tc>
+          <w:tcPr>
+            <w:tcW w:w="2773" w:type="dxa"/>
+          </w:tcPr>
+          <w:p>
+            <w:r>
+              <w:t>2</w:t>
+            </w:r>
+          </w:p>
+        </w:tc>
+        <w:tc>
+          <w:tcPr>
+            <w:tcW w:w="3104" w:type="dxa"/>
+          </w:tcPr>
+          <w:p>
+            <w:r>
+              <w:t>1.3.2023</w:t>
+            </w:r>
+          </w:p>
+        </w:tc>
+      </w:tr>
+      <w:tr>
+        <w:tc>
+          <w:tcPr>
+            <w:tcW w:w="3756" w:type="dxa"/>
+          </w:tcPr>
+          <w:p>
+            <w:pPr>
+              <w:rPr>
+                <w:sz w:val="24"/>
+                <w:szCs w:val="24"/>
+              </w:rPr>
+            </w:pPr>
+            <w:proofErr w:type="spellStart"/>
+            <w:r>
+              <w:rPr>
+                <w:sz w:val="24"/>
+                <w:szCs w:val="24"/>
+              </w:rPr>
+              <w:t>ServiceLevel</w:t>
+            </w:r>
+            <w:proofErr w:type="spellEnd"/>
+            <w:r>
+              <w:rPr>
+                <w:sz w:val="24"/>
+                <w:szCs w:val="24"/>
+              </w:rPr>
+              <w:t>-luokan perustaminen</w:t>
+            </w:r>
+          </w:p>
+        </w:tc>
+        <w:tc>
+          <w:tcPr>
+            <w:tcW w:w="2773" w:type="dxa"/>
+          </w:tcPr>
+          <w:p>
+            <w:r>
+              <w:t>2</w:t>
+            </w:r>
+          </w:p>
+        </w:tc>
+        <w:tc>
+          <w:tcPr>
+            <w:tcW w:w="3104" w:type="dxa"/>
+          </w:tcPr>
+          <w:p/>
+        </w:tc>
+      </w:tr>
+      <w:bookmarkEnd w:id="0"/>
+      <w:tr>
+        <w:tc>
+          <w:tcPr>
+            <w:tcW w:w="3756" w:type="dxa"/>
+          </w:tcPr>
+          <w:p>
+            <w:pPr>
+              <w:rPr>
+                <w:sz w:val="24"/>
+                <w:szCs w:val="24"/>
+              </w:rPr>
+            </w:pPr>
+            <w:proofErr w:type="spellStart"/>
+            <w:r>
+              <w:rPr>
+                <w:sz w:val="24"/>
+                <w:szCs w:val="24"/>
+              </w:rPr>
+              <w:t>MainWindow</w:t>
+            </w:r>
+            <w:proofErr w:type="spellEnd"/>
+            <w:r>
+              <w:rPr>
+                <w:sz w:val="24"/>
+                <w:szCs w:val="24"/>
+              </w:rPr>
+              <w:t xml:space="preserve">: Lisää </w:t>
+            </w:r>
+            <w:proofErr w:type="gramStart"/>
+            <w:r>
+              <w:rPr>
+                <w:sz w:val="24"/>
+                <w:szCs w:val="24"/>
+              </w:rPr>
+              <w:t>palvelutaso-napin</w:t>
+            </w:r>
+            <w:proofErr w:type="gramEnd"/>
+            <w:r>
+              <w:rPr>
+                <w:sz w:val="24"/>
+                <w:szCs w:val="24"/>
+              </w:rPr>
+              <w:t xml:space="preserve"> koodi</w:t>
+            </w:r>
+          </w:p>
+        </w:tc>
+        <w:tc>
+          <w:tcPr>
+            <w:tcW w:w="2773" w:type="dxa"/>
+          </w:tcPr>
+          <w:p>
+            <w:r>
+              <w:t>1</w:t>
+            </w:r>
+          </w:p>
+        </w:tc>
+        <w:tc>
+          <w:tcPr>
+            <w:tcW w:w="3104" w:type="dxa"/>
+          </w:tcPr>
+          <w:p/>
+        </w:tc>
+      </w:tr>
+      <w:tr>
+        <w:tc>
+          <w:tcPr>
+            <w:tcW w:w="3756" w:type="dxa"/>
+          </w:tcPr>
+          <w:p>
+            <w:pPr>
+              <w:rPr>
+                <w:sz w:val="24"/>
+                <w:szCs w:val="24"/>
+              </w:rPr>
+            </w:pPr>
+            <w:proofErr w:type="spellStart"/>
+            <w:r>
+              <w:rPr>
+                <w:sz w:val="24"/>
+                <w:szCs w:val="24"/>
+              </w:rPr>
+              <w:t>MainWindow</w:t>
+            </w:r>
+            <w:proofErr w:type="spellEnd"/>
+            <w:r>
+              <w:rPr>
+                <w:sz w:val="24"/>
+                <w:szCs w:val="24"/>
+              </w:rPr>
+              <w:t xml:space="preserve">: Lisää </w:t>
+            </w:r>
+            <w:proofErr w:type="gramStart"/>
+            <w:r>
+              <w:rPr>
+                <w:sz w:val="24"/>
+                <w:szCs w:val="24"/>
+              </w:rPr>
+              <w:t>asiakas-napin</w:t>
+            </w:r>
+            <w:proofErr w:type="gramEnd"/>
+            <w:r>
+              <w:rPr>
+                <w:sz w:val="24"/>
+                <w:szCs w:val="24"/>
+              </w:rPr>
+              <w:t xml:space="preserve"> koodi</w:t>
+            </w:r>
+          </w:p>
+        </w:tc>
+        <w:tc>
+          <w:tcPr>
+            <w:tcW w:w="2773" w:type="dxa"/>
+          </w:tcPr>
+          <w:p>
+            <w:r>
+              <w:t>1</w:t>
+            </w:r>
+          </w:p>
+        </w:tc>
+        <w:tc>
+          <w:tcPr>
+            <w:tcW w:w="3104" w:type="dxa"/>
+          </w:tcPr>
+          <w:p/>
+        </w:tc>
+      </w:tr>
+      <w:tr>
+        <w:tc>
+          <w:tcPr>
+            <w:tcW w:w="3756" w:type="dxa"/>
+          </w:tcPr>
+          <w:p>
+            <w:pPr>
+              <w:rPr>
+                <w:sz w:val="24"/>
+                <w:szCs w:val="24"/>
+              </w:rPr>
+            </w:pPr>
+            <w:bookmarkStart w:id="1" w:name="_Hlk128578070"/>
+            <w:proofErr w:type="spellStart"/>
+            <w:r>
+              <w:rPr>
+                <w:sz w:val="24"/>
+                <w:szCs w:val="24"/>
+              </w:rPr>
+              <w:t>CustomerWindow</w:t>
+            </w:r>
+            <w:proofErr w:type="spellEnd"/>
+            <w:r>
+              <w:rPr>
+                <w:sz w:val="24"/>
+                <w:szCs w:val="24"/>
+              </w:rPr>
+              <w:t>: Tallenna ja Sulje -nappien koodit</w:t>
+            </w:r>
+          </w:p>
+        </w:tc>
+        <w:tc>
+          <w:tcPr>
+            <w:tcW w:w="2773" w:type="dxa"/>
+          </w:tcPr>
+          <w:p>
+            <w:r>
+              <w:t>2</w:t>
+            </w:r>
+          </w:p>
+        </w:tc>
+        <w:tc>
+          <w:tcPr>
+            <w:tcW w:w="3104" w:type="dxa"/>
+          </w:tcPr>
+          <w:p>
+            <w:r>
+              <w:t>1.3.2023</w:t>
+            </w:r>
+          </w:p>
+        </w:tc>
+      </w:tr>
+      <w:bookmarkEnd w:id="1"/>
+      <w:tr>
+        <w:tc>
+          <w:tcPr>
+            <w:tcW w:w="3756" w:type="dxa"/>
+          </w:tcPr>
+          <w:p>
+            <w:pPr>
+              <w:rPr>
+                <w:sz w:val="24"/>
+                <w:szCs w:val="24"/>
+              </w:rPr>
+            </w:pPr>
+            <w:proofErr w:type="spellStart"/>
+            <w:r>
+              <w:rPr>
+                <w:sz w:val="24"/>
+                <w:szCs w:val="24"/>
+              </w:rPr>
+              <w:t>ServiceLevelWindow</w:t>
+            </w:r>
+            <w:proofErr w:type="spellEnd"/>
+            <w:r>
+              <w:rPr>
+                <w:sz w:val="24"/>
+                <w:szCs w:val="24"/>
+              </w:rPr>
+              <w:t>: Tallenna ja Sulje -nappien koodit</w:t>
+            </w:r>
+          </w:p>
+        </w:tc>
+        <w:tc>
+          <w:tcPr>
+            <w:tcW w:w="2773" w:type="dxa"/>
+          </w:tcPr>
+          <w:p>
+            <w:r>
+              <w:t>2</w:t>
+            </w:r>
+          </w:p>
+        </w:tc>
+        <w:tc>
+          <w:tcPr>
+            <w:tcW w:w="3104" w:type="dxa"/>
+          </w:tcPr>
+          <w:p/>
+        </w:tc>
+      </w:tr>
+      <w:tr>
+        <w:tc>
+          <w:tcPr>
+            <w:tcW w:w="3756" w:type="dxa"/>
+          </w:tcPr>
+          <w:p>
+            <w:pPr>
+              <w:rPr>
+                <w:sz w:val="24"/>
+                <w:szCs w:val="24"/>
+              </w:rPr>
+            </w:pPr>
+            <w:proofErr w:type="spellStart"/>
+            <w:r>
+              <w:rPr>
+                <w:sz w:val="24"/>
+                <w:szCs w:val="24"/>
+              </w:rPr>
+              <w:t>MainWindow</w:t>
+            </w:r>
+            <w:proofErr w:type="spellEnd"/>
+            <w:r>
+              <w:rPr>
+                <w:sz w:val="24"/>
+                <w:szCs w:val="24"/>
+              </w:rPr>
+              <w:t>: Tulosta maksut -napin koodi</w:t>
+            </w:r>
+          </w:p>
+        </w:tc>
+        <w:tc>
+          <w:tcPr>
+            <w:tcW w:w="2773" w:type="dxa"/>
+          </w:tcPr>
+          <w:p>
+            <w:r>
               <w:t>3</w:t>
             </w:r>
           </w:p>
@@ -275,12 +1029,21 @@
                 <w:szCs w:val="24"/>
               </w:rPr>
             </w:pPr>
-            <w:r>
-              <w:rPr>
-                <w:sz w:val="24"/>
-                <w:szCs w:val="24"/>
-              </w:rPr>
-              <w:t>Product Backlogin muodostaminen</w:t>
+            <w:proofErr w:type="spellStart"/>
+            <w:r>
+              <w:rPr>
+                <w:sz w:val="24"/>
+                <w:szCs w:val="24"/>
+              </w:rPr>
+              <w:t>MainWindow</w:t>
+            </w:r>
+            <w:proofErr w:type="spellEnd"/>
+            <w:r>
+              <w:rPr>
+                <w:sz w:val="24"/>
+                <w:szCs w:val="24"/>
+              </w:rPr>
+              <w:t>: Tulosta tiedostoon -napin koodi</w:t>
             </w:r>
           </w:p>
         </w:tc>
@@ -290,7 +1053,7 @@
           </w:tcPr>
           <w:p>
             <w:r>
-              <w:t>1</w:t>
+              <w:t>3</w:t>
             </w:r>
           </w:p>
         </w:tc>
@@ -313,12 +1076,21 @@
                 <w:szCs w:val="24"/>
               </w:rPr>
             </w:pPr>
-            <w:r>
-              <w:rPr>
-                <w:sz w:val="24"/>
-                <w:szCs w:val="24"/>
-              </w:rPr>
-              <w:t>Ulkoasun hahmottelu</w:t>
+            <w:proofErr w:type="spellStart"/>
+            <w:r>
+              <w:rPr>
+                <w:sz w:val="24"/>
+                <w:szCs w:val="24"/>
+              </w:rPr>
+              <w:t>CustomerWindow</w:t>
+            </w:r>
+            <w:proofErr w:type="spellEnd"/>
+            <w:r>
+              <w:rPr>
+                <w:sz w:val="24"/>
+                <w:szCs w:val="24"/>
+              </w:rPr>
+              <w:t>: Alennus 6kk toteutus</w:t>
             </w:r>
           </w:p>
         </w:tc>
@@ -328,7 +1100,7 @@
           </w:tcPr>
           <w:p>
             <w:r>
-              <w:t>2</w:t>
+              <w:t>3</w:t>
             </w:r>
           </w:p>
         </w:tc>
@@ -351,12 +1123,21 @@
                 <w:szCs w:val="24"/>
               </w:rPr>
             </w:pPr>
-            <w:r>
-              <w:rPr>
-                <w:sz w:val="24"/>
-                <w:szCs w:val="24"/>
-              </w:rPr>
-              <w:t>Visual Studio-projektin perustaminen</w:t>
+            <w:proofErr w:type="spellStart"/>
+            <w:r>
+              <w:rPr>
+                <w:sz w:val="24"/>
+                <w:szCs w:val="24"/>
+              </w:rPr>
+              <w:t>CustomerWindow</w:t>
+            </w:r>
+            <w:proofErr w:type="spellEnd"/>
+            <w:r>
+              <w:rPr>
+                <w:sz w:val="24"/>
+                <w:szCs w:val="24"/>
+              </w:rPr>
+              <w:t>: Alennus 12kk toteutus</w:t>
             </w:r>
           </w:p>
         </w:tc>
@@ -366,7 +1147,7 @@
           </w:tcPr>
           <w:p>
             <w:r>
-              <w:t>1</w:t>
+              <w:t>3</w:t>
             </w:r>
           </w:p>
         </w:tc>
@@ -374,11 +1155,7 @@
           <w:tcPr>
             <w:tcW w:w="3104" w:type="dxa"/>
           </w:tcPr>
-          <w:p>
-            <w:r>
-              <w:t>4.2.2023</w:t>
-            </w:r>
-          </w:p>
+          <w:p/>
         </w:tc>
       </w:tr>
       <w:tr>
@@ -393,12 +1170,21 @@
                 <w:szCs w:val="24"/>
               </w:rPr>
             </w:pPr>
-            <w:r>
-              <w:rPr>
-                <w:sz w:val="24"/>
-                <w:szCs w:val="24"/>
-              </w:rPr>
-              <w:t>Luokan/luokkien suunnittelu</w:t>
+            <w:proofErr w:type="spellStart"/>
+            <w:r>
+              <w:rPr>
+                <w:sz w:val="24"/>
+                <w:szCs w:val="24"/>
+              </w:rPr>
+              <w:t>CustomerWindow</w:t>
+            </w:r>
+            <w:proofErr w:type="spellEnd"/>
+            <w:r>
+              <w:rPr>
+                <w:sz w:val="24"/>
+                <w:szCs w:val="24"/>
+              </w:rPr>
+              <w:t>: 30pv kokeilujakso toteutus</w:t>
             </w:r>
           </w:p>
         </w:tc>
@@ -408,506 +1194,9 @@
           </w:tcPr>
           <w:p>
             <w:r>
-              <w:t>2</w:t>
-            </w:r>
-          </w:p>
-        </w:tc>
-        <w:tc>
-          <w:tcPr>
-            <w:tcW w:w="3104" w:type="dxa"/>
-          </w:tcPr>
-          <w:p/>
-        </w:tc>
-      </w:tr>
-      <w:tr>
-        <w:tc>
-          <w:tcPr>
-            <w:tcW w:w="3756" w:type="dxa"/>
-          </w:tcPr>
-          <w:p>
-            <w:pPr>
-              <w:rPr>
-                <w:sz w:val="24"/>
-                <w:szCs w:val="24"/>
-              </w:rPr>
-            </w:pPr>
-            <w:r>
-              <w:rPr>
-                <w:sz w:val="24"/>
-                <w:szCs w:val="24"/>
-              </w:rPr>
-              <w:t>MainWindown elementtien asemointi</w:t>
-            </w:r>
-          </w:p>
-        </w:tc>
-        <w:tc>
-          <w:tcPr>
-            <w:tcW w:w="2773" w:type="dxa"/>
-          </w:tcPr>
-          <w:p/>
-        </w:tc>
-        <w:tc>
-          <w:tcPr>
-            <w:tcW w:w="3104" w:type="dxa"/>
-          </w:tcPr>
-          <w:p/>
-        </w:tc>
-      </w:tr>
-      <w:tr>
-        <w:tc>
-          <w:tcPr>
-            <w:tcW w:w="3756" w:type="dxa"/>
-          </w:tcPr>
-          <w:p>
-            <w:pPr>
-              <w:rPr>
-                <w:sz w:val="24"/>
-                <w:szCs w:val="24"/>
-              </w:rPr>
-            </w:pPr>
-            <w:r>
-              <w:rPr>
-                <w:sz w:val="24"/>
-                <w:szCs w:val="24"/>
-              </w:rPr>
-              <w:t>CustomerWindown elementtien asemointi</w:t>
-            </w:r>
-          </w:p>
-        </w:tc>
-        <w:tc>
-          <w:tcPr>
-            <w:tcW w:w="2773" w:type="dxa"/>
-          </w:tcPr>
-          <w:p/>
-        </w:tc>
-        <w:tc>
-          <w:tcPr>
-            <w:tcW w:w="3104" w:type="dxa"/>
-          </w:tcPr>
-          <w:p/>
-        </w:tc>
-      </w:tr>
-      <w:tr>
-        <w:tc>
-          <w:tcPr>
-            <w:tcW w:w="3756" w:type="dxa"/>
-          </w:tcPr>
-          <w:p>
-            <w:pPr>
-              <w:rPr>
-                <w:sz w:val="24"/>
-                <w:szCs w:val="24"/>
-              </w:rPr>
-            </w:pPr>
-            <w:r>
-              <w:rPr>
-                <w:sz w:val="24"/>
-                <w:szCs w:val="24"/>
-              </w:rPr>
-              <w:t>ServiceLevelWindown elementtien asemointi</w:t>
-            </w:r>
-          </w:p>
-        </w:tc>
-        <w:tc>
-          <w:tcPr>
-            <w:tcW w:w="2773" w:type="dxa"/>
-          </w:tcPr>
-          <w:p/>
-        </w:tc>
-        <w:tc>
-          <w:tcPr>
-            <w:tcW w:w="3104" w:type="dxa"/>
-          </w:tcPr>
-          <w:p/>
-        </w:tc>
-      </w:tr>
-      <w:tr>
-        <w:tc>
-          <w:tcPr>
-            <w:tcW w:w="3756" w:type="dxa"/>
-          </w:tcPr>
-          <w:p>
-            <w:pPr>
-              <w:rPr>
-                <w:sz w:val="24"/>
-                <w:szCs w:val="24"/>
-              </w:rPr>
-            </w:pPr>
-            <w:r>
-              <w:rPr>
-                <w:sz w:val="24"/>
-                <w:szCs w:val="24"/>
-              </w:rPr>
-              <w:t>Customer-luokan perustaminen</w:t>
-            </w:r>
-          </w:p>
-        </w:tc>
-        <w:tc>
-          <w:tcPr>
-            <w:tcW w:w="2773" w:type="dxa"/>
-          </w:tcPr>
-          <w:p/>
-        </w:tc>
-        <w:tc>
-          <w:tcPr>
-            <w:tcW w:w="3104" w:type="dxa"/>
-          </w:tcPr>
-          <w:p/>
-        </w:tc>
-      </w:tr>
-      <w:tr>
-        <w:tc>
-          <w:tcPr>
-            <w:tcW w:w="3756" w:type="dxa"/>
-          </w:tcPr>
-          <w:p>
-            <w:pPr>
-              <w:rPr>
-                <w:sz w:val="24"/>
-                <w:szCs w:val="24"/>
-              </w:rPr>
-            </w:pPr>
-            <w:r>
-              <w:rPr>
-                <w:sz w:val="24"/>
-                <w:szCs w:val="24"/>
-              </w:rPr>
-              <w:t>ServiceLevel-luokan perustaminen</w:t>
-            </w:r>
-          </w:p>
-        </w:tc>
-        <w:tc>
-          <w:tcPr>
-            <w:tcW w:w="2773" w:type="dxa"/>
-          </w:tcPr>
-          <w:p/>
-        </w:tc>
-        <w:tc>
-          <w:tcPr>
-            <w:tcW w:w="3104" w:type="dxa"/>
-          </w:tcPr>
-          <w:p/>
-        </w:tc>
-      </w:tr>
-      <w:tr>
-        <w:tc>
-          <w:tcPr>
-            <w:tcW w:w="3756" w:type="dxa"/>
-          </w:tcPr>
-          <w:p>
-            <w:pPr>
-              <w:rPr>
-                <w:sz w:val="24"/>
-                <w:szCs w:val="24"/>
-              </w:rPr>
-            </w:pPr>
-            <w:r>
-              <w:rPr>
-                <w:sz w:val="24"/>
-                <w:szCs w:val="24"/>
-              </w:rPr>
-              <w:t>MainWindow: Lisää palvelutaso-napin koodi</w:t>
-            </w:r>
-          </w:p>
-        </w:tc>
-        <w:tc>
-          <w:tcPr>
-            <w:tcW w:w="2773" w:type="dxa"/>
-          </w:tcPr>
-          <w:p/>
-        </w:tc>
-        <w:tc>
-          <w:tcPr>
-            <w:tcW w:w="3104" w:type="dxa"/>
-          </w:tcPr>
-          <w:p/>
-        </w:tc>
-      </w:tr>
-      <w:tr>
-        <w:tc>
-          <w:tcPr>
-            <w:tcW w:w="3756" w:type="dxa"/>
-          </w:tcPr>
-          <w:p>
-            <w:pPr>
-              <w:rPr>
-                <w:sz w:val="24"/>
-                <w:szCs w:val="24"/>
-              </w:rPr>
-            </w:pPr>
-            <w:r>
-              <w:rPr>
-                <w:sz w:val="24"/>
-                <w:szCs w:val="24"/>
-              </w:rPr>
-              <w:t>MainWindow: Lisää asiakas-napin koodi</w:t>
-            </w:r>
-          </w:p>
-        </w:tc>
-        <w:tc>
-          <w:tcPr>
-            <w:tcW w:w="2773" w:type="dxa"/>
-          </w:tcPr>
-          <w:p/>
-        </w:tc>
-        <w:tc>
-          <w:tcPr>
-            <w:tcW w:w="3104" w:type="dxa"/>
-          </w:tcPr>
-          <w:p/>
-        </w:tc>
-      </w:tr>
-      <w:tr>
-        <w:tc>
-          <w:tcPr>
-            <w:tcW w:w="3756" w:type="dxa"/>
-          </w:tcPr>
-          <w:p>
-            <w:pPr>
-              <w:rPr>
-                <w:sz w:val="24"/>
-                <w:szCs w:val="24"/>
-              </w:rPr>
-            </w:pPr>
-            <w:r>
-              <w:rPr>
-                <w:sz w:val="24"/>
-                <w:szCs w:val="24"/>
-              </w:rPr>
-              <w:t>CustomerWindow: Tallenna ja Sulje -nappien koodit</w:t>
-            </w:r>
-          </w:p>
-        </w:tc>
-        <w:tc>
-          <w:tcPr>
-            <w:tcW w:w="2773" w:type="dxa"/>
-          </w:tcPr>
-          <w:p/>
-        </w:tc>
-        <w:tc>
-          <w:tcPr>
-            <w:tcW w:w="3104" w:type="dxa"/>
-          </w:tcPr>
-          <w:p/>
-        </w:tc>
-      </w:tr>
-      <w:tr>
-        <w:tc>
-          <w:tcPr>
-            <w:tcW w:w="3756" w:type="dxa"/>
-          </w:tcPr>
-          <w:p>
-            <w:pPr>
-              <w:rPr>
-                <w:sz w:val="24"/>
-                <w:szCs w:val="24"/>
-              </w:rPr>
-            </w:pPr>
-            <w:r>
-              <w:rPr>
-                <w:sz w:val="24"/>
-                <w:szCs w:val="24"/>
-              </w:rPr>
-              <w:t xml:space="preserve">ServiceLevelWindow: </w:t>
-            </w:r>
-            <w:r>
-              <w:rPr>
-                <w:sz w:val="24"/>
-                <w:szCs w:val="24"/>
-              </w:rPr>
-              <w:t>Tallenna ja Sulje -nappien koodit</w:t>
-            </w:r>
-          </w:p>
-        </w:tc>
-        <w:tc>
-          <w:tcPr>
-            <w:tcW w:w="2773" w:type="dxa"/>
-          </w:tcPr>
-          <w:p/>
-        </w:tc>
-        <w:tc>
-          <w:tcPr>
-            <w:tcW w:w="3104" w:type="dxa"/>
-          </w:tcPr>
-          <w:p/>
-        </w:tc>
-      </w:tr>
-      <w:tr>
-        <w:tc>
-          <w:tcPr>
-            <w:tcW w:w="3756" w:type="dxa"/>
-          </w:tcPr>
-          <w:p>
-            <w:pPr>
-              <w:rPr>
-                <w:sz w:val="24"/>
-                <w:szCs w:val="24"/>
-              </w:rPr>
-            </w:pPr>
-            <w:r>
-              <w:rPr>
-                <w:sz w:val="24"/>
-                <w:szCs w:val="24"/>
-              </w:rPr>
-              <w:t>MainWindow: Tulosta maksut -napin koodi</w:t>
-            </w:r>
-          </w:p>
-        </w:tc>
-        <w:tc>
-          <w:tcPr>
-            <w:tcW w:w="2773" w:type="dxa"/>
-          </w:tcPr>
-          <w:p/>
-        </w:tc>
-        <w:tc>
-          <w:tcPr>
-            <w:tcW w:w="3104" w:type="dxa"/>
-          </w:tcPr>
-          <w:p/>
-        </w:tc>
-      </w:tr>
-      <w:tr>
-        <w:tc>
-          <w:tcPr>
-            <w:tcW w:w="3756" w:type="dxa"/>
-          </w:tcPr>
-          <w:p>
-            <w:pPr>
-              <w:rPr>
-                <w:sz w:val="24"/>
-                <w:szCs w:val="24"/>
-              </w:rPr>
-            </w:pPr>
-            <w:r>
-              <w:rPr>
-                <w:sz w:val="24"/>
-                <w:szCs w:val="24"/>
-              </w:rPr>
-              <w:t>MainWindow: Tulosta tiedostoon -napin koodi</w:t>
-            </w:r>
-          </w:p>
-        </w:tc>
-        <w:tc>
-          <w:tcPr>
-            <w:tcW w:w="2773" w:type="dxa"/>
-          </w:tcPr>
-          <w:p/>
-        </w:tc>
-        <w:tc>
-          <w:tcPr>
-            <w:tcW w:w="3104" w:type="dxa"/>
-          </w:tcPr>
-          <w:p/>
-        </w:tc>
-      </w:tr>
-      <w:tr>
-        <w:tc>
-          <w:tcPr>
-            <w:tcW w:w="3756" w:type="dxa"/>
-          </w:tcPr>
-          <w:p>
-            <w:pPr>
-              <w:rPr>
-                <w:sz w:val="24"/>
-                <w:szCs w:val="24"/>
-              </w:rPr>
-            </w:pPr>
-            <w:r>
-              <w:rPr>
-                <w:sz w:val="24"/>
-                <w:szCs w:val="24"/>
-              </w:rPr>
-              <w:t>CustomerWindow: Alennus 6kk toteutus</w:t>
-            </w:r>
-          </w:p>
-        </w:tc>
-        <w:tc>
-          <w:tcPr>
-            <w:tcW w:w="2773" w:type="dxa"/>
-          </w:tcPr>
-          <w:p/>
-        </w:tc>
-        <w:tc>
-          <w:tcPr>
-            <w:tcW w:w="3104" w:type="dxa"/>
-          </w:tcPr>
-          <w:p/>
-        </w:tc>
-      </w:tr>
-      <w:tr>
-        <w:tc>
-          <w:tcPr>
-            <w:tcW w:w="3756" w:type="dxa"/>
-          </w:tcPr>
-          <w:p>
-            <w:pPr>
-              <w:rPr>
-                <w:sz w:val="24"/>
-                <w:szCs w:val="24"/>
-              </w:rPr>
-            </w:pPr>
-            <w:r>
-              <w:rPr>
-                <w:sz w:val="24"/>
-                <w:szCs w:val="24"/>
-              </w:rPr>
-              <w:t xml:space="preserve">CustomerWindow: Alennus </w:t>
-            </w:r>
-            <w:r>
-              <w:rPr>
-                <w:sz w:val="24"/>
-                <w:szCs w:val="24"/>
-              </w:rPr>
-              <w:t>12</w:t>
-            </w:r>
-            <w:r>
-              <w:rPr>
-                <w:sz w:val="24"/>
-                <w:szCs w:val="24"/>
-              </w:rPr>
-              <w:t>kk toteutus</w:t>
-            </w:r>
-          </w:p>
-        </w:tc>
-        <w:tc>
-          <w:tcPr>
-            <w:tcW w:w="2773" w:type="dxa"/>
-          </w:tcPr>
-          <w:p/>
-        </w:tc>
-        <w:tc>
-          <w:tcPr>
-            <w:tcW w:w="3104" w:type="dxa"/>
-          </w:tcPr>
-          <w:p/>
-        </w:tc>
-      </w:tr>
-      <w:tr>
-        <w:tc>
-          <w:tcPr>
-            <w:tcW w:w="3756" w:type="dxa"/>
-          </w:tcPr>
-          <w:p>
-            <w:pPr>
-              <w:rPr>
-                <w:sz w:val="24"/>
-                <w:szCs w:val="24"/>
-              </w:rPr>
-            </w:pPr>
-            <w:r>
-              <w:rPr>
-                <w:sz w:val="24"/>
-                <w:szCs w:val="24"/>
-              </w:rPr>
-              <w:t>CustomerWindow: 30pv kokeilujakso toteutus</w:t>
-            </w:r>
-          </w:p>
-        </w:tc>
-        <w:tc>
-          <w:tcPr>
-            <w:tcW w:w="2773" w:type="dxa"/>
-          </w:tcPr>
-          <w:p/>
+              <w:t>3</w:t>
+            </w:r>
+          </w:p>
         </w:tc>
         <w:tc>
           <w:tcPr>
@@ -934,7 +1223,27 @@
           <w:sz w:val="36"/>
           <w:szCs w:val="36"/>
         </w:rPr>
-        <w:t>Sprint Backlog: Sprint 1</w:t>
+        <w:t xml:space="preserve">Sprint </w:t>
+      </w:r>
+      <w:proofErr w:type="spellStart"/>
+      <w:r>
+        <w:rPr>
+          <w:b/>
+          <w:bCs/>
+          <w:sz w:val="36"/>
+          <w:szCs w:val="36"/>
+        </w:rPr>
+        <w:t>Backlog</w:t>
+      </w:r>
+      <w:proofErr w:type="spellEnd"/>
+      <w:r>
+        <w:rPr>
+          <w:b/>
+          <w:bCs/>
+          <w:sz w:val="36"/>
+          <w:szCs w:val="36"/>
+        </w:rPr>
+        <w:t>: Sprint 1</w:t>
       </w:r>
     </w:p>
     <w:tbl>
@@ -1035,12 +1344,21 @@
                 <w:szCs w:val="24"/>
               </w:rPr>
             </w:pPr>
-            <w:r>
-              <w:rPr>
-                <w:sz w:val="24"/>
-                <w:szCs w:val="24"/>
-              </w:rPr>
-              <w:t>Github -projektin perustaminen</w:t>
+            <w:proofErr w:type="spellStart"/>
+            <w:r>
+              <w:rPr>
+                <w:sz w:val="24"/>
+                <w:szCs w:val="24"/>
+              </w:rPr>
+              <w:t>Github</w:t>
+            </w:r>
+            <w:proofErr w:type="spellEnd"/>
+            <w:r>
+              <w:rPr>
+                <w:sz w:val="24"/>
+                <w:szCs w:val="24"/>
+              </w:rPr>
+              <w:t xml:space="preserve"> -projektin perustaminen</w:t>
             </w:r>
           </w:p>
         </w:tc>
@@ -1132,7 +1450,23 @@
                 <w:sz w:val="24"/>
                 <w:szCs w:val="24"/>
               </w:rPr>
-              <w:t>User storyt / projektin toimintojen suunnittelu</w:t>
+              <w:t xml:space="preserve">User </w:t>
+            </w:r>
+            <w:proofErr w:type="spellStart"/>
+            <w:r>
+              <w:rPr>
+                <w:sz w:val="24"/>
+                <w:szCs w:val="24"/>
+              </w:rPr>
+              <w:t>storyt</w:t>
+            </w:r>
+            <w:proofErr w:type="spellEnd"/>
+            <w:r>
+              <w:rPr>
+                <w:sz w:val="24"/>
+                <w:szCs w:val="24"/>
+              </w:rPr>
+              <w:t xml:space="preserve"> / projektin toimintojen suunnittelu</w:t>
             </w:r>
           </w:p>
         </w:tc>
@@ -1212,7 +1546,23 @@
                 <w:sz w:val="24"/>
                 <w:szCs w:val="24"/>
               </w:rPr>
-              <w:t>Product Backlogin muodostaminen</w:t>
+              <w:t xml:space="preserve">Product </w:t>
+            </w:r>
+            <w:proofErr w:type="spellStart"/>
+            <w:r>
+              <w:rPr>
+                <w:sz w:val="24"/>
+                <w:szCs w:val="24"/>
+              </w:rPr>
+              <w:t>Backlogin</w:t>
+            </w:r>
+            <w:proofErr w:type="spellEnd"/>
+            <w:r>
+              <w:rPr>
+                <w:sz w:val="24"/>
+                <w:szCs w:val="24"/>
+              </w:rPr>
+              <w:t xml:space="preserve"> muodostaminen</w:t>
             </w:r>
           </w:p>
         </w:tc>
@@ -1316,7 +1666,7 @@
           </w:tcPr>
           <w:p>
             <w:r>
-              <w:t>kesken</w:t>
+              <w:t>26.2.2023</w:t>
             </w:r>
           </w:p>
         </w:tc>
@@ -1339,7 +1689,27 @@
           <w:sz w:val="36"/>
           <w:szCs w:val="36"/>
         </w:rPr>
-        <w:t xml:space="preserve">Sprint Backlog: Sprint </w:t>
+        <w:t xml:space="preserve">Sprint </w:t>
+      </w:r>
+      <w:proofErr w:type="spellStart"/>
+      <w:r>
+        <w:rPr>
+          <w:b/>
+          <w:bCs/>
+          <w:sz w:val="36"/>
+          <w:szCs w:val="36"/>
+        </w:rPr>
+        <w:t>Backlog</w:t>
+      </w:r>
+      <w:proofErr w:type="spellEnd"/>
+      <w:r>
+        <w:rPr>
+          <w:b/>
+          <w:bCs/>
+          <w:sz w:val="36"/>
+          <w:szCs w:val="36"/>
+        </w:rPr>
+        <w:t xml:space="preserve">: Sprint </w:t>
       </w:r>
       <w:r>
         <w:rPr>
@@ -1545,7 +1915,23 @@
                 <w:sz w:val="24"/>
                 <w:szCs w:val="24"/>
               </w:rPr>
-              <w:t>User storyt / projektin toimintojen suunnittelu</w:t>
+              <w:t xml:space="preserve">User </w:t>
+            </w:r>
+            <w:proofErr w:type="spellStart"/>
+            <w:r>
+              <w:rPr>
+                <w:sz w:val="24"/>
+                <w:szCs w:val="24"/>
+              </w:rPr>
+              <w:t>storyt</w:t>
+            </w:r>
+            <w:proofErr w:type="spellEnd"/>
+            <w:r>
+              <w:rPr>
+                <w:sz w:val="24"/>
+                <w:szCs w:val="24"/>
+              </w:rPr>
+              <w:t xml:space="preserve"> / projektin toimintojen suunnittelu</w:t>
             </w:r>
           </w:p>
         </w:tc>
@@ -1625,7 +2011,23 @@
                 <w:sz w:val="24"/>
                 <w:szCs w:val="24"/>
               </w:rPr>
-              <w:t xml:space="preserve">Product Backlogin </w:t>
+              <w:t xml:space="preserve">Product </w:t>
+            </w:r>
+            <w:proofErr w:type="spellStart"/>
+            <w:r>
+              <w:rPr>
+                <w:sz w:val="24"/>
+                <w:szCs w:val="24"/>
+              </w:rPr>
+              <w:t>Backlogin</w:t>
+            </w:r>
+            <w:proofErr w:type="spellEnd"/>
+            <w:r>
+              <w:rPr>
+                <w:sz w:val="24"/>
+                <w:szCs w:val="24"/>
+              </w:rPr>
+              <w:t xml:space="preserve"> </w:t>
             </w:r>
             <w:r>
               <w:rPr>
@@ -1711,19 +2113,286 @@
                 <w:szCs w:val="24"/>
               </w:rPr>
             </w:pPr>
+            <w:proofErr w:type="spellStart"/>
+            <w:r>
+              <w:rPr>
+                <w:sz w:val="24"/>
+                <w:szCs w:val="24"/>
+              </w:rPr>
+              <w:t>MainWindown</w:t>
+            </w:r>
+            <w:proofErr w:type="spellEnd"/>
+            <w:r>
+              <w:rPr>
+                <w:sz w:val="24"/>
+                <w:szCs w:val="24"/>
+              </w:rPr>
+              <w:t xml:space="preserve"> elementtien asemointi</w:t>
+            </w:r>
           </w:p>
         </w:tc>
         <w:tc>
           <w:tcPr>
             <w:tcW w:w="2553" w:type="dxa"/>
           </w:tcPr>
+          <w:p>
+            <w:r>
+              <w:t>1</w:t>
+            </w:r>
+          </w:p>
+        </w:tc>
+        <w:tc>
+          <w:tcPr>
+            <w:tcW w:w="2922" w:type="dxa"/>
+          </w:tcPr>
           <w:p/>
         </w:tc>
+      </w:tr>
+      <w:tr>
+        <w:tc>
+          <w:tcPr>
+            <w:tcW w:w="4158" w:type="dxa"/>
+          </w:tcPr>
+          <w:p>
+            <w:pPr>
+              <w:rPr>
+                <w:sz w:val="24"/>
+                <w:szCs w:val="24"/>
+              </w:rPr>
+            </w:pPr>
+            <w:proofErr w:type="spellStart"/>
+            <w:r>
+              <w:rPr>
+                <w:sz w:val="24"/>
+                <w:szCs w:val="24"/>
+              </w:rPr>
+              <w:t>CustomerWindown</w:t>
+            </w:r>
+            <w:proofErr w:type="spellEnd"/>
+            <w:r>
+              <w:rPr>
+                <w:sz w:val="24"/>
+                <w:szCs w:val="24"/>
+              </w:rPr>
+              <w:t xml:space="preserve"> elementtien asemointi</w:t>
+            </w:r>
+          </w:p>
+        </w:tc>
+        <w:tc>
+          <w:tcPr>
+            <w:tcW w:w="2553" w:type="dxa"/>
+          </w:tcPr>
+          <w:p>
+            <w:r>
+              <w:t>1</w:t>
+            </w:r>
+          </w:p>
+        </w:tc>
         <w:tc>
           <w:tcPr>
             <w:tcW w:w="2922" w:type="dxa"/>
           </w:tcPr>
+          <w:p>
+            <w:r>
+              <w:t>1.3.2023</w:t>
+            </w:r>
+          </w:p>
+        </w:tc>
+      </w:tr>
+      <w:tr>
+        <w:tc>
+          <w:tcPr>
+            <w:tcW w:w="4158" w:type="dxa"/>
+          </w:tcPr>
+          <w:p>
+            <w:pPr>
+              <w:rPr>
+                <w:sz w:val="24"/>
+                <w:szCs w:val="24"/>
+              </w:rPr>
+            </w:pPr>
+            <w:proofErr w:type="spellStart"/>
+            <w:r>
+              <w:rPr>
+                <w:sz w:val="24"/>
+                <w:szCs w:val="24"/>
+              </w:rPr>
+              <w:t>ServiceLevelWindown</w:t>
+            </w:r>
+            <w:proofErr w:type="spellEnd"/>
+            <w:r>
+              <w:rPr>
+                <w:sz w:val="24"/>
+                <w:szCs w:val="24"/>
+              </w:rPr>
+              <w:t xml:space="preserve"> elementtien asemointi</w:t>
+            </w:r>
+          </w:p>
+        </w:tc>
+        <w:tc>
+          <w:tcPr>
+            <w:tcW w:w="2553" w:type="dxa"/>
+          </w:tcPr>
+          <w:p>
+            <w:r>
+              <w:t>1</w:t>
+            </w:r>
+          </w:p>
+        </w:tc>
+        <w:tc>
+          <w:tcPr>
+            <w:tcW w:w="2922" w:type="dxa"/>
+          </w:tcPr>
           <w:p/>
+        </w:tc>
+      </w:tr>
+      <w:tr>
+        <w:tc>
+          <w:tcPr>
+            <w:tcW w:w="4158" w:type="dxa"/>
+          </w:tcPr>
+          <w:p>
+            <w:pPr>
+              <w:rPr>
+                <w:sz w:val="24"/>
+                <w:szCs w:val="24"/>
+              </w:rPr>
+            </w:pPr>
+            <w:proofErr w:type="spellStart"/>
+            <w:r>
+              <w:rPr>
+                <w:sz w:val="24"/>
+                <w:szCs w:val="24"/>
+              </w:rPr>
+              <w:t>Customer</w:t>
+            </w:r>
+            <w:proofErr w:type="spellEnd"/>
+            <w:r>
+              <w:rPr>
+                <w:sz w:val="24"/>
+                <w:szCs w:val="24"/>
+              </w:rPr>
+              <w:t>-luokan perustaminen</w:t>
+            </w:r>
+          </w:p>
+        </w:tc>
+        <w:tc>
+          <w:tcPr>
+            <w:tcW w:w="2553" w:type="dxa"/>
+          </w:tcPr>
+          <w:p>
+            <w:r>
+              <w:t>2</w:t>
+            </w:r>
+          </w:p>
+        </w:tc>
+        <w:tc>
+          <w:tcPr>
+            <w:tcW w:w="2922" w:type="dxa"/>
+          </w:tcPr>
+          <w:p>
+            <w:r>
+              <w:t>1.3.2023</w:t>
+            </w:r>
+          </w:p>
+        </w:tc>
+      </w:tr>
+      <w:tr>
+        <w:tc>
+          <w:tcPr>
+            <w:tcW w:w="4158" w:type="dxa"/>
+          </w:tcPr>
+          <w:p>
+            <w:pPr>
+              <w:rPr>
+                <w:sz w:val="24"/>
+                <w:szCs w:val="24"/>
+              </w:rPr>
+            </w:pPr>
+            <w:proofErr w:type="spellStart"/>
+            <w:r>
+              <w:rPr>
+                <w:sz w:val="24"/>
+                <w:szCs w:val="24"/>
+              </w:rPr>
+              <w:t>ServiceLevel</w:t>
+            </w:r>
+            <w:proofErr w:type="spellEnd"/>
+            <w:r>
+              <w:rPr>
+                <w:sz w:val="24"/>
+                <w:szCs w:val="24"/>
+              </w:rPr>
+              <w:t>-luokan perustaminen</w:t>
+            </w:r>
+          </w:p>
+        </w:tc>
+        <w:tc>
+          <w:tcPr>
+            <w:tcW w:w="2553" w:type="dxa"/>
+          </w:tcPr>
+          <w:p>
+            <w:r>
+              <w:t>2</w:t>
+            </w:r>
+          </w:p>
+        </w:tc>
+        <w:tc>
+          <w:tcPr>
+            <w:tcW w:w="2922" w:type="dxa"/>
+          </w:tcPr>
+          <w:p/>
+        </w:tc>
+      </w:tr>
+      <w:tr>
+        <w:tc>
+          <w:tcPr>
+            <w:tcW w:w="4158" w:type="dxa"/>
+          </w:tcPr>
+          <w:p>
+            <w:pPr>
+              <w:rPr>
+                <w:sz w:val="24"/>
+                <w:szCs w:val="24"/>
+              </w:rPr>
+            </w:pPr>
+            <w:proofErr w:type="spellStart"/>
+            <w:r>
+              <w:rPr>
+                <w:sz w:val="24"/>
+                <w:szCs w:val="24"/>
+              </w:rPr>
+              <w:t>CustomerWindow</w:t>
+            </w:r>
+            <w:proofErr w:type="spellEnd"/>
+            <w:r>
+              <w:rPr>
+                <w:sz w:val="24"/>
+                <w:szCs w:val="24"/>
+              </w:rPr>
+              <w:t>: Tallenna ja Sulje -nappien koodit</w:t>
+            </w:r>
+          </w:p>
+        </w:tc>
+        <w:tc>
+          <w:tcPr>
+            <w:tcW w:w="2553" w:type="dxa"/>
+          </w:tcPr>
+          <w:p>
+            <w:r>
+              <w:t>2</w:t>
+            </w:r>
+          </w:p>
+        </w:tc>
+        <w:tc>
+          <w:tcPr>
+            <w:tcW w:w="2922" w:type="dxa"/>
+          </w:tcPr>
+          <w:p>
+            <w:r>
+              <w:t>1.3.2023</w:t>
+            </w:r>
+          </w:p>
         </w:tc>
       </w:tr>
     </w:tbl>
@@ -1744,7 +2413,27 @@
           <w:sz w:val="36"/>
           <w:szCs w:val="36"/>
         </w:rPr>
-        <w:t xml:space="preserve">Sprint Backlog: Sprint </w:t>
+        <w:t xml:space="preserve">Sprint </w:t>
+      </w:r>
+      <w:proofErr w:type="spellStart"/>
+      <w:r>
+        <w:rPr>
+          <w:b/>
+          <w:bCs/>
+          <w:sz w:val="36"/>
+          <w:szCs w:val="36"/>
+        </w:rPr>
+        <w:t>Backlog</w:t>
+      </w:r>
+      <w:proofErr w:type="spellEnd"/>
+      <w:r>
+        <w:rPr>
+          <w:b/>
+          <w:bCs/>
+          <w:sz w:val="36"/>
+          <w:szCs w:val="36"/>
+        </w:rPr>
+        <w:t xml:space="preserve">: Sprint </w:t>
       </w:r>
       <w:r>
         <w:rPr>

</xml_diff>

<commit_message>
Pieni korjaus Invoice.cs sekä dokumentointia
</commit_message>
<xml_diff>
--- a/Dokumentit/Product Backlog.docx
+++ b/Dokumentit/Product Backlog.docx
@@ -18,7 +18,27 @@
           <w:sz w:val="36"/>
           <w:szCs w:val="36"/>
         </w:rPr>
-        <w:t>Product Backlog: Laskutus</w:t>
+        <w:t xml:space="preserve">Product </w:t>
+      </w:r>
+      <w:proofErr w:type="spellStart"/>
+      <w:r>
+        <w:rPr>
+          <w:b/>
+          <w:bCs/>
+          <w:sz w:val="36"/>
+          <w:szCs w:val="36"/>
+        </w:rPr>
+        <w:t>Backlog</w:t>
+      </w:r>
+      <w:proofErr w:type="spellEnd"/>
+      <w:r>
+        <w:rPr>
+          <w:b/>
+          <w:bCs/>
+          <w:sz w:val="36"/>
+          <w:szCs w:val="36"/>
+        </w:rPr>
+        <w:t>: Laskutus</w:t>
       </w:r>
     </w:p>
     <w:tbl>
@@ -119,12 +139,21 @@
                 <w:szCs w:val="24"/>
               </w:rPr>
             </w:pPr>
-            <w:r>
-              <w:rPr>
-                <w:sz w:val="24"/>
-                <w:szCs w:val="24"/>
-              </w:rPr>
-              <w:t>Github -projektin perustaminen</w:t>
+            <w:proofErr w:type="spellStart"/>
+            <w:r>
+              <w:rPr>
+                <w:sz w:val="24"/>
+                <w:szCs w:val="24"/>
+              </w:rPr>
+              <w:t>Github</w:t>
+            </w:r>
+            <w:proofErr w:type="spellEnd"/>
+            <w:r>
+              <w:rPr>
+                <w:sz w:val="24"/>
+                <w:szCs w:val="24"/>
+              </w:rPr>
+              <w:t xml:space="preserve"> -projektin perustaminen</w:t>
             </w:r>
           </w:p>
         </w:tc>
@@ -168,6 +197,13 @@
               </w:rPr>
               <w:t>Vaatimusmäärittely</w:t>
             </w:r>
+            <w:r>
+              <w:rPr>
+                <w:sz w:val="24"/>
+                <w:szCs w:val="24"/>
+              </w:rPr>
+              <w:t>dokumentti</w:t>
+            </w:r>
           </w:p>
         </w:tc>
         <w:tc>
@@ -184,7 +220,22 @@
           <w:tcPr>
             <w:tcW w:w="3104" w:type="dxa"/>
           </w:tcPr>
-          <w:p/>
+          <w:p>
+            <w:r>
+              <w:t>21</w:t>
+            </w:r>
+            <w:r>
+              <w:t>.2.2023</w:t>
+            </w:r>
+          </w:p>
+          <w:p>
+            <w:r>
+              <w:t xml:space="preserve">viim. </w:t>
+            </w:r>
+            <w:r>
+              <w:t>10.3.2023</w:t>
+            </w:r>
+          </w:p>
         </w:tc>
       </w:tr>
       <w:tr>
@@ -204,7 +255,23 @@
                 <w:sz w:val="24"/>
                 <w:szCs w:val="24"/>
               </w:rPr>
-              <w:t>User storyt / projektin toimintojen suunnittelu</w:t>
+              <w:t xml:space="preserve">User </w:t>
+            </w:r>
+            <w:proofErr w:type="spellStart"/>
+            <w:r>
+              <w:rPr>
+                <w:sz w:val="24"/>
+                <w:szCs w:val="24"/>
+              </w:rPr>
+              <w:t>storyt</w:t>
+            </w:r>
+            <w:proofErr w:type="spellEnd"/>
+            <w:r>
+              <w:rPr>
+                <w:sz w:val="24"/>
+                <w:szCs w:val="24"/>
+              </w:rPr>
+              <w:t xml:space="preserve"> / projektin toimintojen suunnittelu</w:t>
             </w:r>
           </w:p>
         </w:tc>
@@ -224,7 +291,15 @@
           </w:tcPr>
           <w:p>
             <w:r>
-              <w:t>4.2.2023</w:t>
+              <w:t>17</w:t>
+            </w:r>
+            <w:r>
+              <w:t>.2.2023</w:t>
+            </w:r>
+          </w:p>
+          <w:p>
+            <w:r>
+              <w:t>viim. 10.3.2023</w:t>
             </w:r>
           </w:p>
         </w:tc>
@@ -264,7 +339,11 @@
           <w:tcPr>
             <w:tcW w:w="3104" w:type="dxa"/>
           </w:tcPr>
-          <w:p/>
+          <w:p>
+            <w:r>
+              <w:t>10.3.2023</w:t>
+            </w:r>
+          </w:p>
         </w:tc>
       </w:tr>
       <w:tr>
@@ -291,7 +370,23 @@
                 <w:sz w:val="24"/>
                 <w:szCs w:val="24"/>
               </w:rPr>
-              <w:t>Product Backlogin muodostaminen</w:t>
+              <w:t xml:space="preserve">Product </w:t>
+            </w:r>
+            <w:proofErr w:type="spellStart"/>
+            <w:r>
+              <w:rPr>
+                <w:sz w:val="24"/>
+                <w:szCs w:val="24"/>
+              </w:rPr>
+              <w:t>Backlogin</w:t>
+            </w:r>
+            <w:proofErr w:type="spellEnd"/>
+            <w:r>
+              <w:rPr>
+                <w:sz w:val="24"/>
+                <w:szCs w:val="24"/>
+              </w:rPr>
+              <w:t xml:space="preserve"> muodostaminen</w:t>
             </w:r>
           </w:p>
         </w:tc>
@@ -311,7 +406,10 @@
           </w:tcPr>
           <w:p>
             <w:r>
-              <w:t>4.2.2023</w:t>
+              <w:t>9</w:t>
+            </w:r>
+            <w:r>
+              <w:t>.2.2023</w:t>
             </w:r>
           </w:p>
         </w:tc>
@@ -351,7 +449,11 @@
           <w:tcPr>
             <w:tcW w:w="3104" w:type="dxa"/>
           </w:tcPr>
-          <w:p/>
+          <w:p>
+            <w:r>
+              <w:t>1.3.2023</w:t>
+            </w:r>
+          </w:p>
         </w:tc>
       </w:tr>
       <w:tr>
@@ -391,7 +493,10 @@
           </w:tcPr>
           <w:p>
             <w:r>
-              <w:t>4.2.2023</w:t>
+              <w:t>17</w:t>
+            </w:r>
+            <w:r>
+              <w:t>.2.2023</w:t>
             </w:r>
           </w:p>
         </w:tc>
@@ -451,12 +556,21 @@
               </w:rPr>
             </w:pPr>
             <w:bookmarkStart w:id="0" w:name="_Hlk128577866"/>
-            <w:r>
-              <w:rPr>
-                <w:sz w:val="24"/>
-                <w:szCs w:val="24"/>
-              </w:rPr>
-              <w:t>MainWindown elementtien asemointi</w:t>
+            <w:proofErr w:type="spellStart"/>
+            <w:r>
+              <w:rPr>
+                <w:sz w:val="24"/>
+                <w:szCs w:val="24"/>
+              </w:rPr>
+              <w:t>MainWindown</w:t>
+            </w:r>
+            <w:proofErr w:type="spellEnd"/>
+            <w:r>
+              <w:rPr>
+                <w:sz w:val="24"/>
+                <w:szCs w:val="24"/>
+              </w:rPr>
+              <w:t xml:space="preserve"> elementtien asemointi</w:t>
             </w:r>
           </w:p>
         </w:tc>
@@ -474,7 +588,14 @@
           <w:tcPr>
             <w:tcW w:w="3104" w:type="dxa"/>
           </w:tcPr>
-          <w:p/>
+          <w:p>
+            <w:r>
+              <w:t>1</w:t>
+            </w:r>
+            <w:r>
+              <w:t>.3.2023</w:t>
+            </w:r>
+          </w:p>
         </w:tc>
       </w:tr>
       <w:tr>
@@ -489,12 +610,21 @@
                 <w:szCs w:val="24"/>
               </w:rPr>
             </w:pPr>
-            <w:r>
-              <w:rPr>
-                <w:sz w:val="24"/>
-                <w:szCs w:val="24"/>
-              </w:rPr>
-              <w:t>CustomerWindown elementtien asemointi</w:t>
+            <w:proofErr w:type="spellStart"/>
+            <w:r>
+              <w:rPr>
+                <w:sz w:val="24"/>
+                <w:szCs w:val="24"/>
+              </w:rPr>
+              <w:t>CustomerWindown</w:t>
+            </w:r>
+            <w:proofErr w:type="spellEnd"/>
+            <w:r>
+              <w:rPr>
+                <w:sz w:val="24"/>
+                <w:szCs w:val="24"/>
+              </w:rPr>
+              <w:t xml:space="preserve"> elementtien asemointi</w:t>
             </w:r>
           </w:p>
         </w:tc>
@@ -531,12 +661,21 @@
                 <w:szCs w:val="24"/>
               </w:rPr>
             </w:pPr>
-            <w:r>
-              <w:rPr>
-                <w:sz w:val="24"/>
-                <w:szCs w:val="24"/>
-              </w:rPr>
-              <w:t>ServiceLevelWindown elementtien asemointi</w:t>
+            <w:proofErr w:type="spellStart"/>
+            <w:r>
+              <w:rPr>
+                <w:sz w:val="24"/>
+                <w:szCs w:val="24"/>
+              </w:rPr>
+              <w:t>ServiceLevelWindown</w:t>
+            </w:r>
+            <w:proofErr w:type="spellEnd"/>
+            <w:r>
+              <w:rPr>
+                <w:sz w:val="24"/>
+                <w:szCs w:val="24"/>
+              </w:rPr>
+              <w:t xml:space="preserve"> elementtien asemointi</w:t>
             </w:r>
           </w:p>
         </w:tc>
@@ -554,7 +693,14 @@
           <w:tcPr>
             <w:tcW w:w="3104" w:type="dxa"/>
           </w:tcPr>
-          <w:p/>
+          <w:p>
+            <w:r>
+              <w:t>2</w:t>
+            </w:r>
+            <w:r>
+              <w:t>.3.2023</w:t>
+            </w:r>
+          </w:p>
         </w:tc>
       </w:tr>
       <w:tr>
@@ -569,12 +715,21 @@
                 <w:szCs w:val="24"/>
               </w:rPr>
             </w:pPr>
-            <w:r>
-              <w:rPr>
-                <w:sz w:val="24"/>
-                <w:szCs w:val="24"/>
-              </w:rPr>
-              <w:t>Customer-luokan perustaminen</w:t>
+            <w:proofErr w:type="spellStart"/>
+            <w:r>
+              <w:rPr>
+                <w:sz w:val="24"/>
+                <w:szCs w:val="24"/>
+              </w:rPr>
+              <w:t>Customer</w:t>
+            </w:r>
+            <w:proofErr w:type="spellEnd"/>
+            <w:r>
+              <w:rPr>
+                <w:sz w:val="24"/>
+                <w:szCs w:val="24"/>
+              </w:rPr>
+              <w:t>-luokan perustaminen</w:t>
             </w:r>
           </w:p>
         </w:tc>
@@ -612,12 +767,21 @@
               </w:rPr>
             </w:pPr>
             <w:bookmarkStart w:id="1" w:name="_Hlk128581072"/>
-            <w:r>
-              <w:rPr>
-                <w:sz w:val="24"/>
-                <w:szCs w:val="24"/>
-              </w:rPr>
-              <w:t>ServiceLevel-luokan perustaminen</w:t>
+            <w:proofErr w:type="spellStart"/>
+            <w:r>
+              <w:rPr>
+                <w:sz w:val="24"/>
+                <w:szCs w:val="24"/>
+              </w:rPr>
+              <w:t>ServiceLevel</w:t>
+            </w:r>
+            <w:proofErr w:type="spellEnd"/>
+            <w:r>
+              <w:rPr>
+                <w:sz w:val="24"/>
+                <w:szCs w:val="24"/>
+              </w:rPr>
+              <w:t>-luokan perustaminen</w:t>
             </w:r>
           </w:p>
         </w:tc>
@@ -637,7 +801,13 @@
           </w:tcPr>
           <w:p>
             <w:r>
-              <w:t>1.3.</w:t>
+              <w:t>2</w:t>
+            </w:r>
+            <w:r>
+              <w:t>.3.</w:t>
+            </w:r>
+            <w:r>
+              <w:t>2023</w:t>
             </w:r>
           </w:p>
         </w:tc>
@@ -656,12 +826,37 @@
             </w:pPr>
             <w:bookmarkStart w:id="2" w:name="_Hlk128580922"/>
             <w:bookmarkEnd w:id="0"/>
-            <w:r>
-              <w:rPr>
-                <w:sz w:val="24"/>
-                <w:szCs w:val="24"/>
-              </w:rPr>
-              <w:t>MainWindow: Lisää palvelutaso-napin koodi</w:t>
+            <w:proofErr w:type="spellStart"/>
+            <w:r>
+              <w:rPr>
+                <w:sz w:val="24"/>
+                <w:szCs w:val="24"/>
+              </w:rPr>
+              <w:t>MainWindow</w:t>
+            </w:r>
+            <w:proofErr w:type="spellEnd"/>
+            <w:r>
+              <w:rPr>
+                <w:sz w:val="24"/>
+                <w:szCs w:val="24"/>
+              </w:rPr>
+              <w:t xml:space="preserve">: Lisää </w:t>
+            </w:r>
+            <w:proofErr w:type="gramStart"/>
+            <w:r>
+              <w:rPr>
+                <w:sz w:val="24"/>
+                <w:szCs w:val="24"/>
+              </w:rPr>
+              <w:t>palvelutaso-napin</w:t>
+            </w:r>
+            <w:proofErr w:type="gramEnd"/>
+            <w:r>
+              <w:rPr>
+                <w:sz w:val="24"/>
+                <w:szCs w:val="24"/>
+              </w:rPr>
+              <w:t xml:space="preserve"> koodi</w:t>
             </w:r>
           </w:p>
         </w:tc>
@@ -681,7 +876,7 @@
           </w:tcPr>
           <w:p>
             <w:r>
-              <w:t>1.3.</w:t>
+              <w:t>1.3.2023</w:t>
             </w:r>
           </w:p>
         </w:tc>
@@ -698,12 +893,37 @@
                 <w:szCs w:val="24"/>
               </w:rPr>
             </w:pPr>
-            <w:r>
-              <w:rPr>
-                <w:sz w:val="24"/>
-                <w:szCs w:val="24"/>
-              </w:rPr>
-              <w:t>MainWindow: Lisää asiakas-napin koodi</w:t>
+            <w:proofErr w:type="spellStart"/>
+            <w:r>
+              <w:rPr>
+                <w:sz w:val="24"/>
+                <w:szCs w:val="24"/>
+              </w:rPr>
+              <w:t>MainWindow</w:t>
+            </w:r>
+            <w:proofErr w:type="spellEnd"/>
+            <w:r>
+              <w:rPr>
+                <w:sz w:val="24"/>
+                <w:szCs w:val="24"/>
+              </w:rPr>
+              <w:t xml:space="preserve">: Lisää </w:t>
+            </w:r>
+            <w:proofErr w:type="gramStart"/>
+            <w:r>
+              <w:rPr>
+                <w:sz w:val="24"/>
+                <w:szCs w:val="24"/>
+              </w:rPr>
+              <w:t>asiakas-napin</w:t>
+            </w:r>
+            <w:proofErr w:type="gramEnd"/>
+            <w:r>
+              <w:rPr>
+                <w:sz w:val="24"/>
+                <w:szCs w:val="24"/>
+              </w:rPr>
+              <w:t xml:space="preserve"> koodi</w:t>
             </w:r>
           </w:p>
         </w:tc>
@@ -723,7 +943,7 @@
           </w:tcPr>
           <w:p>
             <w:r>
-              <w:t>1.3</w:t>
+              <w:t>1.3.2023</w:t>
             </w:r>
           </w:p>
         </w:tc>
@@ -741,12 +961,21 @@
               </w:rPr>
             </w:pPr>
             <w:bookmarkStart w:id="3" w:name="_Hlk128578070"/>
-            <w:r>
-              <w:rPr>
-                <w:sz w:val="24"/>
-                <w:szCs w:val="24"/>
-              </w:rPr>
-              <w:t>CustomerWindow: Tallenna ja Sulje -nappien koodit</w:t>
+            <w:proofErr w:type="spellStart"/>
+            <w:r>
+              <w:rPr>
+                <w:sz w:val="24"/>
+                <w:szCs w:val="24"/>
+              </w:rPr>
+              <w:t>CustomerWindow</w:t>
+            </w:r>
+            <w:proofErr w:type="spellEnd"/>
+            <w:r>
+              <w:rPr>
+                <w:sz w:val="24"/>
+                <w:szCs w:val="24"/>
+              </w:rPr>
+              <w:t>: Tallenna ja Sulje -nappien koodit</w:t>
             </w:r>
           </w:p>
         </w:tc>
@@ -784,12 +1013,28 @@
                 <w:szCs w:val="24"/>
               </w:rPr>
             </w:pPr>
-            <w:r>
-              <w:rPr>
-                <w:sz w:val="24"/>
-                <w:szCs w:val="24"/>
-              </w:rPr>
-              <w:t>ServiceLevelWindow: Tallenna ja Sulje -nappien koodit</w:t>
+            <w:proofErr w:type="spellStart"/>
+            <w:r>
+              <w:rPr>
+                <w:sz w:val="24"/>
+                <w:szCs w:val="24"/>
+              </w:rPr>
+              <w:t>ServiceLevelWindow</w:t>
+            </w:r>
+            <w:r>
+              <w:rPr>
+                <w:sz w:val="24"/>
+                <w:szCs w:val="24"/>
+              </w:rPr>
+              <w:t>n</w:t>
+            </w:r>
+            <w:proofErr w:type="spellEnd"/>
+            <w:r>
+              <w:rPr>
+                <w:sz w:val="24"/>
+                <w:szCs w:val="24"/>
+              </w:rPr>
+              <w:t xml:space="preserve"> viimeistely</w:t>
             </w:r>
           </w:p>
         </w:tc>
@@ -809,7 +1054,16 @@
           </w:tcPr>
           <w:p>
             <w:r>
-              <w:t>1.3</w:t>
+              <w:t>3</w:t>
+            </w:r>
+            <w:r>
+              <w:t>.3</w:t>
+            </w:r>
+            <w:r>
+              <w:t>.</w:t>
+            </w:r>
+            <w:r>
+              <w:t>2023</w:t>
             </w:r>
           </w:p>
         </w:tc>
@@ -826,12 +1080,28 @@
                 <w:szCs w:val="24"/>
               </w:rPr>
             </w:pPr>
-            <w:r>
-              <w:rPr>
-                <w:sz w:val="24"/>
-                <w:szCs w:val="24"/>
-              </w:rPr>
-              <w:t>MainWindow: Tulosta maksut -napin koodi</w:t>
+            <w:proofErr w:type="spellStart"/>
+            <w:r>
+              <w:rPr>
+                <w:sz w:val="24"/>
+                <w:szCs w:val="24"/>
+              </w:rPr>
+              <w:t>MainWindow</w:t>
+            </w:r>
+            <w:r>
+              <w:rPr>
+                <w:sz w:val="24"/>
+                <w:szCs w:val="24"/>
+              </w:rPr>
+              <w:t>n</w:t>
+            </w:r>
+            <w:proofErr w:type="spellEnd"/>
+            <w:r>
+              <w:rPr>
+                <w:sz w:val="24"/>
+                <w:szCs w:val="24"/>
+              </w:rPr>
+              <w:t xml:space="preserve"> viimeistely</w:t>
             </w:r>
           </w:p>
         </w:tc>
@@ -851,7 +1121,10 @@
           </w:tcPr>
           <w:p>
             <w:r>
-              <w:t>1.3</w:t>
+              <w:t>10</w:t>
+            </w:r>
+            <w:r>
+              <w:t>.3.2023</w:t>
             </w:r>
           </w:p>
         </w:tc>
@@ -868,12 +1141,21 @@
                 <w:szCs w:val="24"/>
               </w:rPr>
             </w:pPr>
-            <w:r>
-              <w:rPr>
-                <w:sz w:val="24"/>
-                <w:szCs w:val="24"/>
-              </w:rPr>
-              <w:t>MainWindow: Tulosta tiedostoon -napin koodi</w:t>
+            <w:proofErr w:type="spellStart"/>
+            <w:r>
+              <w:rPr>
+                <w:sz w:val="24"/>
+                <w:szCs w:val="24"/>
+              </w:rPr>
+              <w:t>MainWindow</w:t>
+            </w:r>
+            <w:proofErr w:type="spellEnd"/>
+            <w:r>
+              <w:rPr>
+                <w:sz w:val="24"/>
+                <w:szCs w:val="24"/>
+              </w:rPr>
+              <w:t>: Tulosta tiedostoon -napin koodi</w:t>
             </w:r>
           </w:p>
         </w:tc>
@@ -893,133 +1175,119 @@
           </w:tcPr>
           <w:p>
             <w:r>
+              <w:t>10.3.2023</w:t>
+            </w:r>
+          </w:p>
+        </w:tc>
+      </w:tr>
+      <w:tr>
+        <w:tc>
+          <w:tcPr>
+            <w:tcW w:w="3756" w:type="dxa"/>
+          </w:tcPr>
+          <w:p>
+            <w:pPr>
+              <w:rPr>
+                <w:sz w:val="24"/>
+                <w:szCs w:val="24"/>
+              </w:rPr>
+            </w:pPr>
+            <w:proofErr w:type="spellStart"/>
+            <w:r>
+              <w:rPr>
+                <w:sz w:val="24"/>
+                <w:szCs w:val="24"/>
+              </w:rPr>
+              <w:t>CustomerWindow</w:t>
+            </w:r>
+            <w:r>
+              <w:rPr>
+                <w:sz w:val="24"/>
+                <w:szCs w:val="24"/>
+              </w:rPr>
+              <w:t>n</w:t>
+            </w:r>
+            <w:proofErr w:type="spellEnd"/>
+            <w:r>
+              <w:rPr>
+                <w:sz w:val="24"/>
+                <w:szCs w:val="24"/>
+              </w:rPr>
+              <w:t xml:space="preserve"> toimintojen viimeistely</w:t>
+            </w:r>
+          </w:p>
+        </w:tc>
+        <w:tc>
+          <w:tcPr>
+            <w:tcW w:w="2773" w:type="dxa"/>
+          </w:tcPr>
+          <w:p>
+            <w:r>
+              <w:t>3</w:t>
+            </w:r>
+          </w:p>
+        </w:tc>
+        <w:tc>
+          <w:tcPr>
+            <w:tcW w:w="3104" w:type="dxa"/>
+          </w:tcPr>
+          <w:p>
+            <w:r>
+              <w:t>9</w:t>
+            </w:r>
+            <w:r>
+              <w:t>.3.2023</w:t>
+            </w:r>
+          </w:p>
+        </w:tc>
+      </w:tr>
+      <w:tr>
+        <w:tc>
+          <w:tcPr>
+            <w:tcW w:w="3756" w:type="dxa"/>
+          </w:tcPr>
+          <w:p>
+            <w:pPr>
+              <w:rPr>
+                <w:sz w:val="24"/>
+                <w:szCs w:val="24"/>
+              </w:rPr>
+            </w:pPr>
+            <w:proofErr w:type="spellStart"/>
+            <w:r>
+              <w:rPr>
+                <w:sz w:val="24"/>
+                <w:szCs w:val="24"/>
+              </w:rPr>
+              <w:t>Invoice</w:t>
+            </w:r>
+            <w:proofErr w:type="spellEnd"/>
+            <w:r>
+              <w:rPr>
+                <w:sz w:val="24"/>
+                <w:szCs w:val="24"/>
+              </w:rPr>
+              <w:t>-luokka</w:t>
+            </w:r>
+          </w:p>
+        </w:tc>
+        <w:tc>
+          <w:tcPr>
+            <w:tcW w:w="2773" w:type="dxa"/>
+          </w:tcPr>
+          <w:p>
+            <w:r>
               <w:t>1</w:t>
             </w:r>
           </w:p>
         </w:tc>
-      </w:tr>
-      <w:tr>
-        <w:tc>
-          <w:tcPr>
-            <w:tcW w:w="3756" w:type="dxa"/>
-          </w:tcPr>
-          <w:p>
-            <w:pPr>
-              <w:rPr>
-                <w:sz w:val="24"/>
-                <w:szCs w:val="24"/>
-              </w:rPr>
-            </w:pPr>
-            <w:r>
-              <w:rPr>
-                <w:sz w:val="24"/>
-                <w:szCs w:val="24"/>
-              </w:rPr>
-              <w:t>CustomerWindow: Alennus 6kk toteutus</w:t>
-            </w:r>
-          </w:p>
-        </w:tc>
-        <w:tc>
-          <w:tcPr>
-            <w:tcW w:w="2773" w:type="dxa"/>
-          </w:tcPr>
-          <w:p>
-            <w:r>
-              <w:t>3</w:t>
-            </w:r>
-          </w:p>
-        </w:tc>
         <w:tc>
           <w:tcPr>
             <w:tcW w:w="3104" w:type="dxa"/>
           </w:tcPr>
           <w:p>
             <w:r>
-              <w:t>1</w:t>
-            </w:r>
-          </w:p>
-        </w:tc>
-      </w:tr>
-      <w:tr>
-        <w:tc>
-          <w:tcPr>
-            <w:tcW w:w="3756" w:type="dxa"/>
-          </w:tcPr>
-          <w:p>
-            <w:pPr>
-              <w:rPr>
-                <w:sz w:val="24"/>
-                <w:szCs w:val="24"/>
-              </w:rPr>
-            </w:pPr>
-            <w:r>
-              <w:rPr>
-                <w:sz w:val="24"/>
-                <w:szCs w:val="24"/>
-              </w:rPr>
-              <w:t>CustomerWindow: Alennus 12kk toteutus</w:t>
-            </w:r>
-          </w:p>
-        </w:tc>
-        <w:tc>
-          <w:tcPr>
-            <w:tcW w:w="2773" w:type="dxa"/>
-          </w:tcPr>
-          <w:p>
-            <w:r>
-              <w:t>3</w:t>
-            </w:r>
-          </w:p>
-        </w:tc>
-        <w:tc>
-          <w:tcPr>
-            <w:tcW w:w="3104" w:type="dxa"/>
-          </w:tcPr>
-          <w:p>
-            <w:r>
-              <w:t>1</w:t>
-            </w:r>
-          </w:p>
-        </w:tc>
-      </w:tr>
-      <w:tr>
-        <w:tc>
-          <w:tcPr>
-            <w:tcW w:w="3756" w:type="dxa"/>
-          </w:tcPr>
-          <w:p>
-            <w:pPr>
-              <w:rPr>
-                <w:sz w:val="24"/>
-                <w:szCs w:val="24"/>
-              </w:rPr>
-            </w:pPr>
-            <w:r>
-              <w:rPr>
-                <w:sz w:val="24"/>
-                <w:szCs w:val="24"/>
-              </w:rPr>
-              <w:t>CustomerWindow: 30pv kokeilujakso toteutus</w:t>
-            </w:r>
-          </w:p>
-        </w:tc>
-        <w:tc>
-          <w:tcPr>
-            <w:tcW w:w="2773" w:type="dxa"/>
-          </w:tcPr>
-          <w:p>
-            <w:r>
-              <w:t>3</w:t>
-            </w:r>
-          </w:p>
-        </w:tc>
-        <w:tc>
-          <w:tcPr>
-            <w:tcW w:w="3104" w:type="dxa"/>
-          </w:tcPr>
-          <w:p>
-            <w:r>
-              <w:t>1</w:t>
+              <w:t>5.3.2023</w:t>
             </w:r>
           </w:p>
         </w:tc>
@@ -1044,7 +1312,65 @@
           <w:sz w:val="36"/>
           <w:szCs w:val="36"/>
         </w:rPr>
-        <w:t>Sprint Backlog: Sprint 1</w:t>
+        <w:t xml:space="preserve">Sprint </w:t>
+      </w:r>
+      <w:proofErr w:type="spellStart"/>
+      <w:r>
+        <w:rPr>
+          <w:b/>
+          <w:bCs/>
+          <w:sz w:val="36"/>
+          <w:szCs w:val="36"/>
+        </w:rPr>
+        <w:t>Backlog</w:t>
+      </w:r>
+      <w:proofErr w:type="spellEnd"/>
+      <w:r>
+        <w:rPr>
+          <w:b/>
+          <w:bCs/>
+          <w:sz w:val="36"/>
+          <w:szCs w:val="36"/>
+        </w:rPr>
+        <w:t>: Sprint 1</w:t>
+      </w:r>
+      <w:r>
+        <w:rPr>
+          <w:b/>
+          <w:bCs/>
+          <w:sz w:val="36"/>
+          <w:szCs w:val="36"/>
+        </w:rPr>
+        <w:t xml:space="preserve">: </w:t>
+      </w:r>
+      <w:proofErr w:type="gramStart"/>
+      <w:r>
+        <w:rPr>
+          <w:b/>
+          <w:bCs/>
+          <w:sz w:val="36"/>
+          <w:szCs w:val="36"/>
+        </w:rPr>
+        <w:t>17.2.-24.2.</w:t>
+      </w:r>
+      <w:proofErr w:type="gramEnd"/>
+      <w:r>
+        <w:rPr>
+          <w:b/>
+          <w:bCs/>
+          <w:sz w:val="36"/>
+          <w:szCs w:val="36"/>
+        </w:rPr>
+        <w:t xml:space="preserve"> (</w:t>
+      </w:r>
+      <w:r>
+        <w:rPr>
+          <w:b/>
+          <w:bCs/>
+          <w:sz w:val="36"/>
+          <w:szCs w:val="36"/>
+        </w:rPr>
+        <w:t>sairastelut siirsivät aloitusta)</w:t>
       </w:r>
     </w:p>
     <w:tbl>
@@ -1145,12 +1471,21 @@
                 <w:szCs w:val="24"/>
               </w:rPr>
             </w:pPr>
-            <w:r>
-              <w:rPr>
-                <w:sz w:val="24"/>
-                <w:szCs w:val="24"/>
-              </w:rPr>
-              <w:t>Github -projektin perustaminen</w:t>
+            <w:proofErr w:type="spellStart"/>
+            <w:r>
+              <w:rPr>
+                <w:sz w:val="24"/>
+                <w:szCs w:val="24"/>
+              </w:rPr>
+              <w:t>Github</w:t>
+            </w:r>
+            <w:proofErr w:type="spellEnd"/>
+            <w:r>
+              <w:rPr>
+                <w:sz w:val="24"/>
+                <w:szCs w:val="24"/>
+              </w:rPr>
+              <w:t xml:space="preserve"> -projektin perustaminen</w:t>
             </w:r>
           </w:p>
         </w:tc>
@@ -1192,15 +1527,76 @@
                 <w:sz w:val="24"/>
                 <w:szCs w:val="24"/>
               </w:rPr>
+              <w:t>Vaatimusmäärittely</w:t>
+            </w:r>
+            <w:r>
+              <w:rPr>
+                <w:sz w:val="24"/>
+                <w:szCs w:val="24"/>
+              </w:rPr>
+              <w:t>dokumentin aloittaminen</w:t>
+            </w:r>
+          </w:p>
+        </w:tc>
+        <w:tc>
+          <w:tcPr>
+            <w:tcW w:w="2543" w:type="dxa"/>
+          </w:tcPr>
+          <w:p>
+            <w:r>
+              <w:t>1</w:t>
+            </w:r>
+          </w:p>
+        </w:tc>
+        <w:tc>
+          <w:tcPr>
+            <w:tcW w:w="2913" w:type="dxa"/>
+          </w:tcPr>
+          <w:p>
+            <w:r>
+              <w:t>21</w:t>
+            </w:r>
+            <w:r>
+              <w:t>.2.2023</w:t>
+            </w:r>
+          </w:p>
+        </w:tc>
+      </w:tr>
+      <w:tr>
+        <w:tc>
+          <w:tcPr>
+            <w:tcW w:w="4177" w:type="dxa"/>
+          </w:tcPr>
+          <w:p>
+            <w:pPr>
+              <w:rPr>
+                <w:sz w:val="24"/>
+                <w:szCs w:val="24"/>
+              </w:rPr>
+            </w:pPr>
+            <w:r>
+              <w:rPr>
+                <w:sz w:val="24"/>
+                <w:szCs w:val="24"/>
+              </w:rPr>
               <w:lastRenderedPageBreak/>
-              <w:t>Vaatimusmäärittely</w:t>
-            </w:r>
-            <w:r>
-              <w:rPr>
-                <w:sz w:val="24"/>
-                <w:szCs w:val="24"/>
-              </w:rPr>
-              <w:t>dokumentin aloittaminen</w:t>
+              <w:t xml:space="preserve">User </w:t>
+            </w:r>
+            <w:proofErr w:type="spellStart"/>
+            <w:r>
+              <w:rPr>
+                <w:sz w:val="24"/>
+                <w:szCs w:val="24"/>
+              </w:rPr>
+              <w:t>storyt</w:t>
+            </w:r>
+            <w:proofErr w:type="spellEnd"/>
+            <w:r>
+              <w:rPr>
+                <w:sz w:val="24"/>
+                <w:szCs w:val="24"/>
+              </w:rPr>
+              <w:t xml:space="preserve"> / projektin toimintojen suunnittelu</w:t>
             </w:r>
           </w:p>
         </w:tc>
@@ -1220,7 +1616,13 @@
           </w:tcPr>
           <w:p>
             <w:r>
-              <w:t>4.2.2023</w:t>
+              <w:t xml:space="preserve">aloitusvaiheeseen </w:t>
+            </w:r>
+            <w:r>
+              <w:t>17</w:t>
+            </w:r>
+            <w:r>
+              <w:t>.2.2023</w:t>
             </w:r>
           </w:p>
         </w:tc>
@@ -1242,7 +1644,7 @@
                 <w:sz w:val="24"/>
                 <w:szCs w:val="24"/>
               </w:rPr>
-              <w:t>User storyt / projektin toimintojen suunnittelu</w:t>
+              <w:t>UML-kaaviot</w:t>
             </w:r>
           </w:p>
         </w:tc>
@@ -1252,6 +1654,116 @@
           </w:tcPr>
           <w:p>
             <w:r>
+              <w:t>3</w:t>
+            </w:r>
+          </w:p>
+        </w:tc>
+        <w:tc>
+          <w:tcPr>
+            <w:tcW w:w="2913" w:type="dxa"/>
+          </w:tcPr>
+          <w:p>
+            <w:r>
+              <w:t>kesken</w:t>
+            </w:r>
+          </w:p>
+        </w:tc>
+      </w:tr>
+      <w:tr>
+        <w:tc>
+          <w:tcPr>
+            <w:tcW w:w="4177" w:type="dxa"/>
+          </w:tcPr>
+          <w:p>
+            <w:pPr>
+              <w:rPr>
+                <w:sz w:val="24"/>
+                <w:szCs w:val="24"/>
+              </w:rPr>
+            </w:pPr>
+            <w:r>
+              <w:rPr>
+                <w:sz w:val="24"/>
+                <w:szCs w:val="24"/>
+              </w:rPr>
+              <w:t xml:space="preserve">Alustavan </w:t>
+            </w:r>
+            <w:r>
+              <w:rPr>
+                <w:sz w:val="24"/>
+                <w:szCs w:val="24"/>
+              </w:rPr>
+              <w:t xml:space="preserve">Product </w:t>
+            </w:r>
+            <w:proofErr w:type="spellStart"/>
+            <w:r>
+              <w:rPr>
+                <w:sz w:val="24"/>
+                <w:szCs w:val="24"/>
+              </w:rPr>
+              <w:t>Backlogin</w:t>
+            </w:r>
+            <w:proofErr w:type="spellEnd"/>
+            <w:r>
+              <w:rPr>
+                <w:sz w:val="24"/>
+                <w:szCs w:val="24"/>
+              </w:rPr>
+              <w:t xml:space="preserve"> muodostaminen</w:t>
+            </w:r>
+          </w:p>
+        </w:tc>
+        <w:tc>
+          <w:tcPr>
+            <w:tcW w:w="2543" w:type="dxa"/>
+          </w:tcPr>
+          <w:p>
+            <w:r>
+              <w:t>2</w:t>
+            </w:r>
+          </w:p>
+        </w:tc>
+        <w:tc>
+          <w:tcPr>
+            <w:tcW w:w="2913" w:type="dxa"/>
+          </w:tcPr>
+          <w:p>
+            <w:r>
+              <w:t>9</w:t>
+            </w:r>
+            <w:r>
+              <w:t>.2.2023</w:t>
+            </w:r>
+          </w:p>
+        </w:tc>
+      </w:tr>
+      <w:tr>
+        <w:tc>
+          <w:tcPr>
+            <w:tcW w:w="4177" w:type="dxa"/>
+          </w:tcPr>
+          <w:p>
+            <w:pPr>
+              <w:rPr>
+                <w:sz w:val="24"/>
+                <w:szCs w:val="24"/>
+              </w:rPr>
+            </w:pPr>
+            <w:r>
+              <w:rPr>
+                <w:sz w:val="24"/>
+                <w:szCs w:val="24"/>
+              </w:rPr>
+              <w:t>Visual Studio-projektin perustaminen</w:t>
+            </w:r>
+          </w:p>
+        </w:tc>
+        <w:tc>
+          <w:tcPr>
+            <w:tcW w:w="2543" w:type="dxa"/>
+          </w:tcPr>
+          <w:p>
+            <w:r>
               <w:t>1</w:t>
             </w:r>
           </w:p>
@@ -1262,129 +1774,10 @@
           </w:tcPr>
           <w:p>
             <w:r>
-              <w:t>kesken</w:t>
-            </w:r>
-          </w:p>
-        </w:tc>
-      </w:tr>
-      <w:tr>
-        <w:tc>
-          <w:tcPr>
-            <w:tcW w:w="4177" w:type="dxa"/>
-          </w:tcPr>
-          <w:p>
-            <w:pPr>
-              <w:rPr>
-                <w:sz w:val="24"/>
-                <w:szCs w:val="24"/>
-              </w:rPr>
-            </w:pPr>
-            <w:r>
-              <w:rPr>
-                <w:sz w:val="24"/>
-                <w:szCs w:val="24"/>
-              </w:rPr>
-              <w:t>UML-kaaviot</w:t>
-            </w:r>
-          </w:p>
-        </w:tc>
-        <w:tc>
-          <w:tcPr>
-            <w:tcW w:w="2543" w:type="dxa"/>
-          </w:tcPr>
-          <w:p>
-            <w:r>
-              <w:t>3</w:t>
-            </w:r>
-          </w:p>
-        </w:tc>
-        <w:tc>
-          <w:tcPr>
-            <w:tcW w:w="2913" w:type="dxa"/>
-          </w:tcPr>
-          <w:p/>
-        </w:tc>
-      </w:tr>
-      <w:tr>
-        <w:tc>
-          <w:tcPr>
-            <w:tcW w:w="4177" w:type="dxa"/>
-          </w:tcPr>
-          <w:p>
-            <w:pPr>
-              <w:rPr>
-                <w:sz w:val="24"/>
-                <w:szCs w:val="24"/>
-              </w:rPr>
-            </w:pPr>
-            <w:r>
-              <w:rPr>
-                <w:sz w:val="24"/>
-                <w:szCs w:val="24"/>
-              </w:rPr>
-              <w:t>Product Backlogin muodostaminen</w:t>
-            </w:r>
-          </w:p>
-        </w:tc>
-        <w:tc>
-          <w:tcPr>
-            <w:tcW w:w="2543" w:type="dxa"/>
-          </w:tcPr>
-          <w:p>
-            <w:r>
-              <w:t>2</w:t>
-            </w:r>
-          </w:p>
-        </w:tc>
-        <w:tc>
-          <w:tcPr>
-            <w:tcW w:w="2913" w:type="dxa"/>
-          </w:tcPr>
-          <w:p>
-            <w:r>
-              <w:t>4.2.2023</w:t>
-            </w:r>
-          </w:p>
-        </w:tc>
-      </w:tr>
-      <w:tr>
-        <w:tc>
-          <w:tcPr>
-            <w:tcW w:w="4177" w:type="dxa"/>
-          </w:tcPr>
-          <w:p>
-            <w:pPr>
-              <w:rPr>
-                <w:sz w:val="24"/>
-                <w:szCs w:val="24"/>
-              </w:rPr>
-            </w:pPr>
-            <w:r>
-              <w:rPr>
-                <w:sz w:val="24"/>
-                <w:szCs w:val="24"/>
-              </w:rPr>
-              <w:t>Visual Studio-projektin perustaminen</w:t>
-            </w:r>
-          </w:p>
-        </w:tc>
-        <w:tc>
-          <w:tcPr>
-            <w:tcW w:w="2543" w:type="dxa"/>
-          </w:tcPr>
-          <w:p>
-            <w:r>
-              <w:t>1</w:t>
-            </w:r>
-          </w:p>
-        </w:tc>
-        <w:tc>
-          <w:tcPr>
-            <w:tcW w:w="2913" w:type="dxa"/>
-          </w:tcPr>
-          <w:p>
-            <w:r>
-              <w:t>4.2.2023</w:t>
+              <w:t>17</w:t>
+            </w:r>
+            <w:r>
+              <w:t>.2.2023</w:t>
             </w:r>
           </w:p>
         </w:tc>
@@ -1449,7 +1842,27 @@
           <w:sz w:val="36"/>
           <w:szCs w:val="36"/>
         </w:rPr>
-        <w:t xml:space="preserve">Sprint Backlog: Sprint </w:t>
+        <w:t xml:space="preserve">Sprint </w:t>
+      </w:r>
+      <w:proofErr w:type="spellStart"/>
+      <w:r>
+        <w:rPr>
+          <w:b/>
+          <w:bCs/>
+          <w:sz w:val="36"/>
+          <w:szCs w:val="36"/>
+        </w:rPr>
+        <w:t>Backlog</w:t>
+      </w:r>
+      <w:proofErr w:type="spellEnd"/>
+      <w:r>
+        <w:rPr>
+          <w:b/>
+          <w:bCs/>
+          <w:sz w:val="36"/>
+          <w:szCs w:val="36"/>
+        </w:rPr>
+        <w:t xml:space="preserve">: Sprint </w:t>
       </w:r>
       <w:r>
         <w:rPr>
@@ -1460,6 +1873,26 @@
         </w:rPr>
         <w:t>2</w:t>
       </w:r>
+      <w:r>
+        <w:rPr>
+          <w:b/>
+          <w:bCs/>
+          <w:sz w:val="36"/>
+          <w:szCs w:val="36"/>
+        </w:rPr>
+        <w:t xml:space="preserve">: </w:t>
+      </w:r>
+      <w:proofErr w:type="gramStart"/>
+      <w:r>
+        <w:rPr>
+          <w:b/>
+          <w:bCs/>
+          <w:sz w:val="36"/>
+          <w:szCs w:val="36"/>
+        </w:rPr>
+        <w:t>24.2.-3.3.</w:t>
+      </w:r>
+      <w:proofErr w:type="gramEnd"/>
     </w:p>
     <w:tbl>
       <w:tblPr>
@@ -1584,7 +2017,13 @@
           </w:tcPr>
           <w:p>
             <w:r>
-              <w:t>23.2.2023</w:t>
+              <w:t>2</w:t>
+            </w:r>
+            <w:r>
+              <w:t>4</w:t>
+            </w:r>
+            <w:r>
+              <w:t>.2.2023</w:t>
             </w:r>
           </w:p>
         </w:tc>
@@ -1655,7 +2094,23 @@
                 <w:sz w:val="24"/>
                 <w:szCs w:val="24"/>
               </w:rPr>
-              <w:t>User storyt / projektin toimintojen suunnittelu</w:t>
+              <w:t xml:space="preserve">User </w:t>
+            </w:r>
+            <w:proofErr w:type="spellStart"/>
+            <w:r>
+              <w:rPr>
+                <w:sz w:val="24"/>
+                <w:szCs w:val="24"/>
+              </w:rPr>
+              <w:t>storyt</w:t>
+            </w:r>
+            <w:proofErr w:type="spellEnd"/>
+            <w:r>
+              <w:rPr>
+                <w:sz w:val="24"/>
+                <w:szCs w:val="24"/>
+              </w:rPr>
+              <w:t xml:space="preserve"> / projektin toimintojen suunnittelu</w:t>
             </w:r>
           </w:p>
         </w:tc>
@@ -1715,7 +2170,11 @@
           <w:tcPr>
             <w:tcW w:w="2922" w:type="dxa"/>
           </w:tcPr>
-          <w:p/>
+          <w:p>
+            <w:r>
+              <w:t>kesken</w:t>
+            </w:r>
+          </w:p>
         </w:tc>
       </w:tr>
       <w:tr>
@@ -1735,7 +2194,23 @@
                 <w:sz w:val="24"/>
                 <w:szCs w:val="24"/>
               </w:rPr>
-              <w:t xml:space="preserve">Product Backlogin </w:t>
+              <w:t xml:space="preserve">Product </w:t>
+            </w:r>
+            <w:proofErr w:type="spellStart"/>
+            <w:r>
+              <w:rPr>
+                <w:sz w:val="24"/>
+                <w:szCs w:val="24"/>
+              </w:rPr>
+              <w:t>Backlogin</w:t>
+            </w:r>
+            <w:proofErr w:type="spellEnd"/>
+            <w:r>
+              <w:rPr>
+                <w:sz w:val="24"/>
+                <w:szCs w:val="24"/>
+              </w:rPr>
+              <w:t xml:space="preserve"> </w:t>
             </w:r>
             <w:r>
               <w:rPr>
@@ -1821,12 +2296,21 @@
                 <w:szCs w:val="24"/>
               </w:rPr>
             </w:pPr>
-            <w:r>
-              <w:rPr>
-                <w:sz w:val="24"/>
-                <w:szCs w:val="24"/>
-              </w:rPr>
-              <w:t>MainWindown elementtien asemointi</w:t>
+            <w:proofErr w:type="spellStart"/>
+            <w:r>
+              <w:rPr>
+                <w:sz w:val="24"/>
+                <w:szCs w:val="24"/>
+              </w:rPr>
+              <w:t>MainWindown</w:t>
+            </w:r>
+            <w:proofErr w:type="spellEnd"/>
+            <w:r>
+              <w:rPr>
+                <w:sz w:val="24"/>
+                <w:szCs w:val="24"/>
+              </w:rPr>
+              <w:t xml:space="preserve"> elementtien asemointi</w:t>
             </w:r>
           </w:p>
         </w:tc>
@@ -1844,7 +2328,11 @@
           <w:tcPr>
             <w:tcW w:w="2922" w:type="dxa"/>
           </w:tcPr>
-          <w:p/>
+          <w:p>
+            <w:r>
+              <w:t>1.3.2023</w:t>
+            </w:r>
+          </w:p>
         </w:tc>
       </w:tr>
       <w:tr>
@@ -1859,12 +2347,21 @@
                 <w:szCs w:val="24"/>
               </w:rPr>
             </w:pPr>
-            <w:r>
-              <w:rPr>
-                <w:sz w:val="24"/>
-                <w:szCs w:val="24"/>
-              </w:rPr>
-              <w:t>CustomerWindown elementtien asemointi</w:t>
+            <w:proofErr w:type="spellStart"/>
+            <w:r>
+              <w:rPr>
+                <w:sz w:val="24"/>
+                <w:szCs w:val="24"/>
+              </w:rPr>
+              <w:t>CustomerWindown</w:t>
+            </w:r>
+            <w:proofErr w:type="spellEnd"/>
+            <w:r>
+              <w:rPr>
+                <w:sz w:val="24"/>
+                <w:szCs w:val="24"/>
+              </w:rPr>
+              <w:t xml:space="preserve"> elementtien asemointi</w:t>
             </w:r>
           </w:p>
         </w:tc>
@@ -1901,12 +2398,21 @@
                 <w:szCs w:val="24"/>
               </w:rPr>
             </w:pPr>
-            <w:r>
-              <w:rPr>
-                <w:sz w:val="24"/>
-                <w:szCs w:val="24"/>
-              </w:rPr>
-              <w:t>ServiceLevelWindown elementtien asemointi</w:t>
+            <w:proofErr w:type="spellStart"/>
+            <w:r>
+              <w:rPr>
+                <w:sz w:val="24"/>
+                <w:szCs w:val="24"/>
+              </w:rPr>
+              <w:t>ServiceLevelWindown</w:t>
+            </w:r>
+            <w:proofErr w:type="spellEnd"/>
+            <w:r>
+              <w:rPr>
+                <w:sz w:val="24"/>
+                <w:szCs w:val="24"/>
+              </w:rPr>
+              <w:t xml:space="preserve"> elementtien asemointi</w:t>
             </w:r>
           </w:p>
         </w:tc>
@@ -1926,6 +2432,60 @@
           </w:tcPr>
           <w:p>
             <w:r>
+              <w:t>2</w:t>
+            </w:r>
+            <w:r>
+              <w:t>.3.2023</w:t>
+            </w:r>
+          </w:p>
+        </w:tc>
+      </w:tr>
+      <w:tr>
+        <w:tc>
+          <w:tcPr>
+            <w:tcW w:w="4158" w:type="dxa"/>
+          </w:tcPr>
+          <w:p>
+            <w:pPr>
+              <w:rPr>
+                <w:sz w:val="24"/>
+                <w:szCs w:val="24"/>
+              </w:rPr>
+            </w:pPr>
+            <w:proofErr w:type="spellStart"/>
+            <w:r>
+              <w:rPr>
+                <w:sz w:val="24"/>
+                <w:szCs w:val="24"/>
+              </w:rPr>
+              <w:t>Customer</w:t>
+            </w:r>
+            <w:proofErr w:type="spellEnd"/>
+            <w:r>
+              <w:rPr>
+                <w:sz w:val="24"/>
+                <w:szCs w:val="24"/>
+              </w:rPr>
+              <w:t>-luokan perustaminen</w:t>
+            </w:r>
+          </w:p>
+        </w:tc>
+        <w:tc>
+          <w:tcPr>
+            <w:tcW w:w="2553" w:type="dxa"/>
+          </w:tcPr>
+          <w:p>
+            <w:r>
+              <w:t>2</w:t>
+            </w:r>
+          </w:p>
+        </w:tc>
+        <w:tc>
+          <w:tcPr>
+            <w:tcW w:w="2922" w:type="dxa"/>
+          </w:tcPr>
+          <w:p>
+            <w:r>
               <w:t>1.3.2023</w:t>
             </w:r>
           </w:p>
@@ -1943,12 +2503,21 @@
                 <w:szCs w:val="24"/>
               </w:rPr>
             </w:pPr>
-            <w:r>
-              <w:rPr>
-                <w:sz w:val="24"/>
-                <w:szCs w:val="24"/>
-              </w:rPr>
-              <w:t>Customer-luokan perustaminen</w:t>
+            <w:proofErr w:type="spellStart"/>
+            <w:r>
+              <w:rPr>
+                <w:sz w:val="24"/>
+                <w:szCs w:val="24"/>
+              </w:rPr>
+              <w:t>ServiceLevel</w:t>
+            </w:r>
+            <w:proofErr w:type="spellEnd"/>
+            <w:r>
+              <w:rPr>
+                <w:sz w:val="24"/>
+                <w:szCs w:val="24"/>
+              </w:rPr>
+              <w:t>-luokan perustaminen</w:t>
             </w:r>
           </w:p>
         </w:tc>
@@ -1968,7 +2537,7 @@
           </w:tcPr>
           <w:p>
             <w:r>
-              <w:t>1.3.2023</w:t>
+              <w:t>2.3.2023</w:t>
             </w:r>
           </w:p>
         </w:tc>
@@ -1985,50 +2554,21 @@
                 <w:szCs w:val="24"/>
               </w:rPr>
             </w:pPr>
-            <w:r>
-              <w:rPr>
-                <w:sz w:val="24"/>
-                <w:szCs w:val="24"/>
-              </w:rPr>
-              <w:t>ServiceLevel-luokan perustaminen</w:t>
-            </w:r>
-          </w:p>
-        </w:tc>
-        <w:tc>
-          <w:tcPr>
-            <w:tcW w:w="2553" w:type="dxa"/>
-          </w:tcPr>
-          <w:p>
-            <w:r>
-              <w:t>2</w:t>
-            </w:r>
-          </w:p>
-        </w:tc>
-        <w:tc>
-          <w:tcPr>
-            <w:tcW w:w="2922" w:type="dxa"/>
-          </w:tcPr>
-          <w:p/>
-        </w:tc>
-      </w:tr>
-      <w:tr>
-        <w:tc>
-          <w:tcPr>
-            <w:tcW w:w="4158" w:type="dxa"/>
-          </w:tcPr>
-          <w:p>
-            <w:pPr>
-              <w:rPr>
-                <w:sz w:val="24"/>
-                <w:szCs w:val="24"/>
-              </w:rPr>
-            </w:pPr>
-            <w:r>
-              <w:rPr>
-                <w:sz w:val="24"/>
-                <w:szCs w:val="24"/>
-              </w:rPr>
-              <w:t>CustomerWindow: Tallenna ja Sulje -nappien koodit</w:t>
+            <w:proofErr w:type="spellStart"/>
+            <w:r>
+              <w:rPr>
+                <w:sz w:val="24"/>
+                <w:szCs w:val="24"/>
+              </w:rPr>
+              <w:t>CustomerWindow</w:t>
+            </w:r>
+            <w:proofErr w:type="spellEnd"/>
+            <w:r>
+              <w:rPr>
+                <w:sz w:val="24"/>
+                <w:szCs w:val="24"/>
+              </w:rPr>
+              <w:t>: Tallenna ja Sulje -nappien koodit</w:t>
             </w:r>
           </w:p>
         </w:tc>
@@ -2071,7 +2611,27 @@
           <w:sz w:val="36"/>
           <w:szCs w:val="36"/>
         </w:rPr>
-        <w:t xml:space="preserve">Sprint Backlog: Sprint </w:t>
+        <w:t xml:space="preserve">Sprint </w:t>
+      </w:r>
+      <w:proofErr w:type="spellStart"/>
+      <w:r>
+        <w:rPr>
+          <w:b/>
+          <w:bCs/>
+          <w:sz w:val="36"/>
+          <w:szCs w:val="36"/>
+        </w:rPr>
+        <w:t>Backlog</w:t>
+      </w:r>
+      <w:proofErr w:type="spellEnd"/>
+      <w:r>
+        <w:rPr>
+          <w:b/>
+          <w:bCs/>
+          <w:sz w:val="36"/>
+          <w:szCs w:val="36"/>
+        </w:rPr>
+        <w:t xml:space="preserve">: Sprint </w:t>
       </w:r>
       <w:r>
         <w:rPr>
@@ -2082,6 +2642,44 @@
         </w:rPr>
         <w:t>3</w:t>
       </w:r>
+      <w:r>
+        <w:rPr>
+          <w:b/>
+          <w:bCs/>
+          <w:sz w:val="36"/>
+          <w:szCs w:val="36"/>
+        </w:rPr>
+        <w:t xml:space="preserve">: </w:t>
+      </w:r>
+      <w:proofErr w:type="gramStart"/>
+      <w:r>
+        <w:rPr>
+          <w:b/>
+          <w:bCs/>
+          <w:sz w:val="36"/>
+          <w:szCs w:val="36"/>
+        </w:rPr>
+        <w:t>3</w:t>
+      </w:r>
+      <w:r>
+        <w:rPr>
+          <w:b/>
+          <w:bCs/>
+          <w:sz w:val="36"/>
+          <w:szCs w:val="36"/>
+        </w:rPr>
+        <w:t>.</w:t>
+      </w:r>
+      <w:r>
+        <w:rPr>
+          <w:b/>
+          <w:bCs/>
+          <w:sz w:val="36"/>
+          <w:szCs w:val="36"/>
+        </w:rPr>
+        <w:t xml:space="preserve"> - 10.3.</w:t>
+      </w:r>
+      <w:proofErr w:type="gramEnd"/>
     </w:p>
     <w:tbl>
       <w:tblPr>
@@ -2186,7 +2784,30 @@
                 <w:sz w:val="24"/>
                 <w:szCs w:val="24"/>
               </w:rPr>
-              <w:t>User storyt / projektin toimintojen suunnittelu</w:t>
+              <w:t xml:space="preserve">User </w:t>
+            </w:r>
+            <w:proofErr w:type="spellStart"/>
+            <w:r>
+              <w:rPr>
+                <w:sz w:val="24"/>
+                <w:szCs w:val="24"/>
+              </w:rPr>
+              <w:t>storyt</w:t>
+            </w:r>
+            <w:proofErr w:type="spellEnd"/>
+            <w:r>
+              <w:rPr>
+                <w:sz w:val="24"/>
+                <w:szCs w:val="24"/>
+              </w:rPr>
+              <w:t xml:space="preserve"> / projektin toimintojen </w:t>
+            </w:r>
+            <w:r>
+              <w:rPr>
+                <w:sz w:val="24"/>
+                <w:szCs w:val="24"/>
+              </w:rPr>
+              <w:t>viimeistely</w:t>
             </w:r>
           </w:p>
         </w:tc>
@@ -2204,7 +2825,14 @@
           <w:tcPr>
             <w:tcW w:w="2922" w:type="dxa"/>
           </w:tcPr>
-          <w:p/>
+          <w:p>
+            <w:r>
+              <w:t>9</w:t>
+            </w:r>
+            <w:r>
+              <w:t>.3.2023</w:t>
+            </w:r>
+          </w:p>
         </w:tc>
       </w:tr>
       <w:tr>
@@ -2242,7 +2870,11 @@
           <w:tcPr>
             <w:tcW w:w="2922" w:type="dxa"/>
           </w:tcPr>
-          <w:p/>
+          <w:p>
+            <w:r>
+              <w:t>10.3.2023</w:t>
+            </w:r>
+          </w:p>
         </w:tc>
       </w:tr>
       <w:tr>
@@ -2257,12 +2889,28 @@
                 <w:szCs w:val="24"/>
               </w:rPr>
             </w:pPr>
-            <w:r>
-              <w:rPr>
-                <w:sz w:val="24"/>
-                <w:szCs w:val="24"/>
-              </w:rPr>
-              <w:t>CustomerWindown toimintojen jatkaminen: ServiceLevel-combobox ja asiakkaan laskutustietojen tuonti MainWindowhun</w:t>
+            <w:proofErr w:type="spellStart"/>
+            <w:r>
+              <w:rPr>
+                <w:sz w:val="24"/>
+                <w:szCs w:val="24"/>
+              </w:rPr>
+              <w:t>CustomerWindown</w:t>
+            </w:r>
+            <w:proofErr w:type="spellEnd"/>
+            <w:r>
+              <w:rPr>
+                <w:sz w:val="24"/>
+                <w:szCs w:val="24"/>
+              </w:rPr>
+              <w:t xml:space="preserve"> toimintojen </w:t>
+            </w:r>
+            <w:r>
+              <w:rPr>
+                <w:sz w:val="24"/>
+                <w:szCs w:val="24"/>
+              </w:rPr>
+              <w:t>viimeistely</w:t>
             </w:r>
           </w:p>
         </w:tc>
@@ -2280,7 +2928,14 @@
           <w:tcPr>
             <w:tcW w:w="2922" w:type="dxa"/>
           </w:tcPr>
-          <w:p/>
+          <w:p>
+            <w:r>
+              <w:t>9</w:t>
+            </w:r>
+            <w:r>
+              <w:t>.3.2023</w:t>
+            </w:r>
+          </w:p>
         </w:tc>
       </w:tr>
       <w:tr>
@@ -2295,12 +2950,37 @@
                 <w:szCs w:val="24"/>
               </w:rPr>
             </w:pPr>
-            <w:r>
-              <w:rPr>
-                <w:sz w:val="24"/>
-                <w:szCs w:val="24"/>
-              </w:rPr>
-              <w:t>ServiceLevel-luokan ja Windown toimintojen jatkaminen</w:t>
+            <w:proofErr w:type="spellStart"/>
+            <w:r>
+              <w:rPr>
+                <w:sz w:val="24"/>
+                <w:szCs w:val="24"/>
+              </w:rPr>
+              <w:t>ServiceLevel</w:t>
+            </w:r>
+            <w:proofErr w:type="spellEnd"/>
+            <w:r>
+              <w:rPr>
+                <w:sz w:val="24"/>
+                <w:szCs w:val="24"/>
+              </w:rPr>
+              <w:t xml:space="preserve">-luokan ja </w:t>
+            </w:r>
+            <w:proofErr w:type="spellStart"/>
+            <w:r>
+              <w:rPr>
+                <w:sz w:val="24"/>
+                <w:szCs w:val="24"/>
+              </w:rPr>
+              <w:t>Windown</w:t>
+            </w:r>
+            <w:proofErr w:type="spellEnd"/>
+            <w:r>
+              <w:rPr>
+                <w:sz w:val="24"/>
+                <w:szCs w:val="24"/>
+              </w:rPr>
+              <w:t xml:space="preserve"> toimintojen jatkaminen</w:t>
             </w:r>
           </w:p>
         </w:tc>
@@ -2318,7 +2998,14 @@
           <w:tcPr>
             <w:tcW w:w="2922" w:type="dxa"/>
           </w:tcPr>
-          <w:p/>
+          <w:p>
+            <w:r>
+              <w:t>3</w:t>
+            </w:r>
+            <w:r>
+              <w:t>.3.2023</w:t>
+            </w:r>
+          </w:p>
         </w:tc>
       </w:tr>
       <w:tr>
@@ -2333,19 +3020,53 @@
                 <w:szCs w:val="24"/>
               </w:rPr>
             </w:pPr>
+            <w:proofErr w:type="spellStart"/>
+            <w:r>
+              <w:rPr>
+                <w:sz w:val="24"/>
+                <w:szCs w:val="24"/>
+              </w:rPr>
+              <w:t>MainWindow</w:t>
+            </w:r>
+            <w:r>
+              <w:rPr>
+                <w:sz w:val="24"/>
+                <w:szCs w:val="24"/>
+              </w:rPr>
+              <w:t>n</w:t>
+            </w:r>
+            <w:proofErr w:type="spellEnd"/>
+            <w:r>
+              <w:rPr>
+                <w:sz w:val="24"/>
+                <w:szCs w:val="24"/>
+              </w:rPr>
+              <w:t xml:space="preserve"> viimeistely</w:t>
+            </w:r>
           </w:p>
         </w:tc>
         <w:tc>
           <w:tcPr>
             <w:tcW w:w="2553" w:type="dxa"/>
           </w:tcPr>
-          <w:p/>
+          <w:p>
+            <w:r>
+              <w:t>3</w:t>
+            </w:r>
+          </w:p>
         </w:tc>
         <w:tc>
           <w:tcPr>
             <w:tcW w:w="2922" w:type="dxa"/>
           </w:tcPr>
-          <w:p/>
+          <w:p>
+            <w:r>
+              <w:t>10</w:t>
+            </w:r>
+            <w:r>
+              <w:t>.3.2023</w:t>
+            </w:r>
+          </w:p>
         </w:tc>
       </w:tr>
       <w:tr>
@@ -2360,12 +3081,21 @@
                 <w:szCs w:val="24"/>
               </w:rPr>
             </w:pPr>
-            <w:r>
-              <w:rPr>
-                <w:sz w:val="24"/>
-                <w:szCs w:val="24"/>
-              </w:rPr>
-              <w:t>ServiceLevel-luokan perustaminen</w:t>
+            <w:proofErr w:type="spellStart"/>
+            <w:r>
+              <w:rPr>
+                <w:sz w:val="24"/>
+                <w:szCs w:val="24"/>
+              </w:rPr>
+              <w:t>Invoice</w:t>
+            </w:r>
+            <w:proofErr w:type="spellEnd"/>
+            <w:r>
+              <w:rPr>
+                <w:sz w:val="24"/>
+                <w:szCs w:val="24"/>
+              </w:rPr>
+              <w:t>-luokka</w:t>
             </w:r>
           </w:p>
         </w:tc>
@@ -2375,7 +3105,7 @@
           </w:tcPr>
           <w:p>
             <w:r>
-              <w:t>2</w:t>
+              <w:t>1</w:t>
             </w:r>
           </w:p>
         </w:tc>
@@ -2383,312 +3113,11 @@
           <w:tcPr>
             <w:tcW w:w="2922" w:type="dxa"/>
           </w:tcPr>
-          <w:p/>
-        </w:tc>
-      </w:tr>
-      <w:tr>
-        <w:tc>
-          <w:tcPr>
-            <w:tcW w:w="4158" w:type="dxa"/>
-          </w:tcPr>
-          <w:p>
-            <w:pPr>
-              <w:rPr>
-                <w:sz w:val="24"/>
-                <w:szCs w:val="24"/>
-              </w:rPr>
-            </w:pPr>
-            <w:r>
-              <w:rPr>
-                <w:sz w:val="24"/>
-                <w:szCs w:val="24"/>
-              </w:rPr>
-              <w:lastRenderedPageBreak/>
-              <w:t>MainWindow: Lisää palvelutaso-napin koodi</w:t>
-            </w:r>
-          </w:p>
-        </w:tc>
-        <w:tc>
-          <w:tcPr>
-            <w:tcW w:w="2553" w:type="dxa"/>
-          </w:tcPr>
-          <w:p>
-            <w:r>
-              <w:t>1</w:t>
-            </w:r>
-          </w:p>
-        </w:tc>
-        <w:tc>
-          <w:tcPr>
-            <w:tcW w:w="2922" w:type="dxa"/>
-          </w:tcPr>
-          <w:p/>
-        </w:tc>
-      </w:tr>
-      <w:tr>
-        <w:tc>
-          <w:tcPr>
-            <w:tcW w:w="4158" w:type="dxa"/>
-          </w:tcPr>
-          <w:p>
-            <w:pPr>
-              <w:rPr>
-                <w:sz w:val="24"/>
-                <w:szCs w:val="24"/>
-              </w:rPr>
-            </w:pPr>
-            <w:r>
-              <w:rPr>
-                <w:sz w:val="24"/>
-                <w:szCs w:val="24"/>
-              </w:rPr>
-              <w:t>MainWindow: Lisää asiakas-napin koodi</w:t>
-            </w:r>
-          </w:p>
-        </w:tc>
-        <w:tc>
-          <w:tcPr>
-            <w:tcW w:w="2553" w:type="dxa"/>
-          </w:tcPr>
-          <w:p>
-            <w:r>
-              <w:t>1</w:t>
-            </w:r>
-          </w:p>
-        </w:tc>
-        <w:tc>
-          <w:tcPr>
-            <w:tcW w:w="2922" w:type="dxa"/>
-          </w:tcPr>
-          <w:p/>
-        </w:tc>
-      </w:tr>
-      <w:tr>
-        <w:tc>
-          <w:tcPr>
-            <w:tcW w:w="4158" w:type="dxa"/>
-          </w:tcPr>
-          <w:p>
-            <w:pPr>
-              <w:rPr>
-                <w:sz w:val="24"/>
-                <w:szCs w:val="24"/>
-              </w:rPr>
-            </w:pPr>
-            <w:r>
-              <w:rPr>
-                <w:sz w:val="24"/>
-                <w:szCs w:val="24"/>
-              </w:rPr>
-              <w:t>ServiceLevelWindow: Tallenna ja Sulje -nappien koodit</w:t>
-            </w:r>
-          </w:p>
-        </w:tc>
-        <w:tc>
-          <w:tcPr>
-            <w:tcW w:w="2553" w:type="dxa"/>
-          </w:tcPr>
-          <w:p>
-            <w:r>
-              <w:t>2</w:t>
-            </w:r>
-          </w:p>
-        </w:tc>
-        <w:tc>
-          <w:tcPr>
-            <w:tcW w:w="2922" w:type="dxa"/>
-          </w:tcPr>
-          <w:p/>
-        </w:tc>
-      </w:tr>
-      <w:tr>
-        <w:tc>
-          <w:tcPr>
-            <w:tcW w:w="4158" w:type="dxa"/>
-          </w:tcPr>
-          <w:p>
-            <w:pPr>
-              <w:rPr>
-                <w:sz w:val="24"/>
-                <w:szCs w:val="24"/>
-              </w:rPr>
-            </w:pPr>
-            <w:r>
-              <w:rPr>
-                <w:sz w:val="24"/>
-                <w:szCs w:val="24"/>
-              </w:rPr>
-              <w:t>MainWindow: Tulosta maksut -napin koodi</w:t>
-            </w:r>
-          </w:p>
-        </w:tc>
-        <w:tc>
-          <w:tcPr>
-            <w:tcW w:w="2553" w:type="dxa"/>
-          </w:tcPr>
-          <w:p>
-            <w:r>
-              <w:t>3</w:t>
-            </w:r>
-          </w:p>
-        </w:tc>
-        <w:tc>
-          <w:tcPr>
-            <w:tcW w:w="2922" w:type="dxa"/>
-          </w:tcPr>
-          <w:p/>
-        </w:tc>
-      </w:tr>
-      <w:tr>
-        <w:tc>
-          <w:tcPr>
-            <w:tcW w:w="4158" w:type="dxa"/>
-          </w:tcPr>
-          <w:p>
-            <w:pPr>
-              <w:rPr>
-                <w:sz w:val="24"/>
-                <w:szCs w:val="24"/>
-              </w:rPr>
-            </w:pPr>
-            <w:r>
-              <w:rPr>
-                <w:sz w:val="24"/>
-                <w:szCs w:val="24"/>
-              </w:rPr>
-              <w:t>MainWindow: Tulosta tiedostoon -napin koodi</w:t>
-            </w:r>
-          </w:p>
-        </w:tc>
-        <w:tc>
-          <w:tcPr>
-            <w:tcW w:w="2553" w:type="dxa"/>
-          </w:tcPr>
-          <w:p>
-            <w:r>
-              <w:t>3</w:t>
-            </w:r>
-          </w:p>
-        </w:tc>
-        <w:tc>
-          <w:tcPr>
-            <w:tcW w:w="2922" w:type="dxa"/>
-          </w:tcPr>
-          <w:p/>
-        </w:tc>
-      </w:tr>
-      <w:tr>
-        <w:tc>
-          <w:tcPr>
-            <w:tcW w:w="4158" w:type="dxa"/>
-          </w:tcPr>
-          <w:p>
-            <w:pPr>
-              <w:rPr>
-                <w:sz w:val="24"/>
-                <w:szCs w:val="24"/>
-              </w:rPr>
-            </w:pPr>
-            <w:r>
-              <w:rPr>
-                <w:sz w:val="24"/>
-                <w:szCs w:val="24"/>
-              </w:rPr>
-              <w:t>CustomerWindow: Alennus 6kk toteutus</w:t>
-            </w:r>
-          </w:p>
-        </w:tc>
-        <w:tc>
-          <w:tcPr>
-            <w:tcW w:w="2553" w:type="dxa"/>
-          </w:tcPr>
-          <w:p>
-            <w:r>
-              <w:t>3</w:t>
-            </w:r>
-          </w:p>
-        </w:tc>
-        <w:tc>
-          <w:tcPr>
-            <w:tcW w:w="2922" w:type="dxa"/>
-          </w:tcPr>
-          <w:p/>
-        </w:tc>
-      </w:tr>
-      <w:tr>
-        <w:tc>
-          <w:tcPr>
-            <w:tcW w:w="4158" w:type="dxa"/>
-          </w:tcPr>
-          <w:p>
-            <w:pPr>
-              <w:rPr>
-                <w:sz w:val="24"/>
-                <w:szCs w:val="24"/>
-              </w:rPr>
-            </w:pPr>
-            <w:r>
-              <w:rPr>
-                <w:sz w:val="24"/>
-                <w:szCs w:val="24"/>
-              </w:rPr>
-              <w:t>CustomerWindow: Alennus 12kk toteutus</w:t>
-            </w:r>
-          </w:p>
-        </w:tc>
-        <w:tc>
-          <w:tcPr>
-            <w:tcW w:w="2553" w:type="dxa"/>
-          </w:tcPr>
-          <w:p>
-            <w:r>
-              <w:t>3</w:t>
-            </w:r>
-          </w:p>
-        </w:tc>
-        <w:tc>
-          <w:tcPr>
-            <w:tcW w:w="2922" w:type="dxa"/>
-          </w:tcPr>
-          <w:p/>
-        </w:tc>
-      </w:tr>
-      <w:tr>
-        <w:tc>
-          <w:tcPr>
-            <w:tcW w:w="4158" w:type="dxa"/>
-          </w:tcPr>
-          <w:p>
-            <w:pPr>
-              <w:rPr>
-                <w:sz w:val="24"/>
-                <w:szCs w:val="24"/>
-              </w:rPr>
-            </w:pPr>
-            <w:r>
-              <w:rPr>
-                <w:sz w:val="24"/>
-                <w:szCs w:val="24"/>
-              </w:rPr>
-              <w:t>CustomerWindow: 30pv kokeilujakso toteutus</w:t>
-            </w:r>
-          </w:p>
-        </w:tc>
-        <w:tc>
-          <w:tcPr>
-            <w:tcW w:w="2553" w:type="dxa"/>
-          </w:tcPr>
-          <w:p>
-            <w:r>
-              <w:t>3</w:t>
-            </w:r>
-          </w:p>
-        </w:tc>
-        <w:tc>
-          <w:tcPr>
-            <w:tcW w:w="2922" w:type="dxa"/>
-          </w:tcPr>
-          <w:p/>
+          <w:p>
+            <w:r>
+              <w:t>5.3.2023</w:t>
+            </w:r>
+          </w:p>
         </w:tc>
       </w:tr>
     </w:tbl>

</xml_diff>